<commit_message>
PEG procedure updated inline with Einframe provisions. The PEG Plan template has been made redundent
</commit_message>
<xml_diff>
--- a/Process Management/PRCD_ORGFCS.docx
+++ b/Process Management/PRCD_ORGFCS.docx
@@ -1,6 +1,6 @@
 
 <file path=word/document.xml><?xml version="1.0" encoding="utf-8"?>
-<w:document xmlns:wpc="http://schemas.microsoft.com/office/word/2010/wordprocessingCanvas" xmlns:mc="http://schemas.openxmlformats.org/markup-compatibility/2006" xmlns:o="urn:schemas-microsoft-com:office:office" xmlns:r="http://schemas.openxmlformats.org/officeDocument/2006/relationships" xmlns:m="http://schemas.openxmlformats.org/officeDocument/2006/math" xmlns:v="urn:schemas-microsoft-com:vml" xmlns:wp14="http://schemas.microsoft.com/office/word/2010/wordprocessingDrawing" xmlns:wp="http://schemas.openxmlformats.org/drawingml/2006/wordprocessingDrawing" xmlns:w10="urn:schemas-microsoft-com:office:word" xmlns:w="http://schemas.openxmlformats.org/wordprocessingml/2006/main" xmlns:w14="http://schemas.microsoft.com/office/word/2010/wordml" xmlns:wpg="http://schemas.microsoft.com/office/word/2010/wordprocessingGroup" xmlns:wpi="http://schemas.microsoft.com/office/word/2010/wordprocessingInk" xmlns:wne="http://schemas.microsoft.com/office/word/2006/wordml" xmlns:wps="http://schemas.microsoft.com/office/word/2010/wordprocessingShape" mc:Ignorable="w14 wp14">
+<w:document xmlns:wpc="http://schemas.microsoft.com/office/word/2010/wordprocessingCanvas" xmlns:cx="http://schemas.microsoft.com/office/drawing/2014/chartex" xmlns:cx1="http://schemas.microsoft.com/office/drawing/2015/9/8/chartex" xmlns:cx2="http://schemas.microsoft.com/office/drawing/2015/10/21/chartex" xmlns:cx3="http://schemas.microsoft.com/office/drawing/2016/5/9/chartex" xmlns:cx4="http://schemas.microsoft.com/office/drawing/2016/5/10/chartex" xmlns:cx5="http://schemas.microsoft.com/office/drawing/2016/5/11/chartex" xmlns:cx6="http://schemas.microsoft.com/office/drawing/2016/5/12/chartex" xmlns:cx7="http://schemas.microsoft.com/office/drawing/2016/5/13/chartex" xmlns:cx8="http://schemas.microsoft.com/office/drawing/2016/5/14/chartex" xmlns:mc="http://schemas.openxmlformats.org/markup-compatibility/2006" xmlns:aink="http://schemas.microsoft.com/office/drawing/2016/ink" xmlns:am3d="http://schemas.microsoft.com/office/drawing/2017/model3d" xmlns:o="urn:schemas-microsoft-com:office:office" xmlns:r="http://schemas.openxmlformats.org/officeDocument/2006/relationships" xmlns:m="http://schemas.openxmlformats.org/officeDocument/2006/math" xmlns:v="urn:schemas-microsoft-com:vml" xmlns:wp14="http://schemas.microsoft.com/office/word/2010/wordprocessingDrawing" xmlns:wp="http://schemas.openxmlformats.org/drawingml/2006/wordprocessingDrawing" xmlns:w10="urn:schemas-microsoft-com:office:word" xmlns:w="http://schemas.openxmlformats.org/wordprocessingml/2006/main" xmlns:w14="http://schemas.microsoft.com/office/word/2010/wordml" xmlns:w15="http://schemas.microsoft.com/office/word/2012/wordml" xmlns:w16cex="http://schemas.microsoft.com/office/word/2018/wordml/cex" xmlns:w16cid="http://schemas.microsoft.com/office/word/2016/wordml/cid" xmlns:w16="http://schemas.microsoft.com/office/word/2018/wordml" xmlns:w16sdtdh="http://schemas.microsoft.com/office/word/2020/wordml/sdtdatahash" xmlns:w16se="http://schemas.microsoft.com/office/word/2015/wordml/symex" xmlns:wpg="http://schemas.microsoft.com/office/word/2010/wordprocessingGroup" xmlns:wpi="http://schemas.microsoft.com/office/word/2010/wordprocessingInk" xmlns:wne="http://schemas.microsoft.com/office/word/2006/wordml" xmlns:wps="http://schemas.microsoft.com/office/word/2010/wordprocessingShape" mc:Ignorable="w14 w15 w16se w16cid w16 w16cex w16sdtdh wp14">
   <w:body>
     <w:sdt>
       <w:sdtPr>
@@ -151,34 +151,21 @@
                     <w:rFonts w:asciiTheme="majorHAnsi" w:eastAsiaTheme="majorEastAsia" w:hAnsiTheme="majorHAnsi" w:cstheme="majorBidi"/>
                   </w:rPr>
                 </w:pPr>
-                <w:r>
-                  <w:fldChar w:fldCharType="begin"/>
-                </w:r>
-                <w:r>
-                  <w:instrText xml:space="preserve"> FILENAME   \* MERGEFORMAT </w:instrText>
-                </w:r>
-                <w:r>
-                  <w:fldChar w:fldCharType="separate"/>
-                </w:r>
-                <w:r>
-                  <w:rPr>
-                    <w:rFonts w:asciiTheme="majorHAnsi" w:eastAsiaTheme="majorEastAsia" w:hAnsiTheme="majorHAnsi" w:cstheme="majorBidi"/>
-                    <w:noProof/>
-                  </w:rPr>
-                  <w:t>PRCD_ORGFCS</w:t>
-                </w:r>
-                <w:r>
-                  <w:rPr>
-                    <w:noProof/>
-                  </w:rPr>
-                  <w:t>.docx</w:t>
-                </w:r>
-                <w:r>
-                  <w:rPr>
-                    <w:noProof/>
-                  </w:rPr>
-                  <w:fldChar w:fldCharType="end"/>
-                </w:r>
+                <w:fldSimple w:instr=" FILENAME   \* MERGEFORMAT ">
+                  <w:r>
+                    <w:rPr>
+                      <w:rFonts w:asciiTheme="majorHAnsi" w:eastAsiaTheme="majorEastAsia" w:hAnsiTheme="majorHAnsi" w:cstheme="majorBidi"/>
+                      <w:noProof/>
+                    </w:rPr>
+                    <w:t>PRCD_ORGFCS</w:t>
+                  </w:r>
+                  <w:r>
+                    <w:rPr>
+                      <w:noProof/>
+                    </w:rPr>
+                    <w:t>.docx</w:t>
+                  </w:r>
+                </w:fldSimple>
               </w:p>
             </w:tc>
           </w:tr>
@@ -1892,14 +1879,69 @@
         <w:t>Process I</w:t>
       </w:r>
       <w:r>
-        <w:t>mprovement proposals using Process Improvement Proposal</w:t>
-      </w:r>
-      <w:r>
-        <w:t>s</w:t>
-      </w:r>
-      <w:r>
-        <w:t xml:space="preserve"> Database</w:t>
-      </w:r>
+        <w:t xml:space="preserve">mprovement proposals using </w:t>
+      </w:r>
+      <w:del w:id="4" w:author="Vaibhav Garg" w:date="2022-03-11T16:10:00Z">
+        <w:r>
+          <w:delText>Process Improvement Proposal</w:delText>
+        </w:r>
+        <w:r>
+          <w:delText>s</w:delText>
+        </w:r>
+        <w:r>
+          <w:delText xml:space="preserve"> Database</w:delText>
+        </w:r>
+      </w:del>
+      <w:ins w:id="5" w:author="Vaibhav Garg" w:date="2022-03-11T16:10:00Z">
+        <w:r>
+          <w:t xml:space="preserve">“Process Management” </w:t>
+        </w:r>
+      </w:ins>
+      <w:ins w:id="6" w:author="Vaibhav Garg" w:date="2022-03-11T16:11:00Z">
+        <w:r>
+          <w:t>c</w:t>
+        </w:r>
+      </w:ins>
+      <w:ins w:id="7" w:author="Vaibhav Garg" w:date="2022-03-11T16:10:00Z">
+        <w:r>
+          <w:t>ategori</w:t>
+        </w:r>
+      </w:ins>
+      <w:ins w:id="8" w:author="Vaibhav Garg" w:date="2022-03-11T16:11:00Z">
+        <w:r>
+          <w:t>z</w:t>
+        </w:r>
+      </w:ins>
+      <w:ins w:id="9" w:author="Vaibhav Garg" w:date="2022-03-11T16:10:00Z">
+        <w:r>
+          <w:t>ed</w:t>
+        </w:r>
+      </w:ins>
+      <w:ins w:id="10" w:author="Vaibhav Garg" w:date="2022-03-11T16:11:00Z">
+        <w:r>
+          <w:t xml:space="preserve"> incidents in </w:t>
+        </w:r>
+        <w:proofErr w:type="spellStart"/>
+        <w:r>
+          <w:t>GIL.</w:t>
+        </w:r>
+      </w:ins>
+      <w:ins w:id="11" w:author="Vaibhav Garg" w:date="2022-03-11T16:12:00Z">
+        <w:r>
+          <w:t>ef</w:t>
+        </w:r>
+      </w:ins>
+      <w:proofErr w:type="spellEnd"/>
+      <w:ins w:id="12" w:author="Vaibhav Garg" w:date="2022-03-11T16:11:00Z">
+        <w:r>
+          <w:rPr>
+            <w:rStyle w:val="FootnoteReference"/>
+            <w:rFonts w:ascii="Tahoma" w:hAnsi="Tahoma" w:cs="Tahoma"/>
+            <w:szCs w:val="20"/>
+          </w:rPr>
+          <w:footnoteReference w:id="1"/>
+        </w:r>
+      </w:ins>
       <w:r>
         <w:rPr>
           <w:rFonts w:ascii="Tahoma" w:hAnsi="Tahoma" w:cs="Tahoma"/>
@@ -1925,6 +1967,22 @@
         </w:rPr>
         <w:t>Audit Findings</w:t>
       </w:r>
+      <w:ins w:id="14" w:author="Vaibhav Garg" w:date="2022-03-11T16:15:00Z">
+        <w:r>
+          <w:rPr>
+            <w:rFonts w:asciiTheme="minorHAnsi" w:hAnsiTheme="minorHAnsi" w:cstheme="minorHAnsi"/>
+          </w:rPr>
+          <w:t xml:space="preserve"> in </w:t>
+        </w:r>
+        <w:proofErr w:type="spellStart"/>
+        <w:r>
+          <w:rPr>
+            <w:rFonts w:asciiTheme="minorHAnsi" w:hAnsiTheme="minorHAnsi" w:cstheme="minorHAnsi"/>
+          </w:rPr>
+          <w:t>GIL.ef</w:t>
+        </w:r>
+      </w:ins>
+      <w:proofErr w:type="spellEnd"/>
     </w:p>
     <w:p>
       <w:pPr>
@@ -1937,12 +1995,60 @@
           <w:rFonts w:asciiTheme="minorHAnsi" w:hAnsiTheme="minorHAnsi" w:cstheme="minorHAnsi"/>
         </w:rPr>
       </w:pPr>
-      <w:r>
-        <w:rPr>
-          <w:rFonts w:asciiTheme="minorHAnsi" w:hAnsiTheme="minorHAnsi" w:cstheme="minorHAnsi"/>
-        </w:rPr>
-        <w:t>Lessons Learnt Database</w:t>
-      </w:r>
+      <w:ins w:id="15" w:author="Vaibhav Garg" w:date="2022-03-11T16:12:00Z">
+        <w:r>
+          <w:rPr>
+            <w:rFonts w:asciiTheme="minorHAnsi" w:hAnsiTheme="minorHAnsi" w:cstheme="minorHAnsi"/>
+          </w:rPr>
+          <w:t xml:space="preserve">Incident </w:t>
+        </w:r>
+      </w:ins>
+      <w:del w:id="16" w:author="Vaibhav Garg" w:date="2022-03-11T16:12:00Z">
+        <w:r>
+          <w:rPr>
+            <w:rFonts w:asciiTheme="minorHAnsi" w:hAnsiTheme="minorHAnsi" w:cstheme="minorHAnsi"/>
+          </w:rPr>
+          <w:delText xml:space="preserve">Lessons </w:delText>
+        </w:r>
+      </w:del>
+      <w:ins w:id="17" w:author="Vaibhav Garg" w:date="2022-03-11T16:12:00Z">
+        <w:r>
+          <w:rPr>
+            <w:rFonts w:asciiTheme="minorHAnsi" w:hAnsiTheme="minorHAnsi" w:cstheme="minorHAnsi"/>
+          </w:rPr>
+          <w:t>Le</w:t>
+        </w:r>
+        <w:r>
+          <w:rPr>
+            <w:rFonts w:asciiTheme="minorHAnsi" w:hAnsiTheme="minorHAnsi" w:cstheme="minorHAnsi"/>
+          </w:rPr>
+          <w:t>arnings</w:t>
+        </w:r>
+      </w:ins>
+      <w:del w:id="18" w:author="Vaibhav Garg" w:date="2022-03-11T16:12:00Z">
+        <w:r>
+          <w:rPr>
+            <w:rFonts w:asciiTheme="minorHAnsi" w:hAnsiTheme="minorHAnsi" w:cstheme="minorHAnsi"/>
+          </w:rPr>
+          <w:delText>Learnt Database</w:delText>
+        </w:r>
+      </w:del>
+      <w:ins w:id="19" w:author="Vaibhav Garg" w:date="2022-03-11T16:12:00Z">
+        <w:r>
+          <w:rPr>
+            <w:rFonts w:asciiTheme="minorHAnsi" w:hAnsiTheme="minorHAnsi" w:cstheme="minorHAnsi"/>
+          </w:rPr>
+          <w:t xml:space="preserve"> in </w:t>
+        </w:r>
+        <w:proofErr w:type="spellStart"/>
+        <w:r>
+          <w:rPr>
+            <w:rFonts w:asciiTheme="minorHAnsi" w:hAnsiTheme="minorHAnsi" w:cstheme="minorHAnsi"/>
+          </w:rPr>
+          <w:t>GIL.ef</w:t>
+        </w:r>
+      </w:ins>
+      <w:proofErr w:type="spellEnd"/>
     </w:p>
     <w:p>
       <w:pPr>
@@ -2058,14 +2164,14 @@
       <w:pPr>
         <w:pStyle w:val="Heading1"/>
       </w:pPr>
-      <w:bookmarkStart w:id="4" w:name="_Toc443321192"/>
+      <w:bookmarkStart w:id="20" w:name="_Toc443321192"/>
       <w:r>
         <w:t>Entry Criteria/</w:t>
       </w:r>
       <w:r>
         <w:t>Triggers</w:t>
       </w:r>
-      <w:bookmarkEnd w:id="4"/>
+      <w:bookmarkEnd w:id="20"/>
     </w:p>
     <w:p>
       <w:pPr>
@@ -2131,11 +2237,11 @@
       <w:pPr>
         <w:pStyle w:val="Heading1"/>
       </w:pPr>
-      <w:bookmarkStart w:id="5" w:name="_Toc443321193"/>
+      <w:bookmarkStart w:id="21" w:name="_Toc443321193"/>
       <w:r>
         <w:t>Tasks</w:t>
       </w:r>
-      <w:bookmarkEnd w:id="5"/>
+      <w:bookmarkEnd w:id="21"/>
     </w:p>
     <w:tbl>
       <w:tblPr>
@@ -2299,7 +2405,11 @@
               <w:cnfStyle w:val="000000000000" w:firstRow="0" w:lastRow="0" w:firstColumn="0" w:lastColumn="0" w:oddVBand="0" w:evenVBand="0" w:oddHBand="0" w:evenHBand="0" w:firstRowFirstColumn="0" w:firstRowLastColumn="0" w:lastRowFirstColumn="0" w:lastRowLastColumn="0"/>
             </w:pPr>
             <w:r>
-              <w:t>Appoint the PEG based on the “Team Formation Guidelines” (GDLN_TEAMNG). Call a kickoff and apprise the team of your expectations.</w:t>
+              <w:t xml:space="preserve">Appoint the PEG based on the “Team Formation Guidelines” (GDLN_TEAMNG). Call a kickoff and apprise the team of your </w:t>
+            </w:r>
+            <w:r>
+              <w:lastRenderedPageBreak/>
+              <w:t>expectations.</w:t>
             </w:r>
           </w:p>
         </w:tc>
@@ -2313,6 +2423,7 @@
               <w:cnfStyle w:val="000000000000" w:firstRow="0" w:lastRow="0" w:firstColumn="0" w:lastColumn="0" w:oddVBand="0" w:evenVBand="0" w:oddHBand="0" w:evenHBand="0" w:firstRowFirstColumn="0" w:firstRowLastColumn="0" w:lastRowFirstColumn="0" w:lastRowLastColumn="0"/>
             </w:pPr>
             <w:r>
+              <w:lastRenderedPageBreak/>
               <w:t>Senior Management</w:t>
             </w:r>
           </w:p>
@@ -2358,7 +2469,25 @@
               <w:cnfStyle w:val="000000100000" w:firstRow="0" w:lastRow="0" w:firstColumn="0" w:lastColumn="0" w:oddVBand="0" w:evenVBand="0" w:oddHBand="1" w:evenHBand="0" w:firstRowFirstColumn="0" w:firstRowLastColumn="0" w:lastRowFirstColumn="0" w:lastRowLastColumn="0"/>
             </w:pPr>
             <w:r>
-              <w:t>The PEG plans for the assignments of roles and responsibilities within the PEG and establishes the same in the annual process improvement plan.</w:t>
+              <w:t>The PEG plans for the assignments of roles and responsibilities within the PEG and establishes the same in the annual process improvement plan</w:t>
+            </w:r>
+            <w:ins w:id="22" w:author="Vaibhav Garg" w:date="2022-03-11T16:15:00Z">
+              <w:r>
+                <w:t xml:space="preserve"> using </w:t>
+              </w:r>
+              <w:proofErr w:type="spellStart"/>
+              <w:r>
+                <w:t>GIL.e</w:t>
+              </w:r>
+            </w:ins>
+            <w:ins w:id="23" w:author="Vaibhav Garg" w:date="2022-03-11T16:16:00Z">
+              <w:r>
+                <w:t>f</w:t>
+              </w:r>
+            </w:ins>
+            <w:proofErr w:type="spellEnd"/>
+            <w:r>
+              <w:t>.</w:t>
             </w:r>
           </w:p>
         </w:tc>
@@ -2482,10 +2611,31 @@
           <w:p>
             <w:pPr>
               <w:cnfStyle w:val="000000100000" w:firstRow="0" w:lastRow="0" w:firstColumn="0" w:lastColumn="0" w:oddVBand="0" w:evenVBand="0" w:oddHBand="1" w:evenHBand="0" w:firstRowFirstColumn="0" w:firstRowLastColumn="0" w:lastRowFirstColumn="0" w:lastRowLastColumn="0"/>
+              <w:rPr>
+                <w:ins w:id="24" w:author="Vaibhav Garg" w:date="2022-03-11T16:37:00Z"/>
+              </w:rPr>
             </w:pPr>
             <w:r>
               <w:t>The guiding documents such as the Policy and Business objectives must be sought from the Senior Management.</w:t>
             </w:r>
+          </w:p>
+          <w:p>
+            <w:pPr>
+              <w:cnfStyle w:val="000000100000" w:firstRow="0" w:lastRow="0" w:firstColumn="0" w:lastColumn="0" w:oddVBand="0" w:evenVBand="0" w:oddHBand="1" w:evenHBand="0" w:firstRowFirstColumn="0" w:firstRowLastColumn="0" w:lastRowFirstColumn="0" w:lastRowLastColumn="0"/>
+            </w:pPr>
+            <w:ins w:id="25" w:author="Vaibhav Garg" w:date="2022-03-11T16:37:00Z">
+              <w:r>
+                <w:t xml:space="preserve">The process architecture is updated on </w:t>
+              </w:r>
+              <w:proofErr w:type="spellStart"/>
+              <w:r>
+                <w:t>GIL.ef</w:t>
+              </w:r>
+              <w:proofErr w:type="spellEnd"/>
+              <w:r>
+                <w:t xml:space="preserve"> Processes module</w:t>
+              </w:r>
+            </w:ins>
           </w:p>
         </w:tc>
         <w:tc>
@@ -2644,19 +2794,64 @@
               <w:rPr>
                 <w:rFonts w:asciiTheme="minorHAnsi" w:hAnsiTheme="minorHAnsi" w:cstheme="minorHAnsi"/>
               </w:rPr>
-              <w:t>Process Practitioners log their suggestions related to process improvement on the “Process Improvement Proposal</w:t>
-            </w:r>
-            <w:r>
-              <w:rPr>
-                <w:rFonts w:asciiTheme="minorHAnsi" w:hAnsiTheme="minorHAnsi" w:cstheme="minorHAnsi"/>
-              </w:rPr>
-              <w:t>s</w:t>
-            </w:r>
-            <w:r>
-              <w:rPr>
-                <w:rFonts w:asciiTheme="minorHAnsi" w:hAnsiTheme="minorHAnsi" w:cstheme="minorHAnsi"/>
-              </w:rPr>
-              <w:t xml:space="preserve"> Database”. PEG identifies </w:t>
+              <w:t xml:space="preserve">Process Practitioners log their suggestions related to process improvement </w:t>
+            </w:r>
+            <w:ins w:id="26" w:author="Vaibhav Garg" w:date="2022-03-11T16:16:00Z">
+              <w:r>
+                <w:t xml:space="preserve">using </w:t>
+              </w:r>
+              <w:r>
+                <w:t xml:space="preserve">“Process Management” </w:t>
+              </w:r>
+              <w:r>
+                <w:t>category of</w:t>
+              </w:r>
+              <w:r>
+                <w:t xml:space="preserve"> </w:t>
+              </w:r>
+              <w:r>
+                <w:t>I</w:t>
+              </w:r>
+              <w:r>
+                <w:t>ncident</w:t>
+              </w:r>
+              <w:r>
+                <w:t xml:space="preserve"> Management module</w:t>
+              </w:r>
+              <w:r>
+                <w:t xml:space="preserve"> in </w:t>
+              </w:r>
+              <w:proofErr w:type="spellStart"/>
+              <w:r>
+                <w:t>GIL.ef</w:t>
+              </w:r>
+            </w:ins>
+            <w:proofErr w:type="spellEnd"/>
+            <w:del w:id="27" w:author="Vaibhav Garg" w:date="2022-03-11T16:16:00Z">
+              <w:r>
+                <w:rPr>
+                  <w:rFonts w:asciiTheme="minorHAnsi" w:hAnsiTheme="minorHAnsi" w:cstheme="minorHAnsi"/>
+                </w:rPr>
+                <w:delText>on the “Process Improvement Proposal</w:delText>
+              </w:r>
+              <w:r>
+                <w:rPr>
+                  <w:rFonts w:asciiTheme="minorHAnsi" w:hAnsiTheme="minorHAnsi" w:cstheme="minorHAnsi"/>
+                </w:rPr>
+                <w:delText>s</w:delText>
+              </w:r>
+              <w:r>
+                <w:rPr>
+                  <w:rFonts w:asciiTheme="minorHAnsi" w:hAnsiTheme="minorHAnsi" w:cstheme="minorHAnsi"/>
+                </w:rPr>
+                <w:delText xml:space="preserve"> Database”</w:delText>
+              </w:r>
+            </w:del>
+            <w:r>
+              <w:rPr>
+                <w:rFonts w:asciiTheme="minorHAnsi" w:hAnsiTheme="minorHAnsi" w:cstheme="minorHAnsi"/>
+              </w:rPr>
+              <w:t xml:space="preserve">. PEG identifies </w:t>
             </w:r>
             <w:r>
               <w:rPr>
@@ -2727,6 +2922,7 @@
                 <w:rFonts w:asciiTheme="minorHAnsi" w:hAnsiTheme="minorHAnsi" w:cstheme="minorHAnsi"/>
               </w:rPr>
             </w:pPr>
+            <w:commentRangeStart w:id="28"/>
             <w:r>
               <w:rPr>
                 <w:rFonts w:asciiTheme="minorHAnsi" w:hAnsiTheme="minorHAnsi" w:cstheme="minorHAnsi"/>
@@ -2750,6 +2946,13 @@
                 <w:rFonts w:asciiTheme="minorHAnsi" w:hAnsiTheme="minorHAnsi" w:cstheme="minorHAnsi"/>
               </w:rPr>
               <w:t xml:space="preserve"> The audit reports also aid the PEG in monitoring the process institutionalization and the use of processes by the projects and support groups. </w:t>
+            </w:r>
+            <w:commentRangeEnd w:id="28"/>
+            <w:r>
+              <w:rPr>
+                <w:rStyle w:val="CommentReference"/>
+              </w:rPr>
+              <w:commentReference w:id="28"/>
             </w:r>
           </w:p>
           <w:p>
@@ -2830,31 +3033,71 @@
               <w:rPr>
                 <w:rFonts w:asciiTheme="minorHAnsi" w:hAnsiTheme="minorHAnsi" w:cstheme="minorHAnsi"/>
               </w:rPr>
-              <w:t xml:space="preserve"> Practitioners log the lessons learnt on </w:t>
-            </w:r>
-            <w:r>
-              <w:rPr>
-                <w:rFonts w:asciiTheme="minorHAnsi" w:hAnsiTheme="minorHAnsi" w:cstheme="minorHAnsi"/>
-              </w:rPr>
-              <w:t>“Process Improvement Proposal</w:t>
-            </w:r>
-            <w:r>
-              <w:rPr>
-                <w:rFonts w:asciiTheme="minorHAnsi" w:hAnsiTheme="minorHAnsi" w:cstheme="minorHAnsi"/>
-              </w:rPr>
-              <w:t>s</w:t>
-            </w:r>
-            <w:r>
-              <w:rPr>
-                <w:rFonts w:asciiTheme="minorHAnsi" w:hAnsiTheme="minorHAnsi" w:cstheme="minorHAnsi"/>
-              </w:rPr>
-              <w:t xml:space="preserve"> Database”</w:t>
-            </w:r>
-            <w:r>
-              <w:rPr>
-                <w:rFonts w:asciiTheme="minorHAnsi" w:hAnsiTheme="minorHAnsi" w:cstheme="minorHAnsi"/>
-              </w:rPr>
-              <w:t xml:space="preserve">. PEG identifies </w:t>
+              <w:t xml:space="preserve"> Practitioners log the lessons </w:t>
+            </w:r>
+            <w:r>
+              <w:rPr>
+                <w:rFonts w:asciiTheme="minorHAnsi" w:hAnsiTheme="minorHAnsi" w:cstheme="minorHAnsi"/>
+              </w:rPr>
+              <w:lastRenderedPageBreak/>
+              <w:t xml:space="preserve">learnt </w:t>
+            </w:r>
+            <w:ins w:id="29" w:author="Vaibhav Garg" w:date="2022-03-11T16:23:00Z">
+              <w:r>
+                <w:t xml:space="preserve">using </w:t>
+              </w:r>
+              <w:r>
+                <w:t xml:space="preserve">“Process Management” category of Incident Management module in </w:t>
+              </w:r>
+              <w:proofErr w:type="spellStart"/>
+              <w:r>
+                <w:t>GIL.ef</w:t>
+              </w:r>
+              <w:proofErr w:type="spellEnd"/>
+              <w:r>
+                <w:rPr>
+                  <w:rFonts w:asciiTheme="minorHAnsi" w:hAnsiTheme="minorHAnsi" w:cstheme="minorHAnsi"/>
+                </w:rPr>
+                <w:t>.</w:t>
+              </w:r>
+            </w:ins>
+            <w:del w:id="30" w:author="Vaibhav Garg" w:date="2022-03-11T16:24:00Z">
+              <w:r>
+                <w:rPr>
+                  <w:rFonts w:asciiTheme="minorHAnsi" w:hAnsiTheme="minorHAnsi" w:cstheme="minorHAnsi"/>
+                </w:rPr>
+                <w:delText xml:space="preserve">on </w:delText>
+              </w:r>
+              <w:r>
+                <w:rPr>
+                  <w:rFonts w:asciiTheme="minorHAnsi" w:hAnsiTheme="minorHAnsi" w:cstheme="minorHAnsi"/>
+                </w:rPr>
+                <w:delText>“Process Improvement Proposal</w:delText>
+              </w:r>
+              <w:r>
+                <w:rPr>
+                  <w:rFonts w:asciiTheme="minorHAnsi" w:hAnsiTheme="minorHAnsi" w:cstheme="minorHAnsi"/>
+                </w:rPr>
+                <w:delText>s</w:delText>
+              </w:r>
+              <w:r>
+                <w:rPr>
+                  <w:rFonts w:asciiTheme="minorHAnsi" w:hAnsiTheme="minorHAnsi" w:cstheme="minorHAnsi"/>
+                </w:rPr>
+                <w:delText xml:space="preserve"> Database”</w:delText>
+              </w:r>
+              <w:r>
+                <w:rPr>
+                  <w:rFonts w:asciiTheme="minorHAnsi" w:hAnsiTheme="minorHAnsi" w:cstheme="minorHAnsi"/>
+                </w:rPr>
+                <w:delText>.</w:delText>
+              </w:r>
+            </w:del>
+            <w:r>
+              <w:rPr>
+                <w:rFonts w:asciiTheme="minorHAnsi" w:hAnsiTheme="minorHAnsi" w:cstheme="minorHAnsi"/>
+              </w:rPr>
+              <w:t xml:space="preserve"> PEG identifies </w:t>
             </w:r>
             <w:r>
               <w:rPr>
@@ -2935,19 +3178,52 @@
               <w:rPr>
                 <w:rFonts w:asciiTheme="minorHAnsi" w:hAnsiTheme="minorHAnsi" w:cstheme="minorHAnsi"/>
               </w:rPr>
-              <w:t xml:space="preserve"> Practitioners log Best Practices carried out during the project lifecycle on </w:t>
-            </w:r>
-            <w:r>
-              <w:rPr>
-                <w:rFonts w:asciiTheme="minorHAnsi" w:hAnsiTheme="minorHAnsi" w:cstheme="minorHAnsi"/>
-              </w:rPr>
-              <w:t>“Process Improvement Proposal Database”</w:t>
-            </w:r>
-            <w:r>
-              <w:rPr>
-                <w:rFonts w:asciiTheme="minorHAnsi" w:hAnsiTheme="minorHAnsi" w:cstheme="minorHAnsi"/>
-              </w:rPr>
-              <w:t xml:space="preserve">. PEG identifies </w:t>
+              <w:t xml:space="preserve"> Practitioners log Best Practices carried out during the project lifecycle </w:t>
+            </w:r>
+            <w:ins w:id="31" w:author="Vaibhav Garg" w:date="2022-03-11T16:24:00Z">
+              <w:r>
+                <w:t xml:space="preserve">using </w:t>
+              </w:r>
+              <w:r>
+                <w:t xml:space="preserve">“Process Management” category of Incident Management module in </w:t>
+              </w:r>
+              <w:proofErr w:type="spellStart"/>
+              <w:r>
+                <w:t>GIL.ef</w:t>
+              </w:r>
+              <w:proofErr w:type="spellEnd"/>
+              <w:r>
+                <w:rPr>
+                  <w:rFonts w:asciiTheme="minorHAnsi" w:hAnsiTheme="minorHAnsi" w:cstheme="minorHAnsi"/>
+                </w:rPr>
+                <w:t>.</w:t>
+              </w:r>
+            </w:ins>
+            <w:del w:id="32" w:author="Vaibhav Garg" w:date="2022-03-11T16:24:00Z">
+              <w:r>
+                <w:rPr>
+                  <w:rFonts w:asciiTheme="minorHAnsi" w:hAnsiTheme="minorHAnsi" w:cstheme="minorHAnsi"/>
+                </w:rPr>
+                <w:delText xml:space="preserve">on </w:delText>
+              </w:r>
+              <w:r>
+                <w:rPr>
+                  <w:rFonts w:asciiTheme="minorHAnsi" w:hAnsiTheme="minorHAnsi" w:cstheme="minorHAnsi"/>
+                </w:rPr>
+                <w:delText>“Process Improvement Proposal Database”</w:delText>
+              </w:r>
+              <w:r>
+                <w:rPr>
+                  <w:rFonts w:asciiTheme="minorHAnsi" w:hAnsiTheme="minorHAnsi" w:cstheme="minorHAnsi"/>
+                </w:rPr>
+                <w:delText>.</w:delText>
+              </w:r>
+            </w:del>
+            <w:r>
+              <w:rPr>
+                <w:rFonts w:asciiTheme="minorHAnsi" w:hAnsiTheme="minorHAnsi" w:cstheme="minorHAnsi"/>
+              </w:rPr>
+              <w:t xml:space="preserve"> PEG identifies </w:t>
             </w:r>
             <w:r>
               <w:rPr>
@@ -3345,17 +3621,74 @@
               <w:t>ata</w:t>
             </w:r>
             <w:r>
-              <w:t xml:space="preserve"> is submitted to the P</w:t>
+              <w:t xml:space="preserve"> is </w:t>
+            </w:r>
+            <w:del w:id="33" w:author="Vaibhav Garg" w:date="2022-03-11T16:24:00Z">
+              <w:r>
+                <w:delText xml:space="preserve">submitted </w:delText>
+              </w:r>
+            </w:del>
+            <w:ins w:id="34" w:author="Vaibhav Garg" w:date="2022-03-11T16:24:00Z">
+              <w:r>
+                <w:t>reviewed</w:t>
+              </w:r>
+              <w:r>
+                <w:t xml:space="preserve"> </w:t>
+              </w:r>
+            </w:ins>
+            <w:del w:id="35" w:author="Vaibhav Garg" w:date="2022-03-11T16:24:00Z">
+              <w:r>
+                <w:delText xml:space="preserve">to </w:delText>
+              </w:r>
+            </w:del>
+            <w:ins w:id="36" w:author="Vaibhav Garg" w:date="2022-03-11T16:24:00Z">
+              <w:r>
+                <w:t>by</w:t>
+              </w:r>
+              <w:r>
+                <w:t xml:space="preserve"> </w:t>
+              </w:r>
+            </w:ins>
+            <w:r>
+              <w:t>the P</w:t>
             </w:r>
             <w:r>
               <w:t>EG</w:t>
             </w:r>
             <w:r>
-              <w:t xml:space="preserve"> on mo</w:t>
-            </w:r>
-            <w:r>
-              <w:t>nthly basis by Project Managers</w:t>
-            </w:r>
+              <w:t xml:space="preserve"> on </w:t>
+            </w:r>
+            <w:del w:id="37" w:author="Vaibhav Garg" w:date="2022-03-11T16:24:00Z">
+              <w:r>
+                <w:delText>mo</w:delText>
+              </w:r>
+              <w:r>
+                <w:delText xml:space="preserve">nthly </w:delText>
+              </w:r>
+            </w:del>
+            <w:ins w:id="38" w:author="Vaibhav Garg" w:date="2022-03-11T16:24:00Z">
+              <w:r>
+                <w:t>reg</w:t>
+              </w:r>
+            </w:ins>
+            <w:ins w:id="39" w:author="Vaibhav Garg" w:date="2022-03-11T16:25:00Z">
+              <w:r>
+                <w:t>ular</w:t>
+              </w:r>
+            </w:ins>
+            <w:ins w:id="40" w:author="Vaibhav Garg" w:date="2022-03-11T16:24:00Z">
+              <w:r>
+                <w:t xml:space="preserve"> </w:t>
+              </w:r>
+            </w:ins>
+            <w:r>
+              <w:t>basis</w:t>
+            </w:r>
+            <w:del w:id="41" w:author="Vaibhav Garg" w:date="2022-03-11T16:25:00Z">
+              <w:r>
+                <w:delText xml:space="preserve"> by Project Managers</w:delText>
+              </w:r>
+            </w:del>
             <w:r>
               <w:t>. PEG analyse</w:t>
             </w:r>
@@ -3453,14 +3786,44 @@
             <w:r>
               <w:t xml:space="preserve">through </w:t>
             </w:r>
-            <w:hyperlink r:id="rId14" w:history="1">
-              <w:r>
-                <w:rPr>
-                  <w:rStyle w:val="Hyperlink"/>
-                </w:rPr>
-                <w:t>Tailoring Proposal Google Form</w:t>
-              </w:r>
-            </w:hyperlink>
+            <w:commentRangeStart w:id="42"/>
+            <w:r>
+              <w:lastRenderedPageBreak/>
+              <w:fldChar w:fldCharType="begin"/>
+            </w:r>
+            <w:r>
+              <w:instrText xml:space="preserve"> HYPERLINK "https://</w:instrText>
+            </w:r>
+            <w:r>
+              <w:instrText xml:space="preserve">forms.gle/5ZZC2Wn7Gbo2tJei8" </w:instrText>
+            </w:r>
+            <w:r>
+              <w:fldChar w:fldCharType="separate"/>
+            </w:r>
+            <w:r>
+              <w:rPr>
+                <w:rStyle w:val="Hyperlink"/>
+              </w:rPr>
+              <w:t>Tailoring Proposal Goo</w:t>
+            </w:r>
+            <w:r>
+              <w:rPr>
+                <w:rStyle w:val="Hyperlink"/>
+              </w:rPr>
+              <w:t>g</w:t>
+            </w:r>
+            <w:r>
+              <w:rPr>
+                <w:rStyle w:val="Hyperlink"/>
+              </w:rPr>
+              <w:t>le Form</w:t>
+            </w:r>
+            <w:r>
+              <w:rPr>
+                <w:rStyle w:val="Hyperlink"/>
+              </w:rPr>
+              <w:fldChar w:fldCharType="end"/>
+            </w:r>
             <w:r>
               <w:t xml:space="preserve">  and </w:t>
             </w:r>
@@ -3473,7 +3836,7 @@
             <w:r>
               <w:t>sheet “</w:t>
             </w:r>
-            <w:hyperlink r:id="rId15" w:history="1">
+            <w:hyperlink r:id="rId17" w:history="1">
               <w:r>
                 <w:rPr>
                   <w:rStyle w:val="Hyperlink"/>
@@ -3486,6 +3849,13 @@
             </w:r>
             <w:r>
               <w:t xml:space="preserve"> </w:t>
+            </w:r>
+            <w:commentRangeEnd w:id="42"/>
+            <w:r>
+              <w:rPr>
+                <w:rStyle w:val="CommentReference"/>
+              </w:rPr>
+              <w:commentReference w:id="42"/>
             </w:r>
             <w:r>
               <w:t>PEG identifies the process improvement opportunities from them.</w:t>
@@ -3508,7 +3878,6 @@
               </w:rPr>
             </w:pPr>
             <w:r>
-              <w:lastRenderedPageBreak/>
               <w:t xml:space="preserve">Projects’ learnings and metrices will also constitute the PAL for </w:t>
             </w:r>
             <w:r>
@@ -3664,7 +4033,14 @@
               <w:rPr>
                 <w:rFonts w:asciiTheme="minorHAnsi" w:hAnsiTheme="minorHAnsi" w:cstheme="minorHAnsi"/>
               </w:rPr>
-              <w:t>. Enumerate them</w:t>
+              <w:t xml:space="preserve">. </w:t>
+            </w:r>
+            <w:commentRangeStart w:id="43"/>
+            <w:r>
+              <w:rPr>
+                <w:rFonts w:asciiTheme="minorHAnsi" w:hAnsiTheme="minorHAnsi" w:cstheme="minorHAnsi"/>
+              </w:rPr>
+              <w:t>Enumerate them</w:t>
             </w:r>
             <w:r>
               <w:rPr>
@@ -3677,6 +4053,13 @@
                 <w:rFonts w:asciiTheme="minorHAnsi" w:hAnsiTheme="minorHAnsi" w:cstheme="minorHAnsi"/>
               </w:rPr>
               <w:t>late “QMS Change Requirements” (TMPL_QMSREQ).</w:t>
+            </w:r>
+            <w:commentRangeEnd w:id="43"/>
+            <w:r>
+              <w:rPr>
+                <w:rStyle w:val="CommentReference"/>
+              </w:rPr>
+              <w:commentReference w:id="43"/>
             </w:r>
           </w:p>
         </w:tc>
@@ -3996,17 +4379,45 @@
               <w:t>”</w:t>
             </w:r>
             <w:r>
-              <w:t xml:space="preserve"> (TMPL_PEGPLN)</w:t>
-            </w:r>
-            <w:r>
               <w:t xml:space="preserve"> </w:t>
             </w:r>
+            <w:del w:id="44" w:author="Vaibhav Garg" w:date="2022-03-11T16:38:00Z">
+              <w:r>
+                <w:delText>(TMPL_PEGPLN)</w:delText>
+              </w:r>
+              <w:r>
+                <w:delText xml:space="preserve"> </w:delText>
+              </w:r>
+            </w:del>
+            <w:ins w:id="45" w:author="Vaibhav Garg" w:date="2022-03-11T16:38:00Z">
+              <w:r>
+                <w:t xml:space="preserve">on </w:t>
+              </w:r>
+              <w:proofErr w:type="spellStart"/>
+              <w:r>
+                <w:t>GIL.ef</w:t>
+              </w:r>
+              <w:proofErr w:type="spellEnd"/>
+              <w:r>
+                <w:t xml:space="preserve"> </w:t>
+              </w:r>
+            </w:ins>
             <w:r>
               <w:t>for the year and track the plan on regular basis.</w:t>
             </w:r>
             <w:r>
               <w:t xml:space="preserve"> </w:t>
             </w:r>
+            <w:ins w:id="46" w:author="Vaibhav Garg" w:date="2022-03-11T16:38:00Z">
+              <w:r>
+                <w:t>The Plan will be named PEG_Plan_20</w:t>
+              </w:r>
+            </w:ins>
+            <w:ins w:id="47" w:author="Vaibhav Garg" w:date="2022-03-11T16:39:00Z">
+              <w:r>
+                <w:t>xx-xx.</w:t>
+              </w:r>
+            </w:ins>
           </w:p>
           <w:p>
             <w:pPr>
@@ -4288,6 +4699,43 @@
               </w:rPr>
               <w:t>.</w:t>
             </w:r>
+            <w:ins w:id="48" w:author="Vaibhav Garg" w:date="2022-03-11T16:39:00Z">
+              <w:r>
+                <w:rPr>
+                  <w:rFonts w:asciiTheme="minorHAnsi" w:hAnsiTheme="minorHAnsi" w:cstheme="minorHAnsi"/>
+                </w:rPr>
+                <w:t xml:space="preserve"> Use </w:t>
+              </w:r>
+              <w:r>
+                <w:rPr>
+                  <w:rFonts w:asciiTheme="minorHAnsi" w:hAnsiTheme="minorHAnsi" w:cstheme="minorHAnsi"/>
+                </w:rPr>
+                <w:lastRenderedPageBreak/>
+                <w:t xml:space="preserve">the Process architecture as captured in </w:t>
+              </w:r>
+              <w:proofErr w:type="spellStart"/>
+              <w:r>
+                <w:rPr>
+                  <w:rFonts w:asciiTheme="minorHAnsi" w:hAnsiTheme="minorHAnsi" w:cstheme="minorHAnsi"/>
+                </w:rPr>
+                <w:t>GIL.ef</w:t>
+              </w:r>
+              <w:proofErr w:type="spellEnd"/>
+              <w:r>
+                <w:rPr>
+                  <w:rFonts w:asciiTheme="minorHAnsi" w:hAnsiTheme="minorHAnsi" w:cstheme="minorHAnsi"/>
+                </w:rPr>
+                <w:t xml:space="preserve"> for thi</w:t>
+              </w:r>
+            </w:ins>
+            <w:ins w:id="49" w:author="Vaibhav Garg" w:date="2022-03-11T16:40:00Z">
+              <w:r>
+                <w:rPr>
+                  <w:rFonts w:asciiTheme="minorHAnsi" w:hAnsiTheme="minorHAnsi" w:cstheme="minorHAnsi"/>
+                </w:rPr>
+                <w:t>s.</w:t>
+              </w:r>
+            </w:ins>
           </w:p>
         </w:tc>
         <w:tc>
@@ -4299,6 +4747,7 @@
               <w:cnfStyle w:val="000000000000" w:firstRow="0" w:lastRow="0" w:firstColumn="0" w:lastColumn="0" w:oddVBand="0" w:evenVBand="0" w:oddHBand="0" w:evenHBand="0" w:firstRowFirstColumn="0" w:firstRowLastColumn="0" w:lastRowFirstColumn="0" w:lastRowLastColumn="0"/>
             </w:pPr>
             <w:r>
+              <w:lastRenderedPageBreak/>
               <w:t>PEG</w:t>
             </w:r>
             <w:r>
@@ -4383,6 +4832,28 @@
               </w:rPr>
               <w:t>).</w:t>
             </w:r>
+            <w:ins w:id="50" w:author="Vaibhav Garg" w:date="2022-03-11T16:40:00Z">
+              <w:r>
+                <w:rPr>
+                  <w:rFonts w:asciiTheme="minorHAnsi" w:hAnsiTheme="minorHAnsi" w:cstheme="minorHAnsi"/>
+                </w:rPr>
+                <w:t xml:space="preserve"> Export the processes from </w:t>
+              </w:r>
+              <w:proofErr w:type="spellStart"/>
+              <w:r>
+                <w:rPr>
+                  <w:rFonts w:asciiTheme="minorHAnsi" w:hAnsiTheme="minorHAnsi" w:cstheme="minorHAnsi"/>
+                </w:rPr>
+                <w:t>GIL.ef</w:t>
+              </w:r>
+              <w:proofErr w:type="spellEnd"/>
+              <w:r>
+                <w:rPr>
+                  <w:rFonts w:asciiTheme="minorHAnsi" w:hAnsiTheme="minorHAnsi" w:cstheme="minorHAnsi"/>
+                </w:rPr>
+                <w:t xml:space="preserve"> and use as the basis for this.</w:t>
+              </w:r>
+            </w:ins>
           </w:p>
         </w:tc>
         <w:tc>
@@ -4439,19 +4910,57 @@
               <w:rPr>
                 <w:rFonts w:asciiTheme="minorHAnsi" w:hAnsiTheme="minorHAnsi" w:cstheme="minorHAnsi"/>
               </w:rPr>
-              <w:t xml:space="preserve">Review and </w:t>
-            </w:r>
-            <w:r>
-              <w:rPr>
-                <w:rFonts w:asciiTheme="minorHAnsi" w:hAnsiTheme="minorHAnsi" w:cstheme="minorHAnsi"/>
-              </w:rPr>
-              <w:t>A</w:t>
-            </w:r>
-            <w:r>
-              <w:rPr>
-                <w:rFonts w:asciiTheme="minorHAnsi" w:hAnsiTheme="minorHAnsi" w:cstheme="minorHAnsi"/>
-              </w:rPr>
-              <w:t>pprove the “</w:t>
+              <w:t>Review</w:t>
+            </w:r>
+            <w:ins w:id="51" w:author="Vaibhav Garg" w:date="2022-03-11T16:40:00Z">
+              <w:r>
+                <w:rPr>
+                  <w:rFonts w:asciiTheme="minorHAnsi" w:hAnsiTheme="minorHAnsi" w:cstheme="minorHAnsi"/>
+                </w:rPr>
+                <w:t xml:space="preserve">, </w:t>
+              </w:r>
+            </w:ins>
+            <w:del w:id="52" w:author="Vaibhav Garg" w:date="2022-03-11T16:40:00Z">
+              <w:r>
+                <w:rPr>
+                  <w:rFonts w:asciiTheme="minorHAnsi" w:hAnsiTheme="minorHAnsi" w:cstheme="minorHAnsi"/>
+                </w:rPr>
+                <w:delText xml:space="preserve"> and </w:delText>
+              </w:r>
+              <w:r>
+                <w:rPr>
+                  <w:rFonts w:asciiTheme="minorHAnsi" w:hAnsiTheme="minorHAnsi" w:cstheme="minorHAnsi"/>
+                </w:rPr>
+                <w:delText>A</w:delText>
+              </w:r>
+              <w:r>
+                <w:rPr>
+                  <w:rFonts w:asciiTheme="minorHAnsi" w:hAnsiTheme="minorHAnsi" w:cstheme="minorHAnsi"/>
+                </w:rPr>
+                <w:delText>pprove</w:delText>
+              </w:r>
+            </w:del>
+            <w:ins w:id="53" w:author="Vaibhav Garg" w:date="2022-03-11T16:40:00Z">
+              <w:r>
+                <w:rPr>
+                  <w:rFonts w:asciiTheme="minorHAnsi" w:hAnsiTheme="minorHAnsi" w:cstheme="minorHAnsi"/>
+                </w:rPr>
+                <w:t>approve</w:t>
+              </w:r>
+            </w:ins>
+            <w:ins w:id="54" w:author="Vaibhav Garg" w:date="2022-03-11T16:41:00Z">
+              <w:r>
+                <w:rPr>
+                  <w:rFonts w:asciiTheme="minorHAnsi" w:hAnsiTheme="minorHAnsi" w:cstheme="minorHAnsi"/>
+                </w:rPr>
+                <w:t xml:space="preserve"> and get published</w:t>
+              </w:r>
+            </w:ins>
+            <w:r>
+              <w:rPr>
+                <w:rFonts w:asciiTheme="minorHAnsi" w:hAnsiTheme="minorHAnsi" w:cstheme="minorHAnsi"/>
+              </w:rPr>
+              <w:t xml:space="preserve"> the “</w:t>
             </w:r>
             <w:r>
               <w:rPr>
@@ -4469,13 +4978,27 @@
               <w:rPr>
                 <w:rFonts w:asciiTheme="minorHAnsi" w:hAnsiTheme="minorHAnsi" w:cstheme="minorHAnsi"/>
               </w:rPr>
-              <w:t xml:space="preserve"> (TMPL_PEGPLN)</w:t>
-            </w:r>
-            <w:r>
-              <w:rPr>
-                <w:rFonts w:asciiTheme="minorHAnsi" w:hAnsiTheme="minorHAnsi" w:cstheme="minorHAnsi"/>
-              </w:rPr>
-              <w:t xml:space="preserve"> and Updated measures based on the Business Goals to Process </w:t>
+              <w:t xml:space="preserve"> </w:t>
+            </w:r>
+            <w:del w:id="55" w:author="Vaibhav Garg" w:date="2022-03-11T16:42:00Z">
+              <w:r>
+                <w:rPr>
+                  <w:rFonts w:asciiTheme="minorHAnsi" w:hAnsiTheme="minorHAnsi" w:cstheme="minorHAnsi"/>
+                </w:rPr>
+                <w:delText>(TMPL_PEGPLN)</w:delText>
+              </w:r>
+              <w:r>
+                <w:rPr>
+                  <w:rFonts w:asciiTheme="minorHAnsi" w:hAnsiTheme="minorHAnsi" w:cstheme="minorHAnsi"/>
+                </w:rPr>
+                <w:delText xml:space="preserve"> </w:delText>
+              </w:r>
+            </w:del>
+            <w:r>
+              <w:rPr>
+                <w:rFonts w:asciiTheme="minorHAnsi" w:hAnsiTheme="minorHAnsi" w:cstheme="minorHAnsi"/>
+              </w:rPr>
+              <w:t xml:space="preserve">and Updated measures based on the Business Goals to Process </w:t>
             </w:r>
             <w:r>
               <w:rPr>
@@ -4719,15 +5242,7 @@
               <w:rPr>
                 <w:rFonts w:asciiTheme="minorHAnsi" w:hAnsiTheme="minorHAnsi" w:cstheme="minorHAnsi"/>
               </w:rPr>
-              <w:t xml:space="preserve">Based on the inputs given by the </w:t>
-            </w:r>
-            <w:bookmarkStart w:id="6" w:name="_GoBack"/>
-            <w:bookmarkEnd w:id="6"/>
-            <w:r>
-              <w:rPr>
-                <w:rFonts w:asciiTheme="minorHAnsi" w:hAnsiTheme="minorHAnsi" w:cstheme="minorHAnsi"/>
-              </w:rPr>
-              <w:t>Senior Management, p</w:t>
+              <w:t>Based on the inputs given by the Senior Management, p</w:t>
             </w:r>
             <w:r>
               <w:rPr>
@@ -4875,6 +5390,7 @@
               </w:numPr>
               <w:cnfStyle w:val="000000100000" w:firstRow="0" w:lastRow="0" w:firstColumn="0" w:lastColumn="0" w:oddVBand="0" w:evenVBand="0" w:oddHBand="1" w:evenHBand="0" w:firstRowFirstColumn="0" w:firstRowLastColumn="0" w:lastRowFirstColumn="0" w:lastRowLastColumn="0"/>
               <w:rPr>
+                <w:ins w:id="56" w:author="Vaibhav Garg" w:date="2022-03-11T16:43:00Z"/>
                 <w:rFonts w:asciiTheme="minorHAnsi" w:hAnsiTheme="minorHAnsi" w:cstheme="minorHAnsi"/>
               </w:rPr>
             </w:pPr>
@@ -4890,6 +5406,36 @@
               </w:rPr>
               <w:t>.</w:t>
             </w:r>
+          </w:p>
+          <w:p>
+            <w:pPr>
+              <w:ind w:left="360"/>
+              <w:cnfStyle w:val="000000100000" w:firstRow="0" w:lastRow="0" w:firstColumn="0" w:lastColumn="0" w:oddVBand="0" w:evenVBand="0" w:oddHBand="1" w:evenHBand="0" w:firstRowFirstColumn="0" w:firstRowLastColumn="0" w:lastRowFirstColumn="0" w:lastRowLastColumn="0"/>
+              <w:rPr>
+                <w:rFonts w:asciiTheme="minorHAnsi" w:hAnsiTheme="minorHAnsi" w:cstheme="minorHAnsi"/>
+                <w:rPrChange w:id="57" w:author="Vaibhav Garg" w:date="2022-03-11T16:43:00Z">
+                  <w:rPr/>
+                </w:rPrChange>
+              </w:rPr>
+              <w:pPrChange w:id="58" w:author="Vaibhav Garg" w:date="2022-03-11T16:43:00Z">
+                <w:pPr>
+                  <w:pStyle w:val="ListParagraph"/>
+                  <w:numPr>
+                    <w:numId w:val="6"/>
+                  </w:numPr>
+                  <w:ind w:hanging="360"/>
+                  <w:cnfStyle w:val="000000100000" w:firstRow="0" w:lastRow="0" w:firstColumn="0" w:lastColumn="0" w:oddVBand="0" w:evenVBand="0" w:oddHBand="1" w:evenHBand="0" w:firstRowFirstColumn="0" w:firstRowLastColumn="0" w:lastRowFirstColumn="0" w:lastRowLastColumn="0"/>
+                </w:pPr>
+              </w:pPrChange>
+            </w:pPr>
+            <w:ins w:id="59" w:author="Vaibhav Garg" w:date="2022-03-11T16:43:00Z">
+              <w:r>
+                <w:rPr>
+                  <w:rFonts w:asciiTheme="minorHAnsi" w:hAnsiTheme="minorHAnsi" w:cstheme="minorHAnsi"/>
+                </w:rPr>
+                <w:t>Republish the plan if the action plan constitutes significant changes. For small actions, “action items” module can be used to track.</w:t>
+              </w:r>
+            </w:ins>
           </w:p>
         </w:tc>
         <w:tc>
@@ -5024,7 +5570,15 @@
                 <w:rFonts w:asciiTheme="minorHAnsi" w:hAnsiTheme="minorHAnsi" w:cstheme="minorHAnsi"/>
                 <w:lang w:val="en-GB"/>
               </w:rPr>
-              <w:t xml:space="preserve"> with respect to the identified action plans. Make sure that all the artefacts impacted by the change are carefully i</w:t>
+              <w:t xml:space="preserve"> with respect to the identified action plans. Make sure that all the artefacts impacted by the change are carefully </w:t>
+            </w:r>
+            <w:r>
+              <w:rPr>
+                <w:rFonts w:asciiTheme="minorHAnsi" w:hAnsiTheme="minorHAnsi" w:cstheme="minorHAnsi"/>
+                <w:lang w:val="en-GB"/>
+              </w:rPr>
+              <w:lastRenderedPageBreak/>
+              <w:t>i</w:t>
             </w:r>
             <w:r>
               <w:rPr>
@@ -5078,6 +5632,7 @@
               <w:cnfStyle w:val="000000100000" w:firstRow="0" w:lastRow="0" w:firstColumn="0" w:lastColumn="0" w:oddVBand="0" w:evenVBand="0" w:oddHBand="1" w:evenHBand="0" w:firstRowFirstColumn="0" w:firstRowLastColumn="0" w:lastRowFirstColumn="0" w:lastRowLastColumn="0"/>
             </w:pPr>
             <w:r>
+              <w:lastRenderedPageBreak/>
               <w:t>PEG Head</w:t>
             </w:r>
           </w:p>
@@ -5275,15 +5830,7 @@
                 <w:rFonts w:asciiTheme="minorHAnsi" w:hAnsiTheme="minorHAnsi" w:cstheme="minorHAnsi"/>
                 <w:szCs w:val="20"/>
               </w:rPr>
-              <w:t xml:space="preserve">aterial to train the </w:t>
-            </w:r>
-            <w:r>
-              <w:rPr>
-                <w:rFonts w:asciiTheme="minorHAnsi" w:hAnsiTheme="minorHAnsi" w:cstheme="minorHAnsi"/>
-                <w:szCs w:val="20"/>
-              </w:rPr>
-              <w:lastRenderedPageBreak/>
-              <w:t>process practitioners</w:t>
+              <w:t>aterial to train the process practitioners</w:t>
             </w:r>
             <w:r>
               <w:rPr>
@@ -5309,7 +5856,6 @@
               <w:cnfStyle w:val="000000100000" w:firstRow="0" w:lastRow="0" w:firstColumn="0" w:lastColumn="0" w:oddVBand="0" w:evenVBand="0" w:oddHBand="1" w:evenHBand="0" w:firstRowFirstColumn="0" w:firstRowLastColumn="0" w:lastRowFirstColumn="0" w:lastRowLastColumn="0"/>
             </w:pPr>
             <w:r>
-              <w:lastRenderedPageBreak/>
               <w:t>PEG</w:t>
             </w:r>
             <w:r>
@@ -5356,7 +5902,29 @@
               <w:rPr>
                 <w:rFonts w:asciiTheme="minorHAnsi" w:hAnsiTheme="minorHAnsi" w:cstheme="minorHAnsi"/>
               </w:rPr>
-              <w:t xml:space="preserve"> The same, if required, would be clearly mentioned in the SVN log.</w:t>
+              <w:t xml:space="preserve"> The same, if required, would be clearly mentioned in the </w:t>
+            </w:r>
+            <w:ins w:id="60" w:author="Vaibhav Garg" w:date="2022-03-11T16:44:00Z">
+              <w:r>
+                <w:rPr>
+                  <w:rFonts w:asciiTheme="minorHAnsi" w:hAnsiTheme="minorHAnsi" w:cstheme="minorHAnsi"/>
+                </w:rPr>
+                <w:t>version control</w:t>
+              </w:r>
+            </w:ins>
+            <w:del w:id="61" w:author="Vaibhav Garg" w:date="2022-03-11T16:44:00Z">
+              <w:r>
+                <w:rPr>
+                  <w:rFonts w:asciiTheme="minorHAnsi" w:hAnsiTheme="minorHAnsi" w:cstheme="minorHAnsi"/>
+                </w:rPr>
+                <w:delText>SVN</w:delText>
+              </w:r>
+            </w:del>
+            <w:r>
+              <w:rPr>
+                <w:rFonts w:asciiTheme="minorHAnsi" w:hAnsiTheme="minorHAnsi" w:cstheme="minorHAnsi"/>
+              </w:rPr>
+              <w:t xml:space="preserve"> log.</w:t>
             </w:r>
           </w:p>
         </w:tc>
@@ -5684,6 +6252,7 @@
               </w:rPr>
               <w:t xml:space="preserve">onduct a QMS </w:t>
             </w:r>
+            <w:proofErr w:type="spellStart"/>
             <w:r>
               <w:rPr>
                 <w:rFonts w:asciiTheme="minorHAnsi" w:hAnsiTheme="minorHAnsi" w:cstheme="minorHAnsi"/>
@@ -5696,7 +6265,15 @@
                 <w:rFonts w:asciiTheme="minorHAnsi" w:hAnsiTheme="minorHAnsi" w:cstheme="minorHAnsi"/>
                 <w:bCs/>
               </w:rPr>
-              <w:t>release audit.</w:t>
+              <w:t>release</w:t>
+            </w:r>
+            <w:proofErr w:type="spellEnd"/>
+            <w:r>
+              <w:rPr>
+                <w:rFonts w:asciiTheme="minorHAnsi" w:hAnsiTheme="minorHAnsi" w:cstheme="minorHAnsi"/>
+                <w:bCs/>
+              </w:rPr>
+              <w:t xml:space="preserve"> audit.</w:t>
             </w:r>
           </w:p>
         </w:tc>
@@ -5778,7 +6355,23 @@
                 <w:rFonts w:asciiTheme="minorHAnsi" w:hAnsiTheme="minorHAnsi" w:cstheme="minorHAnsi"/>
                 <w:bCs/>
               </w:rPr>
-              <w:t xml:space="preserve"> Create appropriate Tags for the same in the SVN repository.</w:t>
+              <w:t xml:space="preserve"> Create appropriate Tags for the same in the </w:t>
+            </w:r>
+            <w:del w:id="62" w:author="Vaibhav Garg" w:date="2022-03-11T16:44:00Z">
+              <w:r>
+                <w:rPr>
+                  <w:rFonts w:asciiTheme="minorHAnsi" w:hAnsiTheme="minorHAnsi" w:cstheme="minorHAnsi"/>
+                  <w:bCs/>
+                </w:rPr>
+                <w:delText xml:space="preserve">SVN </w:delText>
+              </w:r>
+            </w:del>
+            <w:r>
+              <w:rPr>
+                <w:rFonts w:asciiTheme="minorHAnsi" w:hAnsiTheme="minorHAnsi" w:cstheme="minorHAnsi"/>
+                <w:bCs/>
+              </w:rPr>
+              <w:t>repository.</w:t>
             </w:r>
           </w:p>
         </w:tc>
@@ -6297,7 +6890,15 @@
                 <w:rFonts w:asciiTheme="minorHAnsi" w:hAnsiTheme="minorHAnsi" w:cstheme="minorHAnsi"/>
                 <w:bCs/>
               </w:rPr>
-              <w:t>ll Projects and support groups are expected to start using the released processes at this point, or at the closest available opportunity.</w:t>
+              <w:t xml:space="preserve">ll Projects and support groups are expected to start using the </w:t>
+            </w:r>
+            <w:r>
+              <w:rPr>
+                <w:rFonts w:asciiTheme="minorHAnsi" w:hAnsiTheme="minorHAnsi" w:cstheme="minorHAnsi"/>
+                <w:bCs/>
+              </w:rPr>
+              <w:lastRenderedPageBreak/>
+              <w:t>released processes at this point, or at the closest available opportunity.</w:t>
             </w:r>
             <w:r>
               <w:rPr>
@@ -6342,6 +6943,7 @@
               <w:cnfStyle w:val="000000100000" w:firstRow="0" w:lastRow="0" w:firstColumn="0" w:lastColumn="0" w:oddVBand="0" w:evenVBand="0" w:oddHBand="1" w:evenHBand="0" w:firstRowFirstColumn="0" w:firstRowLastColumn="0" w:lastRowFirstColumn="0" w:lastRowLastColumn="0"/>
             </w:pPr>
             <w:r>
+              <w:lastRenderedPageBreak/>
               <w:t>PEG</w:t>
             </w:r>
             <w:r>
@@ -6395,15 +6997,7 @@
                 <w:rFonts w:asciiTheme="minorHAnsi" w:hAnsiTheme="minorHAnsi" w:cstheme="minorHAnsi"/>
                 <w:bCs/>
               </w:rPr>
-              <w:t xml:space="preserve">the changes are evaluated to have a major impact, QMS awareness training is conducted by the </w:t>
-            </w:r>
-            <w:r>
-              <w:rPr>
-                <w:rFonts w:asciiTheme="minorHAnsi" w:hAnsiTheme="minorHAnsi" w:cstheme="minorHAnsi"/>
-                <w:bCs/>
-              </w:rPr>
-              <w:lastRenderedPageBreak/>
-              <w:t xml:space="preserve">PEG for the process practitioners. </w:t>
+              <w:t xml:space="preserve">the changes are evaluated to have a major impact, QMS awareness training is conducted by the PEG for the process practitioners. </w:t>
             </w:r>
           </w:p>
         </w:tc>
@@ -6416,7 +7010,6 @@
               <w:cnfStyle w:val="000000000000" w:firstRow="0" w:lastRow="0" w:firstColumn="0" w:lastColumn="0" w:oddVBand="0" w:evenVBand="0" w:oddHBand="0" w:evenHBand="0" w:firstRowFirstColumn="0" w:firstRowLastColumn="0" w:lastRowFirstColumn="0" w:lastRowLastColumn="0"/>
             </w:pPr>
             <w:r>
-              <w:lastRenderedPageBreak/>
               <w:t>PEG</w:t>
             </w:r>
           </w:p>
@@ -6425,7 +7018,6 @@
     </w:tbl>
     <w:p>
       <w:r>
-        <w:lastRenderedPageBreak/>
         <w:t>* Improvements/Suggestions are solicited on “Process Improvement Proposals Database”.</w:t>
       </w:r>
       <w:r>
@@ -6451,11 +7043,11 @@
       <w:pPr>
         <w:pStyle w:val="Heading1"/>
       </w:pPr>
-      <w:bookmarkStart w:id="7" w:name="_Toc443321194"/>
+      <w:bookmarkStart w:id="63" w:name="_Toc443321194"/>
       <w:r>
         <w:t>Verification</w:t>
       </w:r>
-      <w:bookmarkEnd w:id="7"/>
+      <w:bookmarkEnd w:id="63"/>
     </w:p>
     <w:p>
       <w:pPr>
@@ -6563,11 +7155,11 @@
       <w:pPr>
         <w:pStyle w:val="Heading1"/>
       </w:pPr>
-      <w:bookmarkStart w:id="8" w:name="_Toc443321195"/>
+      <w:bookmarkStart w:id="64" w:name="_Toc443321195"/>
       <w:r>
         <w:t>Guidelines</w:t>
       </w:r>
-      <w:bookmarkEnd w:id="8"/>
+      <w:bookmarkEnd w:id="64"/>
     </w:p>
     <w:p>
       <w:r>
@@ -6596,11 +7188,11 @@
       <w:pPr>
         <w:pStyle w:val="Heading2"/>
       </w:pPr>
-      <w:bookmarkStart w:id="9" w:name="_Toc443321196"/>
+      <w:bookmarkStart w:id="65" w:name="_Toc443321196"/>
       <w:r>
         <w:t>Roles and Responsibilities</w:t>
       </w:r>
-      <w:bookmarkEnd w:id="9"/>
+      <w:bookmarkEnd w:id="65"/>
     </w:p>
     <w:p>
       <w:pPr>
@@ -6609,14 +7201,14 @@
       <w:r>
         <w:t xml:space="preserve"> </w:t>
       </w:r>
-      <w:bookmarkStart w:id="10" w:name="_Toc443321197"/>
+      <w:bookmarkStart w:id="66" w:name="_Toc443321197"/>
       <w:r>
         <w:t>Senior M</w:t>
       </w:r>
       <w:r>
         <w:t>anagement</w:t>
       </w:r>
-      <w:bookmarkEnd w:id="10"/>
+      <w:bookmarkEnd w:id="66"/>
       <w:r>
         <w:t xml:space="preserve"> </w:t>
       </w:r>
@@ -6702,6 +7294,7 @@
         </w:numPr>
       </w:pPr>
       <w:r>
+        <w:lastRenderedPageBreak/>
         <w:t>Establishes strategies for managing and implementing the activities for process development and improvement.</w:t>
       </w:r>
       <w:r>
@@ -6820,15 +7413,14 @@
       <w:pPr>
         <w:pStyle w:val="Heading3"/>
       </w:pPr>
-      <w:bookmarkStart w:id="11" w:name="_Toc443321198"/>
-      <w:r>
-        <w:lastRenderedPageBreak/>
+      <w:bookmarkStart w:id="67" w:name="_Toc443321198"/>
+      <w:r>
         <w:t>Process Engineering</w:t>
       </w:r>
       <w:r>
         <w:t xml:space="preserve"> Group</w:t>
       </w:r>
-      <w:bookmarkEnd w:id="11"/>
+      <w:bookmarkEnd w:id="67"/>
     </w:p>
     <w:p>
       <w:pPr>
@@ -6860,24 +7452,24 @@
       <w:pPr>
         <w:pStyle w:val="Heading2"/>
       </w:pPr>
-      <w:bookmarkStart w:id="12" w:name="_Toc443321199"/>
+      <w:bookmarkStart w:id="68" w:name="_Toc443321199"/>
       <w:r>
         <w:lastRenderedPageBreak/>
         <w:t>QMS Version control</w:t>
       </w:r>
-      <w:bookmarkEnd w:id="12"/>
+      <w:bookmarkEnd w:id="68"/>
     </w:p>
     <w:p>
       <w:pPr>
         <w:pStyle w:val="Heading3"/>
       </w:pPr>
-      <w:bookmarkStart w:id="13" w:name="_Toc266093264"/>
-      <w:bookmarkStart w:id="14" w:name="_Toc443321200"/>
+      <w:bookmarkStart w:id="69" w:name="_Toc266093264"/>
+      <w:bookmarkStart w:id="70" w:name="_Toc443321200"/>
       <w:r>
         <w:t>Artifact Naming Convention</w:t>
       </w:r>
-      <w:bookmarkEnd w:id="13"/>
-      <w:bookmarkEnd w:id="14"/>
+      <w:bookmarkEnd w:id="69"/>
+      <w:bookmarkEnd w:id="70"/>
     </w:p>
     <w:p>
       <w:pPr>
@@ -7063,11 +7655,19 @@
                 <w:b w:val="0"/>
               </w:rPr>
             </w:pPr>
+            <w:proofErr w:type="spellStart"/>
             <w:r>
               <w:rPr>
                 <w:b w:val="0"/>
               </w:rPr>
-              <w:t>Chklist+ Crit- CHKL</w:t>
+              <w:t>Chklist</w:t>
+            </w:r>
+            <w:proofErr w:type="spellEnd"/>
+            <w:r>
+              <w:rPr>
+                <w:b w:val="0"/>
+              </w:rPr>
+              <w:t>+ Crit- CHKL</w:t>
             </w:r>
           </w:p>
           <w:p>
@@ -7215,13 +7815,13 @@
       <w:pPr>
         <w:pStyle w:val="Heading3"/>
       </w:pPr>
-      <w:bookmarkStart w:id="15" w:name="_Toc266093265"/>
-      <w:bookmarkStart w:id="16" w:name="_Toc443321201"/>
+      <w:bookmarkStart w:id="71" w:name="_Toc266093265"/>
+      <w:bookmarkStart w:id="72" w:name="_Toc443321201"/>
       <w:r>
         <w:t>Document Naming Convention</w:t>
       </w:r>
-      <w:bookmarkEnd w:id="15"/>
-      <w:bookmarkEnd w:id="16"/>
+      <w:bookmarkEnd w:id="71"/>
+      <w:bookmarkEnd w:id="72"/>
     </w:p>
     <w:p>
       <w:pPr>
@@ -7259,15 +7859,20 @@
       <w:pPr>
         <w:pStyle w:val="Heading3"/>
       </w:pPr>
-      <w:bookmarkStart w:id="17" w:name="_Toc266093266"/>
-      <w:bookmarkStart w:id="18" w:name="_Toc443321202"/>
+      <w:bookmarkStart w:id="73" w:name="_Toc266093266"/>
+      <w:bookmarkStart w:id="74" w:name="_Toc443321202"/>
       <w:r>
         <w:t>Document/Artifact Revisions</w:t>
       </w:r>
-      <w:bookmarkEnd w:id="17"/>
-      <w:bookmarkEnd w:id="18"/>
+      <w:bookmarkEnd w:id="73"/>
+      <w:bookmarkEnd w:id="74"/>
     </w:p>
     <w:p>
+      <w:ins w:id="75" w:author="Vaibhav Garg" w:date="2022-03-11T16:46:00Z">
+        <w:r>
+          <w:t>Git/</w:t>
+        </w:r>
+      </w:ins>
       <w:r>
         <w:t>Subversion is used by the PEG for updating the QMS artifacts</w:t>
       </w:r>
@@ -7284,10 +7889,28 @@
         <w:t>i</w:t>
       </w:r>
       <w:r>
-        <w:t>n SVN</w:t>
-      </w:r>
-      <w:r>
-        <w:t>.  Each release is tagged on SVN with the QMS release number clearly evident.</w:t>
+        <w:t xml:space="preserve">n </w:t>
+      </w:r>
+      <w:ins w:id="76" w:author="Vaibhav Garg" w:date="2022-03-11T16:46:00Z">
+        <w:r>
+          <w:t>the version control tool</w:t>
+        </w:r>
+      </w:ins>
+      <w:del w:id="77" w:author="Vaibhav Garg" w:date="2022-03-11T16:46:00Z">
+        <w:r>
+          <w:delText>SVN</w:delText>
+        </w:r>
+      </w:del>
+      <w:r>
+        <w:t xml:space="preserve">.  Each release is tagged </w:t>
+      </w:r>
+      <w:del w:id="78" w:author="Vaibhav Garg" w:date="2022-03-11T16:46:00Z">
+        <w:r>
+          <w:delText xml:space="preserve">on SVN </w:delText>
+        </w:r>
+      </w:del>
+      <w:r>
+        <w:t>with the QMS release number clearly evident.</w:t>
       </w:r>
       <w:r>
         <w:t xml:space="preserve"> </w:t>
@@ -7295,14 +7918,22 @@
     </w:p>
     <w:p>
       <w:r>
-        <w:t xml:space="preserve">Each commit to the Subversion repository must have a clear, detailed, unambiguous and coherent commit message clearly spelling out the exact set of changes and </w:t>
-      </w:r>
-      <w:r>
-        <w:t xml:space="preserve">the rationale and source of the same. </w:t>
+        <w:t xml:space="preserve">Each commit to the </w:t>
+      </w:r>
+      <w:del w:id="79" w:author="Vaibhav Garg" w:date="2022-03-11T16:46:00Z">
+        <w:r>
+          <w:delText xml:space="preserve">Subversion </w:delText>
+        </w:r>
+      </w:del>
+      <w:r>
+        <w:t xml:space="preserve">repository must have a clear, detailed, unambiguous and coherent commit message clearly spelling out the exact set of changes and </w:t>
+      </w:r>
+      <w:r>
+        <w:t xml:space="preserve">the rationale and source of the same. The commits </w:t>
       </w:r>
       <w:r>
         <w:lastRenderedPageBreak/>
-        <w:t xml:space="preserve">The commits must contain a small set of changes with high granularity. Refer the Configuration Management procedure for detailed guidelines related to the use of </w:t>
+        <w:t xml:space="preserve">must contain a small set of changes with high granularity. Refer the Configuration Management procedure for detailed guidelines related to the use of </w:t>
       </w:r>
       <w:r>
         <w:t>Subversion.</w:t>
@@ -7313,7 +7944,15 @@
         <w:t xml:space="preserve">Minor revision number is changed when there is a change in layout or formatting of the document, </w:t>
       </w:r>
       <w:r>
-        <w:t xml:space="preserve">typographical correction or formual correction, </w:t>
+        <w:t>typographical correction or form</w:t>
+      </w:r>
+      <w:del w:id="80" w:author="Vaibhav Garg" w:date="2022-03-11T16:47:00Z">
+        <w:r>
+          <w:delText>u</w:delText>
+        </w:r>
+      </w:del>
+      <w:r>
+        <w:t xml:space="preserve">al correction, </w:t>
       </w:r>
       <w:r>
         <w:t>the content remaining essentially the same.</w:t>
@@ -7335,8 +7974,13 @@
       <w:r>
         <w:t xml:space="preserve"> been released after last major release or </w:t>
       </w:r>
-      <w:r>
-        <w:t xml:space="preserve">or </w:t>
+      <w:proofErr w:type="spellStart"/>
+      <w:r>
+        <w:t>or</w:t>
+      </w:r>
+      <w:proofErr w:type="spellEnd"/>
+      <w:r>
+        <w:t xml:space="preserve"> </w:t>
       </w:r>
       <w:r>
         <w:t>there is a change</w:t>
@@ -7349,11 +7993,11 @@
       <w:pPr>
         <w:pStyle w:val="Heading3"/>
       </w:pPr>
-      <w:bookmarkStart w:id="19" w:name="_Toc443321203"/>
+      <w:bookmarkStart w:id="81" w:name="_Toc443321203"/>
       <w:r>
         <w:t>QMS revisions</w:t>
       </w:r>
-      <w:bookmarkEnd w:id="19"/>
+      <w:bookmarkEnd w:id="81"/>
     </w:p>
     <w:p>
       <w:r>
@@ -7368,10 +8012,23 @@
         <w:t>projects to a significant level or</w:t>
       </w:r>
       <w:r>
-        <w:t xml:space="preserve"> there is </w:t>
-      </w:r>
-      <w:r>
-        <w:t xml:space="preserve"> need of conclusion of previous 8 minor release</w:t>
+        <w:t xml:space="preserve"> there </w:t>
+      </w:r>
+      <w:del w:id="82" w:author="Vaibhav Garg" w:date="2022-03-11T16:47:00Z">
+        <w:r>
+          <w:delText xml:space="preserve">is </w:delText>
+        </w:r>
+        <w:r>
+          <w:delText xml:space="preserve"> need</w:delText>
+        </w:r>
+      </w:del>
+      <w:ins w:id="83" w:author="Vaibhav Garg" w:date="2022-03-11T16:47:00Z">
+        <w:r>
+          <w:t>is need</w:t>
+        </w:r>
+      </w:ins>
+      <w:r>
+        <w:t xml:space="preserve"> of conclusion of previous 8 minor release</w:t>
       </w:r>
       <w:r>
         <w:t xml:space="preserve"> </w:t>
@@ -7393,11 +8050,11 @@
       <w:pPr>
         <w:pStyle w:val="Heading3"/>
       </w:pPr>
-      <w:bookmarkStart w:id="20" w:name="_Toc443321204"/>
+      <w:bookmarkStart w:id="84" w:name="_Toc443321204"/>
       <w:r>
         <w:t>Typical workflow for QMS Revision</w:t>
       </w:r>
-      <w:bookmarkEnd w:id="20"/>
+      <w:bookmarkEnd w:id="84"/>
       <w:r>
         <w:t xml:space="preserve"> </w:t>
       </w:r>
@@ -7409,14 +8066,14 @@
           <w:lang w:val="en-IN" w:eastAsia="en-IN" w:bidi="ar-SA"/>
         </w:rPr>
         <w:drawing>
-          <wp:inline distT="0" distB="0" distL="0" distR="0">
+          <wp:inline distT="0" distB="0" distL="0" distR="0" wp14:anchorId="29B3E02D" wp14:editId="74ABDEA2">
             <wp:extent cx="5486400" cy="3200400"/>
-            <wp:effectExtent l="76200" t="0" r="76200" b="0"/>
+            <wp:effectExtent l="57150" t="0" r="76200" b="0"/>
             <wp:docPr id="1" name="Diagram 1"/>
             <wp:cNvGraphicFramePr/>
             <a:graphic xmlns:a="http://schemas.openxmlformats.org/drawingml/2006/main">
               <a:graphicData uri="http://schemas.openxmlformats.org/drawingml/2006/diagram">
-                <dgm:relIds xmlns:dgm="http://schemas.openxmlformats.org/drawingml/2006/diagram" xmlns:r="http://schemas.openxmlformats.org/officeDocument/2006/relationships" r:dm="rId16" r:lo="rId17" r:qs="rId18" r:cs="rId19"/>
+                <dgm:relIds xmlns:dgm="http://schemas.openxmlformats.org/drawingml/2006/diagram" xmlns:r="http://schemas.openxmlformats.org/officeDocument/2006/relationships" r:dm="rId18" r:lo="rId19" r:qs="rId20" r:cs="rId21"/>
               </a:graphicData>
             </a:graphic>
           </wp:inline>
@@ -7427,11 +8084,11 @@
       <w:pPr>
         <w:pStyle w:val="Heading1"/>
       </w:pPr>
-      <w:bookmarkStart w:id="21" w:name="_Toc443321205"/>
+      <w:bookmarkStart w:id="85" w:name="_Toc443321205"/>
       <w:r>
         <w:t>Generic Work Environment</w:t>
       </w:r>
-      <w:bookmarkEnd w:id="21"/>
+      <w:bookmarkEnd w:id="85"/>
     </w:p>
     <w:p>
       <w:r>
@@ -7576,14 +8233,14 @@
       <w:pPr>
         <w:pStyle w:val="Heading1"/>
       </w:pPr>
-      <w:bookmarkStart w:id="22" w:name="_Toc443321206"/>
+      <w:bookmarkStart w:id="86" w:name="_Toc443321206"/>
       <w:r>
         <w:t xml:space="preserve">Applicable </w:t>
       </w:r>
       <w:r>
         <w:t>Measurements</w:t>
       </w:r>
-      <w:bookmarkEnd w:id="22"/>
+      <w:bookmarkEnd w:id="86"/>
     </w:p>
     <w:p>
       <w:pPr>
@@ -7607,14 +8264,14 @@
       <w:pPr>
         <w:pStyle w:val="Heading1"/>
       </w:pPr>
-      <w:bookmarkStart w:id="23" w:name="_Toc443321207"/>
+      <w:bookmarkStart w:id="87" w:name="_Toc443321207"/>
       <w:r>
         <w:t>Exit Criteria/</w:t>
       </w:r>
       <w:r>
         <w:t>Outputs</w:t>
       </w:r>
-      <w:bookmarkEnd w:id="23"/>
+      <w:bookmarkEnd w:id="87"/>
     </w:p>
     <w:p>
       <w:pPr>
@@ -7668,8 +8325,8 @@
     <w:p/>
     <w:p/>
     <w:sectPr>
-      <w:headerReference w:type="default" r:id="rId21"/>
-      <w:footerReference w:type="default" r:id="rId22"/>
+      <w:headerReference w:type="default" r:id="rId23"/>
+      <w:footerReference w:type="default" r:id="rId24"/>
       <w:pgSz w:w="12240" w:h="15840" w:code="1"/>
       <w:pgMar w:top="1440" w:right="1440" w:bottom="1440" w:left="1440" w:header="720" w:footer="720" w:gutter="0"/>
       <w:pgNumType w:start="0"/>
@@ -7681,8 +8338,85 @@
 </w:document>
 </file>
 
+<file path=word/comments.xml><?xml version="1.0" encoding="utf-8"?>
+<w:comments xmlns:wpc="http://schemas.microsoft.com/office/word/2010/wordprocessingCanvas" xmlns:cx="http://schemas.microsoft.com/office/drawing/2014/chartex" xmlns:cx1="http://schemas.microsoft.com/office/drawing/2015/9/8/chartex" xmlns:cx2="http://schemas.microsoft.com/office/drawing/2015/10/21/chartex" xmlns:cx3="http://schemas.microsoft.com/office/drawing/2016/5/9/chartex" xmlns:cx4="http://schemas.microsoft.com/office/drawing/2016/5/10/chartex" xmlns:cx5="http://schemas.microsoft.com/office/drawing/2016/5/11/chartex" xmlns:cx6="http://schemas.microsoft.com/office/drawing/2016/5/12/chartex" xmlns:cx7="http://schemas.microsoft.com/office/drawing/2016/5/13/chartex" xmlns:cx8="http://schemas.microsoft.com/office/drawing/2016/5/14/chartex" xmlns:mc="http://schemas.openxmlformats.org/markup-compatibility/2006" xmlns:aink="http://schemas.microsoft.com/office/drawing/2016/ink" xmlns:am3d="http://schemas.microsoft.com/office/drawing/2017/model3d" xmlns:o="urn:schemas-microsoft-com:office:office" xmlns:r="http://schemas.openxmlformats.org/officeDocument/2006/relationships" xmlns:m="http://schemas.openxmlformats.org/officeDocument/2006/math" xmlns:v="urn:schemas-microsoft-com:vml" xmlns:wp14="http://schemas.microsoft.com/office/word/2010/wordprocessingDrawing" xmlns:wp="http://schemas.openxmlformats.org/drawingml/2006/wordprocessingDrawing" xmlns:w10="urn:schemas-microsoft-com:office:word" xmlns:w="http://schemas.openxmlformats.org/wordprocessingml/2006/main" xmlns:w14="http://schemas.microsoft.com/office/word/2010/wordml" xmlns:w15="http://schemas.microsoft.com/office/word/2012/wordml" xmlns:w16cex="http://schemas.microsoft.com/office/word/2018/wordml/cex" xmlns:w16cid="http://schemas.microsoft.com/office/word/2016/wordml/cid" xmlns:w16="http://schemas.microsoft.com/office/word/2018/wordml" xmlns:w16sdtdh="http://schemas.microsoft.com/office/word/2020/wordml/sdtdatahash" xmlns:w16se="http://schemas.microsoft.com/office/word/2015/wordml/symex" xmlns:wpg="http://schemas.microsoft.com/office/word/2010/wordprocessingGroup" xmlns:wpi="http://schemas.microsoft.com/office/word/2010/wordprocessingInk" xmlns:wne="http://schemas.microsoft.com/office/word/2006/wordml" xmlns:wps="http://schemas.microsoft.com/office/word/2010/wordprocessingShape" mc:Ignorable="w14 w15 w16se w16cid w16 w16cex w16sdtdh wp14">
+  <w:comment w:id="28" w:author="Vaibhav Garg" w:date="2022-03-11T16:23:00Z" w:initials="VG">
+    <w:p>
+      <w:pPr>
+        <w:pStyle w:val="CommentText"/>
+      </w:pPr>
+      <w:r>
+        <w:rPr>
+          <w:rStyle w:val="CommentReference"/>
+        </w:rPr>
+        <w:annotationRef/>
+      </w:r>
+      <w:r>
+        <w:t>Decide how to do Audit report?</w:t>
+      </w:r>
+    </w:p>
+  </w:comment>
+  <w:comment w:id="42" w:author="Vaibhav Garg" w:date="2022-03-11T16:34:00Z" w:initials="VG">
+    <w:p>
+      <w:pPr>
+        <w:pStyle w:val="CommentText"/>
+      </w:pPr>
+      <w:r>
+        <w:rPr>
+          <w:rStyle w:val="CommentReference"/>
+        </w:rPr>
+        <w:annotationRef/>
+      </w:r>
+      <w:r>
+        <w:t>Update links</w:t>
+      </w:r>
+    </w:p>
+  </w:comment>
+  <w:comment w:id="43" w:author="Vaibhav Garg" w:date="2022-03-11T16:36:00Z" w:initials="VG">
+    <w:p>
+      <w:pPr>
+        <w:pStyle w:val="CommentText"/>
+      </w:pPr>
+      <w:r>
+        <w:rPr>
+          <w:rStyle w:val="CommentReference"/>
+        </w:rPr>
+        <w:annotationRef/>
+      </w:r>
+      <w:r>
+        <w:t>GitHub, new repo for this and other docs, such as MBRs, MOMs etc.</w:t>
+      </w:r>
+    </w:p>
+  </w:comment>
+</w:comments>
+</file>
+
+<file path=word/commentsExtended.xml><?xml version="1.0" encoding="utf-8"?>
+<w15:commentsEx xmlns:wpc="http://schemas.microsoft.com/office/word/2010/wordprocessingCanvas" xmlns:cx="http://schemas.microsoft.com/office/drawing/2014/chartex" xmlns:cx1="http://schemas.microsoft.com/office/drawing/2015/9/8/chartex" xmlns:cx2="http://schemas.microsoft.com/office/drawing/2015/10/21/chartex" xmlns:cx3="http://schemas.microsoft.com/office/drawing/2016/5/9/chartex" xmlns:cx4="http://schemas.microsoft.com/office/drawing/2016/5/10/chartex" xmlns:cx5="http://schemas.microsoft.com/office/drawing/2016/5/11/chartex" xmlns:cx6="http://schemas.microsoft.com/office/drawing/2016/5/12/chartex" xmlns:cx7="http://schemas.microsoft.com/office/drawing/2016/5/13/chartex" xmlns:cx8="http://schemas.microsoft.com/office/drawing/2016/5/14/chartex" xmlns:mc="http://schemas.openxmlformats.org/markup-compatibility/2006" xmlns:aink="http://schemas.microsoft.com/office/drawing/2016/ink" xmlns:am3d="http://schemas.microsoft.com/office/drawing/2017/model3d" xmlns:o="urn:schemas-microsoft-com:office:office" xmlns:r="http://schemas.openxmlformats.org/officeDocument/2006/relationships" xmlns:m="http://schemas.openxmlformats.org/officeDocument/2006/math" xmlns:v="urn:schemas-microsoft-com:vml" xmlns:wp14="http://schemas.microsoft.com/office/word/2010/wordprocessingDrawing" xmlns:wp="http://schemas.openxmlformats.org/drawingml/2006/wordprocessingDrawing" xmlns:w10="urn:schemas-microsoft-com:office:word" xmlns:w="http://schemas.openxmlformats.org/wordprocessingml/2006/main" xmlns:w14="http://schemas.microsoft.com/office/word/2010/wordml" xmlns:w15="http://schemas.microsoft.com/office/word/2012/wordml" xmlns:w16cex="http://schemas.microsoft.com/office/word/2018/wordml/cex" xmlns:w16cid="http://schemas.microsoft.com/office/word/2016/wordml/cid" xmlns:w16="http://schemas.microsoft.com/office/word/2018/wordml" xmlns:w16sdtdh="http://schemas.microsoft.com/office/word/2020/wordml/sdtdatahash" xmlns:w16se="http://schemas.microsoft.com/office/word/2015/wordml/symex" xmlns:wpg="http://schemas.microsoft.com/office/word/2010/wordprocessingGroup" xmlns:wpi="http://schemas.microsoft.com/office/word/2010/wordprocessingInk" xmlns:wne="http://schemas.microsoft.com/office/word/2006/wordml" xmlns:wps="http://schemas.microsoft.com/office/word/2010/wordprocessingShape" mc:Ignorable="w14 w15 w16se w16cid w16 w16cex w16sdtdh wp14">
+  <w15:commentEx w15:paraId="2A1A045B" w15:done="0"/>
+  <w15:commentEx w15:paraId="4CFC23F6" w15:done="0"/>
+  <w15:commentEx w15:paraId="7D8713AB" w15:done="0"/>
+</w15:commentsEx>
+</file>
+
+<file path=word/commentsExtensible.xml><?xml version="1.0" encoding="utf-8"?>
+<w16cex:commentsExtensible xmlns:wpc="http://schemas.microsoft.com/office/word/2010/wordprocessingCanvas" xmlns:cx="http://schemas.microsoft.com/office/drawing/2014/chartex" xmlns:cx1="http://schemas.microsoft.com/office/drawing/2015/9/8/chartex" xmlns:cx2="http://schemas.microsoft.com/office/drawing/2015/10/21/chartex" xmlns:cx3="http://schemas.microsoft.com/office/drawing/2016/5/9/chartex" xmlns:cx4="http://schemas.microsoft.com/office/drawing/2016/5/10/chartex" xmlns:cx5="http://schemas.microsoft.com/office/drawing/2016/5/11/chartex" xmlns:cx6="http://schemas.microsoft.com/office/drawing/2016/5/12/chartex" xmlns:cx7="http://schemas.microsoft.com/office/drawing/2016/5/13/chartex" xmlns:cx8="http://schemas.microsoft.com/office/drawing/2016/5/14/chartex" xmlns:mc="http://schemas.openxmlformats.org/markup-compatibility/2006" xmlns:aink="http://schemas.microsoft.com/office/drawing/2016/ink" xmlns:am3d="http://schemas.microsoft.com/office/drawing/2017/model3d" xmlns:o="urn:schemas-microsoft-com:office:office" xmlns:r="http://schemas.openxmlformats.org/officeDocument/2006/relationships" xmlns:m="http://schemas.openxmlformats.org/officeDocument/2006/math" xmlns:v="urn:schemas-microsoft-com:vml" xmlns:wp14="http://schemas.microsoft.com/office/word/2010/wordprocessingDrawing" xmlns:wp="http://schemas.openxmlformats.org/drawingml/2006/wordprocessingDrawing" xmlns:w10="urn:schemas-microsoft-com:office:word" xmlns:w="http://schemas.openxmlformats.org/wordprocessingml/2006/main" xmlns:w14="http://schemas.microsoft.com/office/word/2010/wordml" xmlns:w15="http://schemas.microsoft.com/office/word/2012/wordml" xmlns:w16cex="http://schemas.microsoft.com/office/word/2018/wordml/cex" xmlns:w16cid="http://schemas.microsoft.com/office/word/2016/wordml/cid" xmlns:w16="http://schemas.microsoft.com/office/word/2018/wordml" xmlns:w16sdtdh="http://schemas.microsoft.com/office/word/2020/wordml/sdtdatahash" xmlns:w16se="http://schemas.microsoft.com/office/word/2015/wordml/symex" xmlns:wpg="http://schemas.microsoft.com/office/word/2010/wordprocessingGroup" xmlns:wpi="http://schemas.microsoft.com/office/word/2010/wordprocessingInk" xmlns:wne="http://schemas.microsoft.com/office/word/2006/wordml" xmlns:wps="http://schemas.microsoft.com/office/word/2010/wordprocessingShape" mc:Ignorable="w14 w15 w16se w16cid w16 w16cex w16sdtdh wp14">
+  <w16cex:commentExtensible w16cex:durableId="25D5F5FF" w16cex:dateUtc="2022-03-11T10:53:00Z"/>
+  <w16cex:commentExtensible w16cex:durableId="25D5F892" w16cex:dateUtc="2022-03-11T11:04:00Z"/>
+  <w16cex:commentExtensible w16cex:durableId="25D5F91E" w16cex:dateUtc="2022-03-11T11:06:00Z"/>
+</w16cex:commentsExtensible>
+</file>
+
+<file path=word/commentsIds.xml><?xml version="1.0" encoding="utf-8"?>
+<w16cid:commentsIds xmlns:wpc="http://schemas.microsoft.com/office/word/2010/wordprocessingCanvas" xmlns:cx="http://schemas.microsoft.com/office/drawing/2014/chartex" xmlns:cx1="http://schemas.microsoft.com/office/drawing/2015/9/8/chartex" xmlns:cx2="http://schemas.microsoft.com/office/drawing/2015/10/21/chartex" xmlns:cx3="http://schemas.microsoft.com/office/drawing/2016/5/9/chartex" xmlns:cx4="http://schemas.microsoft.com/office/drawing/2016/5/10/chartex" xmlns:cx5="http://schemas.microsoft.com/office/drawing/2016/5/11/chartex" xmlns:cx6="http://schemas.microsoft.com/office/drawing/2016/5/12/chartex" xmlns:cx7="http://schemas.microsoft.com/office/drawing/2016/5/13/chartex" xmlns:cx8="http://schemas.microsoft.com/office/drawing/2016/5/14/chartex" xmlns:mc="http://schemas.openxmlformats.org/markup-compatibility/2006" xmlns:aink="http://schemas.microsoft.com/office/drawing/2016/ink" xmlns:am3d="http://schemas.microsoft.com/office/drawing/2017/model3d" xmlns:o="urn:schemas-microsoft-com:office:office" xmlns:r="http://schemas.openxmlformats.org/officeDocument/2006/relationships" xmlns:m="http://schemas.openxmlformats.org/officeDocument/2006/math" xmlns:v="urn:schemas-microsoft-com:vml" xmlns:wp14="http://schemas.microsoft.com/office/word/2010/wordprocessingDrawing" xmlns:wp="http://schemas.openxmlformats.org/drawingml/2006/wordprocessingDrawing" xmlns:w10="urn:schemas-microsoft-com:office:word" xmlns:w="http://schemas.openxmlformats.org/wordprocessingml/2006/main" xmlns:w14="http://schemas.microsoft.com/office/word/2010/wordml" xmlns:w15="http://schemas.microsoft.com/office/word/2012/wordml" xmlns:w16cex="http://schemas.microsoft.com/office/word/2018/wordml/cex" xmlns:w16cid="http://schemas.microsoft.com/office/word/2016/wordml/cid" xmlns:w16="http://schemas.microsoft.com/office/word/2018/wordml" xmlns:w16sdtdh="http://schemas.microsoft.com/office/word/2020/wordml/sdtdatahash" xmlns:w16se="http://schemas.microsoft.com/office/word/2015/wordml/symex" xmlns:wpg="http://schemas.microsoft.com/office/word/2010/wordprocessingGroup" xmlns:wpi="http://schemas.microsoft.com/office/word/2010/wordprocessingInk" xmlns:wne="http://schemas.microsoft.com/office/word/2006/wordml" xmlns:wps="http://schemas.microsoft.com/office/word/2010/wordprocessingShape" mc:Ignorable="w14 w15 w16se w16cid w16 w16cex w16sdtdh wp14">
+  <w16cid:commentId w16cid:paraId="2A1A045B" w16cid:durableId="25D5F5FF"/>
+  <w16cid:commentId w16cid:paraId="4CFC23F6" w16cid:durableId="25D5F892"/>
+  <w16cid:commentId w16cid:paraId="7D8713AB" w16cid:durableId="25D5F91E"/>
+</w16cid:commentsIds>
+</file>
+
 <file path=word/endnotes.xml><?xml version="1.0" encoding="utf-8"?>
-<w:endnotes xmlns:wpc="http://schemas.microsoft.com/office/word/2010/wordprocessingCanvas" xmlns:mc="http://schemas.openxmlformats.org/markup-compatibility/2006" xmlns:o="urn:schemas-microsoft-com:office:office" xmlns:r="http://schemas.openxmlformats.org/officeDocument/2006/relationships" xmlns:m="http://schemas.openxmlformats.org/officeDocument/2006/math" xmlns:v="urn:schemas-microsoft-com:vml" xmlns:wp14="http://schemas.microsoft.com/office/word/2010/wordprocessingDrawing" xmlns:wp="http://schemas.openxmlformats.org/drawingml/2006/wordprocessingDrawing" xmlns:w10="urn:schemas-microsoft-com:office:word" xmlns:w="http://schemas.openxmlformats.org/wordprocessingml/2006/main" xmlns:w14="http://schemas.microsoft.com/office/word/2010/wordml" xmlns:wpg="http://schemas.microsoft.com/office/word/2010/wordprocessingGroup" xmlns:wpi="http://schemas.microsoft.com/office/word/2010/wordprocessingInk" xmlns:wne="http://schemas.microsoft.com/office/word/2006/wordml" xmlns:wps="http://schemas.microsoft.com/office/word/2010/wordprocessingShape" mc:Ignorable="w14 wp14">
+<w:endnotes xmlns:wpc="http://schemas.microsoft.com/office/word/2010/wordprocessingCanvas" xmlns:cx="http://schemas.microsoft.com/office/drawing/2014/chartex" xmlns:cx1="http://schemas.microsoft.com/office/drawing/2015/9/8/chartex" xmlns:cx2="http://schemas.microsoft.com/office/drawing/2015/10/21/chartex" xmlns:cx3="http://schemas.microsoft.com/office/drawing/2016/5/9/chartex" xmlns:cx4="http://schemas.microsoft.com/office/drawing/2016/5/10/chartex" xmlns:cx5="http://schemas.microsoft.com/office/drawing/2016/5/11/chartex" xmlns:cx6="http://schemas.microsoft.com/office/drawing/2016/5/12/chartex" xmlns:cx7="http://schemas.microsoft.com/office/drawing/2016/5/13/chartex" xmlns:cx8="http://schemas.microsoft.com/office/drawing/2016/5/14/chartex" xmlns:mc="http://schemas.openxmlformats.org/markup-compatibility/2006" xmlns:aink="http://schemas.microsoft.com/office/drawing/2016/ink" xmlns:am3d="http://schemas.microsoft.com/office/drawing/2017/model3d" xmlns:o="urn:schemas-microsoft-com:office:office" xmlns:r="http://schemas.openxmlformats.org/officeDocument/2006/relationships" xmlns:m="http://schemas.openxmlformats.org/officeDocument/2006/math" xmlns:v="urn:schemas-microsoft-com:vml" xmlns:wp14="http://schemas.microsoft.com/office/word/2010/wordprocessingDrawing" xmlns:wp="http://schemas.openxmlformats.org/drawingml/2006/wordprocessingDrawing" xmlns:w10="urn:schemas-microsoft-com:office:word" xmlns:w="http://schemas.openxmlformats.org/wordprocessingml/2006/main" xmlns:w14="http://schemas.microsoft.com/office/word/2010/wordml" xmlns:w15="http://schemas.microsoft.com/office/word/2012/wordml" xmlns:w16cex="http://schemas.microsoft.com/office/word/2018/wordml/cex" xmlns:w16cid="http://schemas.microsoft.com/office/word/2016/wordml/cid" xmlns:w16="http://schemas.microsoft.com/office/word/2018/wordml" xmlns:w16sdtdh="http://schemas.microsoft.com/office/word/2020/wordml/sdtdatahash" xmlns:w16se="http://schemas.microsoft.com/office/word/2015/wordml/symex" xmlns:wpg="http://schemas.microsoft.com/office/word/2010/wordprocessingGroup" xmlns:wpi="http://schemas.microsoft.com/office/word/2010/wordprocessingInk" xmlns:wne="http://schemas.microsoft.com/office/word/2006/wordml" xmlns:wps="http://schemas.microsoft.com/office/word/2010/wordprocessingShape" mc:Ignorable="w14 w15 w16se w16cid w16 w16cex w16sdtdh wp14">
   <w:endnote w:type="separator" w:id="-1">
     <w:p>
       <w:r>
@@ -7701,7 +8435,7 @@
 </file>
 
 <file path=word/footer1.xml><?xml version="1.0" encoding="utf-8"?>
-<w:ftr xmlns:wpc="http://schemas.microsoft.com/office/word/2010/wordprocessingCanvas" xmlns:mc="http://schemas.openxmlformats.org/markup-compatibility/2006" xmlns:o="urn:schemas-microsoft-com:office:office" xmlns:r="http://schemas.openxmlformats.org/officeDocument/2006/relationships" xmlns:m="http://schemas.openxmlformats.org/officeDocument/2006/math" xmlns:v="urn:schemas-microsoft-com:vml" xmlns:wp14="http://schemas.microsoft.com/office/word/2010/wordprocessingDrawing" xmlns:wp="http://schemas.openxmlformats.org/drawingml/2006/wordprocessingDrawing" xmlns:w10="urn:schemas-microsoft-com:office:word" xmlns:w="http://schemas.openxmlformats.org/wordprocessingml/2006/main" xmlns:w14="http://schemas.microsoft.com/office/word/2010/wordml" xmlns:wpg="http://schemas.microsoft.com/office/word/2010/wordprocessingGroup" xmlns:wpi="http://schemas.microsoft.com/office/word/2010/wordprocessingInk" xmlns:wne="http://schemas.microsoft.com/office/word/2006/wordml" xmlns:wps="http://schemas.microsoft.com/office/word/2010/wordprocessingShape" mc:Ignorable="w14 wp14">
+<w:ftr xmlns:wpc="http://schemas.microsoft.com/office/word/2010/wordprocessingCanvas" xmlns:cx="http://schemas.microsoft.com/office/drawing/2014/chartex" xmlns:cx1="http://schemas.microsoft.com/office/drawing/2015/9/8/chartex" xmlns:cx2="http://schemas.microsoft.com/office/drawing/2015/10/21/chartex" xmlns:cx3="http://schemas.microsoft.com/office/drawing/2016/5/9/chartex" xmlns:cx4="http://schemas.microsoft.com/office/drawing/2016/5/10/chartex" xmlns:cx5="http://schemas.microsoft.com/office/drawing/2016/5/11/chartex" xmlns:cx6="http://schemas.microsoft.com/office/drawing/2016/5/12/chartex" xmlns:cx7="http://schemas.microsoft.com/office/drawing/2016/5/13/chartex" xmlns:cx8="http://schemas.microsoft.com/office/drawing/2016/5/14/chartex" xmlns:mc="http://schemas.openxmlformats.org/markup-compatibility/2006" xmlns:aink="http://schemas.microsoft.com/office/drawing/2016/ink" xmlns:am3d="http://schemas.microsoft.com/office/drawing/2017/model3d" xmlns:o="urn:schemas-microsoft-com:office:office" xmlns:r="http://schemas.openxmlformats.org/officeDocument/2006/relationships" xmlns:m="http://schemas.openxmlformats.org/officeDocument/2006/math" xmlns:v="urn:schemas-microsoft-com:vml" xmlns:wp14="http://schemas.microsoft.com/office/word/2010/wordprocessingDrawing" xmlns:wp="http://schemas.openxmlformats.org/drawingml/2006/wordprocessingDrawing" xmlns:w10="urn:schemas-microsoft-com:office:word" xmlns:w="http://schemas.openxmlformats.org/wordprocessingml/2006/main" xmlns:w14="http://schemas.microsoft.com/office/word/2010/wordml" xmlns:w15="http://schemas.microsoft.com/office/word/2012/wordml" xmlns:w16cex="http://schemas.microsoft.com/office/word/2018/wordml/cex" xmlns:w16cid="http://schemas.microsoft.com/office/word/2016/wordml/cid" xmlns:w16="http://schemas.microsoft.com/office/word/2018/wordml" xmlns:w16sdtdh="http://schemas.microsoft.com/office/word/2020/wordml/sdtdatahash" xmlns:w16se="http://schemas.microsoft.com/office/word/2015/wordml/symex" xmlns:wpg="http://schemas.microsoft.com/office/word/2010/wordprocessingGroup" xmlns:wpi="http://schemas.microsoft.com/office/word/2010/wordprocessingInk" xmlns:wne="http://schemas.microsoft.com/office/word/2006/wordml" xmlns:wps="http://schemas.microsoft.com/office/word/2010/wordprocessingShape" mc:Ignorable="w14 w15 w16se w16cid w16 w16cex w16sdtdh wp14">
   <w:p>
     <w:pPr>
       <w:jc w:val="center"/>
@@ -7719,7 +8453,7 @@
 </file>
 
 <file path=word/footnotes.xml><?xml version="1.0" encoding="utf-8"?>
-<w:footnotes xmlns:wpc="http://schemas.microsoft.com/office/word/2010/wordprocessingCanvas" xmlns:mc="http://schemas.openxmlformats.org/markup-compatibility/2006" xmlns:o="urn:schemas-microsoft-com:office:office" xmlns:r="http://schemas.openxmlformats.org/officeDocument/2006/relationships" xmlns:m="http://schemas.openxmlformats.org/officeDocument/2006/math" xmlns:v="urn:schemas-microsoft-com:vml" xmlns:wp14="http://schemas.microsoft.com/office/word/2010/wordprocessingDrawing" xmlns:wp="http://schemas.openxmlformats.org/drawingml/2006/wordprocessingDrawing" xmlns:w10="urn:schemas-microsoft-com:office:word" xmlns:w="http://schemas.openxmlformats.org/wordprocessingml/2006/main" xmlns:w14="http://schemas.microsoft.com/office/word/2010/wordml" xmlns:wpg="http://schemas.microsoft.com/office/word/2010/wordprocessingGroup" xmlns:wpi="http://schemas.microsoft.com/office/word/2010/wordprocessingInk" xmlns:wne="http://schemas.microsoft.com/office/word/2006/wordml" xmlns:wps="http://schemas.microsoft.com/office/word/2010/wordprocessingShape" mc:Ignorable="w14 wp14">
+<w:footnotes xmlns:wpc="http://schemas.microsoft.com/office/word/2010/wordprocessingCanvas" xmlns:cx="http://schemas.microsoft.com/office/drawing/2014/chartex" xmlns:cx1="http://schemas.microsoft.com/office/drawing/2015/9/8/chartex" xmlns:cx2="http://schemas.microsoft.com/office/drawing/2015/10/21/chartex" xmlns:cx3="http://schemas.microsoft.com/office/drawing/2016/5/9/chartex" xmlns:cx4="http://schemas.microsoft.com/office/drawing/2016/5/10/chartex" xmlns:cx5="http://schemas.microsoft.com/office/drawing/2016/5/11/chartex" xmlns:cx6="http://schemas.microsoft.com/office/drawing/2016/5/12/chartex" xmlns:cx7="http://schemas.microsoft.com/office/drawing/2016/5/13/chartex" xmlns:cx8="http://schemas.microsoft.com/office/drawing/2016/5/14/chartex" xmlns:mc="http://schemas.openxmlformats.org/markup-compatibility/2006" xmlns:aink="http://schemas.microsoft.com/office/drawing/2016/ink" xmlns:am3d="http://schemas.microsoft.com/office/drawing/2017/model3d" xmlns:o="urn:schemas-microsoft-com:office:office" xmlns:r="http://schemas.openxmlformats.org/officeDocument/2006/relationships" xmlns:m="http://schemas.openxmlformats.org/officeDocument/2006/math" xmlns:v="urn:schemas-microsoft-com:vml" xmlns:wp14="http://schemas.microsoft.com/office/word/2010/wordprocessingDrawing" xmlns:wp="http://schemas.openxmlformats.org/drawingml/2006/wordprocessingDrawing" xmlns:w10="urn:schemas-microsoft-com:office:word" xmlns:w="http://schemas.openxmlformats.org/wordprocessingml/2006/main" xmlns:w14="http://schemas.microsoft.com/office/word/2010/wordml" xmlns:w15="http://schemas.microsoft.com/office/word/2012/wordml" xmlns:w16cex="http://schemas.microsoft.com/office/word/2018/wordml/cex" xmlns:w16cid="http://schemas.microsoft.com/office/word/2016/wordml/cid" xmlns:w16="http://schemas.microsoft.com/office/word/2018/wordml" xmlns:w16sdtdh="http://schemas.microsoft.com/office/word/2020/wordml/sdtdatahash" xmlns:w16se="http://schemas.microsoft.com/office/word/2015/wordml/symex" xmlns:wpg="http://schemas.microsoft.com/office/word/2010/wordprocessingGroup" xmlns:wpi="http://schemas.microsoft.com/office/word/2010/wordprocessingInk" xmlns:wne="http://schemas.microsoft.com/office/word/2006/wordml" xmlns:wps="http://schemas.microsoft.com/office/word/2010/wordprocessingShape" mc:Ignorable="w14 w15 w16se w16cid w16 w16cex w16sdtdh wp14">
   <w:footnote w:type="separator" w:id="-1">
     <w:p>
       <w:r>
@@ -7732,60 +8466,55 @@
       <w:r>
         <w:continuationSeparator/>
       </w:r>
+    </w:p>
+  </w:footnote>
+  <w:footnote w:id="1">
+    <w:p>
+      <w:pPr>
+        <w:pStyle w:val="FootnoteText"/>
+      </w:pPr>
+      <w:ins w:id="13" w:author="Vaibhav Garg" w:date="2022-03-11T16:11:00Z">
+        <w:r>
+          <w:rPr>
+            <w:rStyle w:val="FootnoteReference"/>
+          </w:rPr>
+          <w:footnoteRef/>
+        </w:r>
+        <w:r>
+          <w:t xml:space="preserve"> https://gil.einframe.com</w:t>
+        </w:r>
+      </w:ins>
     </w:p>
   </w:footnote>
 </w:footnotes>
 </file>
 
 <file path=word/header1.xml><?xml version="1.0" encoding="utf-8"?>
-<w:hdr xmlns:wpc="http://schemas.microsoft.com/office/word/2010/wordprocessingCanvas" xmlns:mc="http://schemas.openxmlformats.org/markup-compatibility/2006" xmlns:o="urn:schemas-microsoft-com:office:office" xmlns:r="http://schemas.openxmlformats.org/officeDocument/2006/relationships" xmlns:m="http://schemas.openxmlformats.org/officeDocument/2006/math" xmlns:v="urn:schemas-microsoft-com:vml" xmlns:wp14="http://schemas.microsoft.com/office/word/2010/wordprocessingDrawing" xmlns:wp="http://schemas.openxmlformats.org/drawingml/2006/wordprocessingDrawing" xmlns:w10="urn:schemas-microsoft-com:office:word" xmlns:w="http://schemas.openxmlformats.org/wordprocessingml/2006/main" xmlns:w14="http://schemas.microsoft.com/office/word/2010/wordml" xmlns:wpg="http://schemas.microsoft.com/office/word/2010/wordprocessingGroup" xmlns:wpi="http://schemas.microsoft.com/office/word/2010/wordprocessingInk" xmlns:wne="http://schemas.microsoft.com/office/word/2006/wordml" xmlns:wps="http://schemas.microsoft.com/office/word/2010/wordprocessingShape" mc:Ignorable="w14 wp14">
+<w:hdr xmlns:wpc="http://schemas.microsoft.com/office/word/2010/wordprocessingCanvas" xmlns:cx="http://schemas.microsoft.com/office/drawing/2014/chartex" xmlns:cx1="http://schemas.microsoft.com/office/drawing/2015/9/8/chartex" xmlns:cx2="http://schemas.microsoft.com/office/drawing/2015/10/21/chartex" xmlns:cx3="http://schemas.microsoft.com/office/drawing/2016/5/9/chartex" xmlns:cx4="http://schemas.microsoft.com/office/drawing/2016/5/10/chartex" xmlns:cx5="http://schemas.microsoft.com/office/drawing/2016/5/11/chartex" xmlns:cx6="http://schemas.microsoft.com/office/drawing/2016/5/12/chartex" xmlns:cx7="http://schemas.microsoft.com/office/drawing/2016/5/13/chartex" xmlns:cx8="http://schemas.microsoft.com/office/drawing/2016/5/14/chartex" xmlns:mc="http://schemas.openxmlformats.org/markup-compatibility/2006" xmlns:aink="http://schemas.microsoft.com/office/drawing/2016/ink" xmlns:am3d="http://schemas.microsoft.com/office/drawing/2017/model3d" xmlns:o="urn:schemas-microsoft-com:office:office" xmlns:r="http://schemas.openxmlformats.org/officeDocument/2006/relationships" xmlns:m="http://schemas.openxmlformats.org/officeDocument/2006/math" xmlns:v="urn:schemas-microsoft-com:vml" xmlns:wp14="http://schemas.microsoft.com/office/word/2010/wordprocessingDrawing" xmlns:wp="http://schemas.openxmlformats.org/drawingml/2006/wordprocessingDrawing" xmlns:w10="urn:schemas-microsoft-com:office:word" xmlns:w="http://schemas.openxmlformats.org/wordprocessingml/2006/main" xmlns:w14="http://schemas.microsoft.com/office/word/2010/wordml" xmlns:w15="http://schemas.microsoft.com/office/word/2012/wordml" xmlns:w16cex="http://schemas.microsoft.com/office/word/2018/wordml/cex" xmlns:w16cid="http://schemas.microsoft.com/office/word/2016/wordml/cid" xmlns:w16="http://schemas.microsoft.com/office/word/2018/wordml" xmlns:w16sdtdh="http://schemas.microsoft.com/office/word/2020/wordml/sdtdatahash" xmlns:w16se="http://schemas.microsoft.com/office/word/2015/wordml/symex" xmlns:wpg="http://schemas.microsoft.com/office/word/2010/wordprocessingGroup" xmlns:wpi="http://schemas.microsoft.com/office/word/2010/wordprocessingInk" xmlns:wne="http://schemas.microsoft.com/office/word/2006/wordml" xmlns:wps="http://schemas.microsoft.com/office/word/2010/wordprocessingShape" mc:Ignorable="w14 w15 w16se w16cid w16 w16cex w16sdtdh wp14">
   <w:p>
-    <w:r>
-      <w:fldChar w:fldCharType="begin"/>
-    </w:r>
-    <w:r>
-      <w:instrText xml:space="preserve"> TITLE   \* MERGEFORMAT </w:instrText>
-    </w:r>
-    <w:r>
-      <w:fldChar w:fldCharType="separate"/>
-    </w:r>
-    <w:r>
-      <w:t>Process Improvement Procedure</w:t>
-    </w:r>
-    <w:r>
-      <w:fldChar w:fldCharType="end"/>
-    </w:r>
+    <w:fldSimple w:instr=" TITLE   \* MERGEFORMAT ">
+      <w:r>
+        <w:t>Process Improvement Procedure</w:t>
+      </w:r>
+    </w:fldSimple>
     <w:r>
       <w:br/>
     </w:r>
-    <w:r>
-      <w:fldChar w:fldCharType="begin"/>
-    </w:r>
-    <w:r>
-      <w:instrText xml:space="preserve"> FILENAME   \* MERGEFORMAT </w:instrText>
-    </w:r>
-    <w:r>
-      <w:fldChar w:fldCharType="separate"/>
-    </w:r>
-    <w:r>
-      <w:rPr>
-        <w:noProof/>
-      </w:rPr>
-      <w:t>PRCD_ORGFCS</w:t>
-    </w:r>
-    <w:r>
-      <w:rPr>
-        <w:noProof/>
-      </w:rPr>
-      <w:fldChar w:fldCharType="end"/>
-    </w:r>
+    <w:fldSimple w:instr=" FILENAME   \* MERGEFORMAT ">
+      <w:r>
+        <w:rPr>
+          <w:noProof/>
+        </w:rPr>
+        <w:t>PRCD_ORGFCS</w:t>
+      </w:r>
+    </w:fldSimple>
   </w:p>
 </w:hdr>
 </file>
 
 <file path=word/numbering.xml><?xml version="1.0" encoding="utf-8"?>
-<w:numbering xmlns:wpc="http://schemas.microsoft.com/office/word/2010/wordprocessingCanvas" xmlns:mc="http://schemas.openxmlformats.org/markup-compatibility/2006" xmlns:o="urn:schemas-microsoft-com:office:office" xmlns:r="http://schemas.openxmlformats.org/officeDocument/2006/relationships" xmlns:m="http://schemas.openxmlformats.org/officeDocument/2006/math" xmlns:v="urn:schemas-microsoft-com:vml" xmlns:wp14="http://schemas.microsoft.com/office/word/2010/wordprocessingDrawing" xmlns:wp="http://schemas.openxmlformats.org/drawingml/2006/wordprocessingDrawing" xmlns:w10="urn:schemas-microsoft-com:office:word" xmlns:w="http://schemas.openxmlformats.org/wordprocessingml/2006/main" xmlns:w14="http://schemas.microsoft.com/office/word/2010/wordml" xmlns:wpg="http://schemas.microsoft.com/office/word/2010/wordprocessingGroup" xmlns:wpi="http://schemas.microsoft.com/office/word/2010/wordprocessingInk" xmlns:wne="http://schemas.microsoft.com/office/word/2006/wordml" xmlns:wps="http://schemas.microsoft.com/office/word/2010/wordprocessingShape" mc:Ignorable="w14 wp14">
-  <w:abstractNum w:abstractNumId="0">
+<w:numbering xmlns:wpc="http://schemas.microsoft.com/office/word/2010/wordprocessingCanvas" xmlns:cx="http://schemas.microsoft.com/office/drawing/2014/chartex" xmlns:cx1="http://schemas.microsoft.com/office/drawing/2015/9/8/chartex" xmlns:cx2="http://schemas.microsoft.com/office/drawing/2015/10/21/chartex" xmlns:cx3="http://schemas.microsoft.com/office/drawing/2016/5/9/chartex" xmlns:cx4="http://schemas.microsoft.com/office/drawing/2016/5/10/chartex" xmlns:cx5="http://schemas.microsoft.com/office/drawing/2016/5/11/chartex" xmlns:cx6="http://schemas.microsoft.com/office/drawing/2016/5/12/chartex" xmlns:cx7="http://schemas.microsoft.com/office/drawing/2016/5/13/chartex" xmlns:cx8="http://schemas.microsoft.com/office/drawing/2016/5/14/chartex" xmlns:mc="http://schemas.openxmlformats.org/markup-compatibility/2006" xmlns:aink="http://schemas.microsoft.com/office/drawing/2016/ink" xmlns:am3d="http://schemas.microsoft.com/office/drawing/2017/model3d" xmlns:o="urn:schemas-microsoft-com:office:office" xmlns:r="http://schemas.openxmlformats.org/officeDocument/2006/relationships" xmlns:m="http://schemas.openxmlformats.org/officeDocument/2006/math" xmlns:v="urn:schemas-microsoft-com:vml" xmlns:wp14="http://schemas.microsoft.com/office/word/2010/wordprocessingDrawing" xmlns:wp="http://schemas.openxmlformats.org/drawingml/2006/wordprocessingDrawing" xmlns:w10="urn:schemas-microsoft-com:office:word" xmlns:w="http://schemas.openxmlformats.org/wordprocessingml/2006/main" xmlns:w14="http://schemas.microsoft.com/office/word/2010/wordml" xmlns:w15="http://schemas.microsoft.com/office/word/2012/wordml" xmlns:w16cex="http://schemas.microsoft.com/office/word/2018/wordml/cex" xmlns:w16cid="http://schemas.microsoft.com/office/word/2016/wordml/cid" xmlns:w16="http://schemas.microsoft.com/office/word/2018/wordml" xmlns:w16sdtdh="http://schemas.microsoft.com/office/word/2020/wordml/sdtdatahash" xmlns:w16se="http://schemas.microsoft.com/office/word/2015/wordml/symex" xmlns:wpg="http://schemas.microsoft.com/office/word/2010/wordprocessingGroup" xmlns:wpi="http://schemas.microsoft.com/office/word/2010/wordprocessingInk" xmlns:wne="http://schemas.microsoft.com/office/word/2006/wordml" xmlns:wps="http://schemas.microsoft.com/office/word/2010/wordprocessingShape" mc:Ignorable="w14 w15 w16se w16cid w16 w16cex w16sdtdh wp14">
+  <w:abstractNum w:abstractNumId="0" w15:restartNumberingAfterBreak="0">
     <w:nsid w:val="02DF5226"/>
     <w:multiLevelType w:val="hybridMultilevel"/>
     <w:tmpl w:val="A7D2D6A0"/>
@@ -7898,7 +8627,7 @@
       </w:rPr>
     </w:lvl>
   </w:abstractNum>
-  <w:abstractNum w:abstractNumId="1">
+  <w:abstractNum w:abstractNumId="1" w15:restartNumberingAfterBreak="0">
     <w:nsid w:val="043214B6"/>
     <w:multiLevelType w:val="hybridMultilevel"/>
     <w:tmpl w:val="595ED812"/>
@@ -8011,7 +8740,7 @@
       </w:rPr>
     </w:lvl>
   </w:abstractNum>
-  <w:abstractNum w:abstractNumId="2">
+  <w:abstractNum w:abstractNumId="2" w15:restartNumberingAfterBreak="0">
     <w:nsid w:val="0CD90629"/>
     <w:multiLevelType w:val="hybridMultilevel"/>
     <w:tmpl w:val="9232F66C"/>
@@ -8124,7 +8853,7 @@
       </w:rPr>
     </w:lvl>
   </w:abstractNum>
-  <w:abstractNum w:abstractNumId="3">
+  <w:abstractNum w:abstractNumId="3" w15:restartNumberingAfterBreak="0">
     <w:nsid w:val="17B23B2B"/>
     <w:multiLevelType w:val="hybridMultilevel"/>
     <w:tmpl w:val="9BD486A2"/>
@@ -8213,7 +8942,7 @@
       </w:pPr>
     </w:lvl>
   </w:abstractNum>
-  <w:abstractNum w:abstractNumId="4">
+  <w:abstractNum w:abstractNumId="4" w15:restartNumberingAfterBreak="0">
     <w:nsid w:val="1C911C03"/>
     <w:multiLevelType w:val="hybridMultilevel"/>
     <w:tmpl w:val="93EAF55A"/>
@@ -8326,7 +9055,7 @@
       </w:rPr>
     </w:lvl>
   </w:abstractNum>
-  <w:abstractNum w:abstractNumId="5">
+  <w:abstractNum w:abstractNumId="5" w15:restartNumberingAfterBreak="0">
     <w:nsid w:val="1E573656"/>
     <w:multiLevelType w:val="hybridMultilevel"/>
     <w:tmpl w:val="7054D528"/>
@@ -8439,7 +9168,7 @@
       </w:rPr>
     </w:lvl>
   </w:abstractNum>
-  <w:abstractNum w:abstractNumId="6">
+  <w:abstractNum w:abstractNumId="6" w15:restartNumberingAfterBreak="0">
     <w:nsid w:val="20C30413"/>
     <w:multiLevelType w:val="hybridMultilevel"/>
     <w:tmpl w:val="045A311C"/>
@@ -8552,7 +9281,7 @@
       </w:rPr>
     </w:lvl>
   </w:abstractNum>
-  <w:abstractNum w:abstractNumId="7">
+  <w:abstractNum w:abstractNumId="7" w15:restartNumberingAfterBreak="0">
     <w:nsid w:val="30420864"/>
     <w:multiLevelType w:val="hybridMultilevel"/>
     <w:tmpl w:val="06844CB6"/>
@@ -8665,7 +9394,7 @@
       </w:rPr>
     </w:lvl>
   </w:abstractNum>
-  <w:abstractNum w:abstractNumId="8">
+  <w:abstractNum w:abstractNumId="8" w15:restartNumberingAfterBreak="0">
     <w:nsid w:val="3A632A63"/>
     <w:multiLevelType w:val="hybridMultilevel"/>
     <w:tmpl w:val="BD48237C"/>
@@ -8778,7 +9507,7 @@
       </w:rPr>
     </w:lvl>
   </w:abstractNum>
-  <w:abstractNum w:abstractNumId="9">
+  <w:abstractNum w:abstractNumId="9" w15:restartNumberingAfterBreak="0">
     <w:nsid w:val="415A4866"/>
     <w:multiLevelType w:val="hybridMultilevel"/>
     <w:tmpl w:val="8D243DAA"/>
@@ -8891,7 +9620,7 @@
       </w:rPr>
     </w:lvl>
   </w:abstractNum>
-  <w:abstractNum w:abstractNumId="10">
+  <w:abstractNum w:abstractNumId="10" w15:restartNumberingAfterBreak="0">
     <w:nsid w:val="465C7A1A"/>
     <w:multiLevelType w:val="hybridMultilevel"/>
     <w:tmpl w:val="08DC2AA4"/>
@@ -9004,7 +9733,7 @@
       </w:rPr>
     </w:lvl>
   </w:abstractNum>
-  <w:abstractNum w:abstractNumId="11">
+  <w:abstractNum w:abstractNumId="11" w15:restartNumberingAfterBreak="0">
     <w:nsid w:val="4CF47D60"/>
     <w:multiLevelType w:val="hybridMultilevel"/>
     <w:tmpl w:val="587A9DFC"/>
@@ -9117,7 +9846,7 @@
       </w:rPr>
     </w:lvl>
   </w:abstractNum>
-  <w:abstractNum w:abstractNumId="12">
+  <w:abstractNum w:abstractNumId="12" w15:restartNumberingAfterBreak="0">
     <w:nsid w:val="4DE756C3"/>
     <w:multiLevelType w:val="singleLevel"/>
     <w:tmpl w:val="7C02D048"/>
@@ -9140,7 +9869,7 @@
       </w:rPr>
     </w:lvl>
   </w:abstractNum>
-  <w:abstractNum w:abstractNumId="13">
+  <w:abstractNum w:abstractNumId="13" w15:restartNumberingAfterBreak="0">
     <w:nsid w:val="50087B5A"/>
     <w:multiLevelType w:val="hybridMultilevel"/>
     <w:tmpl w:val="070CC80A"/>
@@ -9253,7 +9982,7 @@
       </w:rPr>
     </w:lvl>
   </w:abstractNum>
-  <w:abstractNum w:abstractNumId="14">
+  <w:abstractNum w:abstractNumId="14" w15:restartNumberingAfterBreak="0">
     <w:nsid w:val="67016FBA"/>
     <w:multiLevelType w:val="hybridMultilevel"/>
     <w:tmpl w:val="FF2248DE"/>
@@ -9366,7 +10095,7 @@
       </w:rPr>
     </w:lvl>
   </w:abstractNum>
-  <w:abstractNum w:abstractNumId="15">
+  <w:abstractNum w:abstractNumId="15" w15:restartNumberingAfterBreak="0">
     <w:nsid w:val="67880910"/>
     <w:multiLevelType w:val="singleLevel"/>
     <w:tmpl w:val="39D28B10"/>
@@ -9384,7 +10113,7 @@
       </w:pPr>
     </w:lvl>
   </w:abstractNum>
-  <w:abstractNum w:abstractNumId="16">
+  <w:abstractNum w:abstractNumId="16" w15:restartNumberingAfterBreak="0">
     <w:nsid w:val="72FE3D30"/>
     <w:multiLevelType w:val="hybridMultilevel"/>
     <w:tmpl w:val="5AE0C182"/>
@@ -9497,7 +10226,7 @@
       </w:rPr>
     </w:lvl>
   </w:abstractNum>
-  <w:abstractNum w:abstractNumId="17">
+  <w:abstractNum w:abstractNumId="17" w15:restartNumberingAfterBreak="0">
     <w:nsid w:val="76672D82"/>
     <w:multiLevelType w:val="multilevel"/>
     <w:tmpl w:val="750476E8"/>
@@ -9618,7 +10347,7 @@
       </w:rPr>
     </w:lvl>
   </w:abstractNum>
-  <w:abstractNum w:abstractNumId="18">
+  <w:abstractNum w:abstractNumId="18" w15:restartNumberingAfterBreak="0">
     <w:nsid w:val="7E3F0F7A"/>
     <w:multiLevelType w:val="hybridMultilevel"/>
     <w:tmpl w:val="C61A834C"/>
@@ -9704,7 +10433,7 @@
       </w:pPr>
     </w:lvl>
   </w:abstractNum>
-  <w:abstractNum w:abstractNumId="19">
+  <w:abstractNum w:abstractNumId="19" w15:restartNumberingAfterBreak="0">
     <w:nsid w:val="7E781C7B"/>
     <w:multiLevelType w:val="hybridMultilevel"/>
     <w:tmpl w:val="5D3C5AE6"/>
@@ -9817,72 +10546,80 @@
       </w:rPr>
     </w:lvl>
   </w:abstractNum>
-  <w:num w:numId="1">
+  <w:num w:numId="1" w16cid:durableId="186455702">
     <w:abstractNumId w:val="15"/>
   </w:num>
-  <w:num w:numId="2">
+  <w:num w:numId="2" w16cid:durableId="1278417003">
     <w:abstractNumId w:val="17"/>
   </w:num>
-  <w:num w:numId="3">
+  <w:num w:numId="3" w16cid:durableId="96219711">
     <w:abstractNumId w:val="12"/>
   </w:num>
-  <w:num w:numId="4">
+  <w:num w:numId="4" w16cid:durableId="782698528">
     <w:abstractNumId w:val="2"/>
   </w:num>
-  <w:num w:numId="5">
+  <w:num w:numId="5" w16cid:durableId="2076656673">
     <w:abstractNumId w:val="5"/>
   </w:num>
-  <w:num w:numId="6">
+  <w:num w:numId="6" w16cid:durableId="204562779">
     <w:abstractNumId w:val="0"/>
   </w:num>
-  <w:num w:numId="7">
+  <w:num w:numId="7" w16cid:durableId="415786119">
     <w:abstractNumId w:val="14"/>
   </w:num>
-  <w:num w:numId="8">
+  <w:num w:numId="8" w16cid:durableId="1877159916">
     <w:abstractNumId w:val="19"/>
   </w:num>
-  <w:num w:numId="9">
+  <w:num w:numId="9" w16cid:durableId="1307323295">
     <w:abstractNumId w:val="10"/>
   </w:num>
-  <w:num w:numId="10">
+  <w:num w:numId="10" w16cid:durableId="1936595887">
     <w:abstractNumId w:val="3"/>
   </w:num>
-  <w:num w:numId="11">
+  <w:num w:numId="11" w16cid:durableId="829717318">
     <w:abstractNumId w:val="9"/>
   </w:num>
-  <w:num w:numId="12">
+  <w:num w:numId="12" w16cid:durableId="341976740">
     <w:abstractNumId w:val="7"/>
   </w:num>
-  <w:num w:numId="13">
+  <w:num w:numId="13" w16cid:durableId="2034450586">
     <w:abstractNumId w:val="18"/>
   </w:num>
-  <w:num w:numId="14">
+  <w:num w:numId="14" w16cid:durableId="574781252">
     <w:abstractNumId w:val="13"/>
   </w:num>
-  <w:num w:numId="15">
+  <w:num w:numId="15" w16cid:durableId="1662007035">
     <w:abstractNumId w:val="11"/>
   </w:num>
-  <w:num w:numId="16">
+  <w:num w:numId="16" w16cid:durableId="1916742921">
     <w:abstractNumId w:val="1"/>
   </w:num>
-  <w:num w:numId="17">
+  <w:num w:numId="17" w16cid:durableId="716976853">
     <w:abstractNumId w:val="6"/>
   </w:num>
-  <w:num w:numId="18">
+  <w:num w:numId="18" w16cid:durableId="557519738">
     <w:abstractNumId w:val="8"/>
   </w:num>
-  <w:num w:numId="19">
+  <w:num w:numId="19" w16cid:durableId="1037048269">
     <w:abstractNumId w:val="16"/>
   </w:num>
-  <w:num w:numId="20">
+  <w:num w:numId="20" w16cid:durableId="688218177">
     <w:abstractNumId w:val="4"/>
   </w:num>
   <w:numIdMacAtCleanup w:val="17"/>
 </w:numbering>
 </file>
 
+<file path=word/people.xml><?xml version="1.0" encoding="utf-8"?>
+<w15:people xmlns:wpc="http://schemas.microsoft.com/office/word/2010/wordprocessingCanvas" xmlns:cx="http://schemas.microsoft.com/office/drawing/2014/chartex" xmlns:cx1="http://schemas.microsoft.com/office/drawing/2015/9/8/chartex" xmlns:cx2="http://schemas.microsoft.com/office/drawing/2015/10/21/chartex" xmlns:cx3="http://schemas.microsoft.com/office/drawing/2016/5/9/chartex" xmlns:cx4="http://schemas.microsoft.com/office/drawing/2016/5/10/chartex" xmlns:cx5="http://schemas.microsoft.com/office/drawing/2016/5/11/chartex" xmlns:cx6="http://schemas.microsoft.com/office/drawing/2016/5/12/chartex" xmlns:cx7="http://schemas.microsoft.com/office/drawing/2016/5/13/chartex" xmlns:cx8="http://schemas.microsoft.com/office/drawing/2016/5/14/chartex" xmlns:mc="http://schemas.openxmlformats.org/markup-compatibility/2006" xmlns:aink="http://schemas.microsoft.com/office/drawing/2016/ink" xmlns:am3d="http://schemas.microsoft.com/office/drawing/2017/model3d" xmlns:o="urn:schemas-microsoft-com:office:office" xmlns:r="http://schemas.openxmlformats.org/officeDocument/2006/relationships" xmlns:m="http://schemas.openxmlformats.org/officeDocument/2006/math" xmlns:v="urn:schemas-microsoft-com:vml" xmlns:wp14="http://schemas.microsoft.com/office/word/2010/wordprocessingDrawing" xmlns:wp="http://schemas.openxmlformats.org/drawingml/2006/wordprocessingDrawing" xmlns:w10="urn:schemas-microsoft-com:office:word" xmlns:w="http://schemas.openxmlformats.org/wordprocessingml/2006/main" xmlns:w14="http://schemas.microsoft.com/office/word/2010/wordml" xmlns:w15="http://schemas.microsoft.com/office/word/2012/wordml" xmlns:w16cex="http://schemas.microsoft.com/office/word/2018/wordml/cex" xmlns:w16cid="http://schemas.microsoft.com/office/word/2016/wordml/cid" xmlns:w16="http://schemas.microsoft.com/office/word/2018/wordml" xmlns:w16sdtdh="http://schemas.microsoft.com/office/word/2020/wordml/sdtdatahash" xmlns:w16se="http://schemas.microsoft.com/office/word/2015/wordml/symex" xmlns:wpg="http://schemas.microsoft.com/office/word/2010/wordprocessingGroup" xmlns:wpi="http://schemas.microsoft.com/office/word/2010/wordprocessingInk" xmlns:wne="http://schemas.microsoft.com/office/word/2006/wordml" xmlns:wps="http://schemas.microsoft.com/office/word/2010/wordprocessingShape" mc:Ignorable="w14 w15 w16se w16cid w16 w16cex w16sdtdh wp14">
+  <w15:person w15:author="Vaibhav Garg">
+    <w15:presenceInfo w15:providerId="Windows Live" w15:userId="977904c31b5ebf00"/>
+  </w15:person>
+</w15:people>
+</file>
+
 <file path=word/styles.xml><?xml version="1.0" encoding="utf-8"?>
-<w:styles xmlns:mc="http://schemas.openxmlformats.org/markup-compatibility/2006" xmlns:r="http://schemas.openxmlformats.org/officeDocument/2006/relationships" xmlns:w="http://schemas.openxmlformats.org/wordprocessingml/2006/main" xmlns:w14="http://schemas.microsoft.com/office/word/2010/wordml" mc:Ignorable="w14">
+<w:styles xmlns:mc="http://schemas.openxmlformats.org/markup-compatibility/2006" xmlns:r="http://schemas.openxmlformats.org/officeDocument/2006/relationships" xmlns:w="http://schemas.openxmlformats.org/wordprocessingml/2006/main" xmlns:w14="http://schemas.microsoft.com/office/word/2010/wordml" xmlns:w15="http://schemas.microsoft.com/office/word/2012/wordml" xmlns:w16cex="http://schemas.microsoft.com/office/word/2018/wordml/cex" xmlns:w16cid="http://schemas.microsoft.com/office/word/2016/wordml/cid" xmlns:w16="http://schemas.microsoft.com/office/word/2018/wordml" xmlns:w16sdtdh="http://schemas.microsoft.com/office/word/2020/wordml/sdtdatahash" xmlns:w16se="http://schemas.microsoft.com/office/word/2015/wordml/symex" mc:Ignorable="w14 w15 w16se w16cid w16 w16cex w16sdtdh">
   <w:docDefaults>
     <w:rPrDefault>
       <w:rPr>
@@ -9892,146 +10629,383 @@
     </w:rPrDefault>
     <w:pPrDefault/>
   </w:docDefaults>
-  <w:latentStyles w:defLockedState="0" w:defUIPriority="99" w:defSemiHidden="1" w:defUnhideWhenUsed="1" w:defQFormat="0" w:count="267">
-    <w:lsdException w:name="Normal" w:semiHidden="0" w:uiPriority="0" w:unhideWhenUsed="0" w:qFormat="1"/>
-    <w:lsdException w:name="heading 1" w:semiHidden="0" w:uiPriority="9" w:unhideWhenUsed="0" w:qFormat="1"/>
-    <w:lsdException w:name="heading 2" w:semiHidden="0" w:uiPriority="9" w:unhideWhenUsed="0" w:qFormat="1"/>
-    <w:lsdException w:name="heading 3" w:semiHidden="0" w:uiPriority="9" w:unhideWhenUsed="0" w:qFormat="1"/>
-    <w:lsdException w:name="heading 4" w:uiPriority="9" w:qFormat="1"/>
-    <w:lsdException w:name="heading 5" w:uiPriority="9" w:qFormat="1"/>
-    <w:lsdException w:name="heading 6" w:uiPriority="9" w:qFormat="1"/>
-    <w:lsdException w:name="heading 7" w:uiPriority="9" w:qFormat="1"/>
-    <w:lsdException w:name="heading 8" w:uiPriority="9" w:qFormat="1"/>
-    <w:lsdException w:name="heading 9" w:uiPriority="9" w:qFormat="1"/>
-    <w:lsdException w:name="toc 1" w:uiPriority="39"/>
-    <w:lsdException w:name="toc 2" w:uiPriority="39"/>
-    <w:lsdException w:name="toc 3" w:uiPriority="39"/>
-    <w:lsdException w:name="toc 4" w:uiPriority="39"/>
-    <w:lsdException w:name="toc 5" w:uiPriority="39"/>
-    <w:lsdException w:name="toc 6" w:uiPriority="39"/>
-    <w:lsdException w:name="toc 7" w:uiPriority="39"/>
-    <w:lsdException w:name="toc 8" w:uiPriority="39"/>
-    <w:lsdException w:name="toc 9" w:uiPriority="39"/>
-    <w:lsdException w:name="header" w:uiPriority="0"/>
-    <w:lsdException w:name="caption" w:uiPriority="35" w:qFormat="1"/>
-    <w:lsdException w:name="Title" w:semiHidden="0" w:uiPriority="10" w:unhideWhenUsed="0" w:qFormat="1"/>
-    <w:lsdException w:name="Default Paragraph Font" w:uiPriority="1"/>
-    <w:lsdException w:name="Subtitle" w:semiHidden="0" w:uiPriority="11" w:unhideWhenUsed="0" w:qFormat="1"/>
-    <w:lsdException w:name="Strong" w:semiHidden="0" w:uiPriority="22" w:unhideWhenUsed="0" w:qFormat="1"/>
-    <w:lsdException w:name="Emphasis" w:semiHidden="0" w:uiPriority="20" w:unhideWhenUsed="0" w:qFormat="1"/>
-    <w:lsdException w:name="Balloon Text" w:uiPriority="0"/>
-    <w:lsdException w:name="Table Grid" w:semiHidden="0" w:uiPriority="59" w:unhideWhenUsed="0"/>
-    <w:lsdException w:name="Placeholder Text" w:unhideWhenUsed="0"/>
-    <w:lsdException w:name="No Spacing" w:semiHidden="0" w:uiPriority="1" w:unhideWhenUsed="0" w:qFormat="1"/>
-    <w:lsdException w:name="Light Shading" w:semiHidden="0" w:uiPriority="60" w:unhideWhenUsed="0"/>
-    <w:lsdException w:name="Light List" w:semiHidden="0" w:uiPriority="61" w:unhideWhenUsed="0"/>
-    <w:lsdException w:name="Light Grid" w:semiHidden="0" w:uiPriority="62" w:unhideWhenUsed="0"/>
-    <w:lsdException w:name="Medium Shading 1" w:semiHidden="0" w:uiPriority="63" w:unhideWhenUsed="0"/>
-    <w:lsdException w:name="Medium Shading 2" w:semiHidden="0" w:uiPriority="64" w:unhideWhenUsed="0"/>
-    <w:lsdException w:name="Medium List 1" w:semiHidden="0" w:uiPriority="65" w:unhideWhenUsed="0"/>
-    <w:lsdException w:name="Medium List 2" w:semiHidden="0" w:uiPriority="66" w:unhideWhenUsed="0"/>
-    <w:lsdException w:name="Medium Grid 1" w:semiHidden="0" w:uiPriority="67" w:unhideWhenUsed="0"/>
-    <w:lsdException w:name="Medium Grid 2" w:semiHidden="0" w:uiPriority="68" w:unhideWhenUsed="0"/>
-    <w:lsdException w:name="Medium Grid 3" w:semiHidden="0" w:uiPriority="69" w:unhideWhenUsed="0"/>
-    <w:lsdException w:name="Dark List" w:semiHidden="0" w:uiPriority="70" w:unhideWhenUsed="0"/>
-    <w:lsdException w:name="Colorful Shading" w:semiHidden="0" w:uiPriority="71" w:unhideWhenUsed="0"/>
-    <w:lsdException w:name="Colorful List" w:semiHidden="0" w:uiPriority="72" w:unhideWhenUsed="0"/>
-    <w:lsdException w:name="Colorful Grid" w:semiHidden="0" w:uiPriority="73" w:unhideWhenUsed="0"/>
-    <w:lsdException w:name="Light Shading Accent 1" w:semiHidden="0" w:uiPriority="60" w:unhideWhenUsed="0"/>
-    <w:lsdException w:name="Light List Accent 1" w:semiHidden="0" w:uiPriority="61" w:unhideWhenUsed="0"/>
-    <w:lsdException w:name="Light Grid Accent 1" w:semiHidden="0" w:uiPriority="62" w:unhideWhenUsed="0"/>
-    <w:lsdException w:name="Medium Shading 1 Accent 1" w:semiHidden="0" w:uiPriority="63" w:unhideWhenUsed="0"/>
-    <w:lsdException w:name="Medium Shading 2 Accent 1" w:semiHidden="0" w:uiPriority="64" w:unhideWhenUsed="0"/>
-    <w:lsdException w:name="Medium List 1 Accent 1" w:semiHidden="0" w:uiPriority="65" w:unhideWhenUsed="0"/>
-    <w:lsdException w:name="Revision" w:unhideWhenUsed="0"/>
-    <w:lsdException w:name="List Paragraph" w:semiHidden="0" w:uiPriority="34" w:unhideWhenUsed="0" w:qFormat="1"/>
-    <w:lsdException w:name="Quote" w:semiHidden="0" w:uiPriority="29" w:unhideWhenUsed="0" w:qFormat="1"/>
-    <w:lsdException w:name="Intense Quote" w:semiHidden="0" w:uiPriority="30" w:unhideWhenUsed="0" w:qFormat="1"/>
-    <w:lsdException w:name="Medium List 2 Accent 1" w:semiHidden="0" w:uiPriority="66" w:unhideWhenUsed="0"/>
-    <w:lsdException w:name="Medium Grid 1 Accent 1" w:semiHidden="0" w:uiPriority="67" w:unhideWhenUsed="0"/>
-    <w:lsdException w:name="Medium Grid 2 Accent 1" w:semiHidden="0" w:uiPriority="68" w:unhideWhenUsed="0"/>
-    <w:lsdException w:name="Medium Grid 3 Accent 1" w:semiHidden="0" w:uiPriority="69" w:unhideWhenUsed="0"/>
-    <w:lsdException w:name="Dark List Accent 1" w:semiHidden="0" w:uiPriority="70" w:unhideWhenUsed="0"/>
-    <w:lsdException w:name="Colorful Shading Accent 1" w:semiHidden="0" w:uiPriority="71" w:unhideWhenUsed="0"/>
-    <w:lsdException w:name="Colorful List Accent 1" w:semiHidden="0" w:uiPriority="72" w:unhideWhenUsed="0"/>
-    <w:lsdException w:name="Colorful Grid Accent 1" w:semiHidden="0" w:uiPriority="73" w:unhideWhenUsed="0"/>
-    <w:lsdException w:name="Light Shading Accent 2" w:semiHidden="0" w:uiPriority="60" w:unhideWhenUsed="0"/>
-    <w:lsdException w:name="Light List Accent 2" w:semiHidden="0" w:uiPriority="61" w:unhideWhenUsed="0"/>
-    <w:lsdException w:name="Light Grid Accent 2" w:semiHidden="0" w:uiPriority="62" w:unhideWhenUsed="0"/>
-    <w:lsdException w:name="Medium Shading 1 Accent 2" w:semiHidden="0" w:uiPriority="63" w:unhideWhenUsed="0"/>
-    <w:lsdException w:name="Medium Shading 2 Accent 2" w:semiHidden="0" w:uiPriority="64" w:unhideWhenUsed="0"/>
-    <w:lsdException w:name="Medium List 1 Accent 2" w:semiHidden="0" w:uiPriority="65" w:unhideWhenUsed="0"/>
-    <w:lsdException w:name="Medium List 2 Accent 2" w:semiHidden="0" w:uiPriority="66" w:unhideWhenUsed="0"/>
-    <w:lsdException w:name="Medium Grid 1 Accent 2" w:semiHidden="0" w:uiPriority="67" w:unhideWhenUsed="0"/>
-    <w:lsdException w:name="Medium Grid 2 Accent 2" w:semiHidden="0" w:uiPriority="68" w:unhideWhenUsed="0"/>
-    <w:lsdException w:name="Medium Grid 3 Accent 2" w:semiHidden="0" w:uiPriority="69" w:unhideWhenUsed="0"/>
-    <w:lsdException w:name="Dark List Accent 2" w:semiHidden="0" w:uiPriority="70" w:unhideWhenUsed="0"/>
-    <w:lsdException w:name="Colorful Shading Accent 2" w:semiHidden="0" w:uiPriority="71" w:unhideWhenUsed="0"/>
-    <w:lsdException w:name="Colorful List Accent 2" w:semiHidden="0" w:uiPriority="72" w:unhideWhenUsed="0"/>
-    <w:lsdException w:name="Colorful Grid Accent 2" w:semiHidden="0" w:uiPriority="73" w:unhideWhenUsed="0"/>
-    <w:lsdException w:name="Light Shading Accent 3" w:semiHidden="0" w:uiPriority="60" w:unhideWhenUsed="0"/>
-    <w:lsdException w:name="Light List Accent 3" w:semiHidden="0" w:uiPriority="61" w:unhideWhenUsed="0"/>
-    <w:lsdException w:name="Light Grid Accent 3" w:semiHidden="0" w:uiPriority="62" w:unhideWhenUsed="0"/>
-    <w:lsdException w:name="Medium Shading 1 Accent 3" w:semiHidden="0" w:uiPriority="63" w:unhideWhenUsed="0"/>
-    <w:lsdException w:name="Medium Shading 2 Accent 3" w:semiHidden="0" w:uiPriority="64" w:unhideWhenUsed="0"/>
-    <w:lsdException w:name="Medium List 1 Accent 3" w:semiHidden="0" w:uiPriority="65" w:unhideWhenUsed="0"/>
-    <w:lsdException w:name="Medium List 2 Accent 3" w:semiHidden="0" w:uiPriority="66" w:unhideWhenUsed="0"/>
-    <w:lsdException w:name="Medium Grid 1 Accent 3" w:semiHidden="0" w:uiPriority="67" w:unhideWhenUsed="0"/>
-    <w:lsdException w:name="Medium Grid 2 Accent 3" w:semiHidden="0" w:uiPriority="68" w:unhideWhenUsed="0"/>
-    <w:lsdException w:name="Medium Grid 3 Accent 3" w:semiHidden="0" w:uiPriority="69" w:unhideWhenUsed="0"/>
-    <w:lsdException w:name="Dark List Accent 3" w:semiHidden="0" w:uiPriority="70" w:unhideWhenUsed="0"/>
-    <w:lsdException w:name="Colorful Shading Accent 3" w:semiHidden="0" w:uiPriority="71" w:unhideWhenUsed="0"/>
-    <w:lsdException w:name="Colorful List Accent 3" w:semiHidden="0" w:uiPriority="72" w:unhideWhenUsed="0"/>
-    <w:lsdException w:name="Colorful Grid Accent 3" w:semiHidden="0" w:uiPriority="73" w:unhideWhenUsed="0"/>
-    <w:lsdException w:name="Light Shading Accent 4" w:semiHidden="0" w:uiPriority="60" w:unhideWhenUsed="0"/>
-    <w:lsdException w:name="Light List Accent 4" w:semiHidden="0" w:uiPriority="61" w:unhideWhenUsed="0"/>
-    <w:lsdException w:name="Light Grid Accent 4" w:semiHidden="0" w:uiPriority="62" w:unhideWhenUsed="0"/>
-    <w:lsdException w:name="Medium Shading 1 Accent 4" w:semiHidden="0" w:uiPriority="63" w:unhideWhenUsed="0"/>
-    <w:lsdException w:name="Medium Shading 2 Accent 4" w:semiHidden="0" w:uiPriority="64" w:unhideWhenUsed="0"/>
-    <w:lsdException w:name="Medium List 1 Accent 4" w:semiHidden="0" w:uiPriority="65" w:unhideWhenUsed="0"/>
-    <w:lsdException w:name="Medium List 2 Accent 4" w:semiHidden="0" w:uiPriority="66" w:unhideWhenUsed="0"/>
-    <w:lsdException w:name="Medium Grid 1 Accent 4" w:semiHidden="0" w:uiPriority="67" w:unhideWhenUsed="0"/>
-    <w:lsdException w:name="Medium Grid 2 Accent 4" w:semiHidden="0" w:uiPriority="68" w:unhideWhenUsed="0"/>
-    <w:lsdException w:name="Medium Grid 3 Accent 4" w:semiHidden="0" w:uiPriority="69" w:unhideWhenUsed="0"/>
-    <w:lsdException w:name="Dark List Accent 4" w:semiHidden="0" w:uiPriority="70" w:unhideWhenUsed="0"/>
-    <w:lsdException w:name="Colorful Shading Accent 4" w:semiHidden="0" w:uiPriority="71" w:unhideWhenUsed="0"/>
-    <w:lsdException w:name="Colorful List Accent 4" w:semiHidden="0" w:uiPriority="72" w:unhideWhenUsed="0"/>
-    <w:lsdException w:name="Colorful Grid Accent 4" w:semiHidden="0" w:uiPriority="73" w:unhideWhenUsed="0"/>
-    <w:lsdException w:name="Light Shading Accent 5" w:semiHidden="0" w:uiPriority="60" w:unhideWhenUsed="0"/>
-    <w:lsdException w:name="Light List Accent 5" w:semiHidden="0" w:uiPriority="61" w:unhideWhenUsed="0"/>
-    <w:lsdException w:name="Light Grid Accent 5" w:semiHidden="0" w:uiPriority="62" w:unhideWhenUsed="0"/>
-    <w:lsdException w:name="Medium Shading 1 Accent 5" w:semiHidden="0" w:uiPriority="63" w:unhideWhenUsed="0"/>
-    <w:lsdException w:name="Medium Shading 2 Accent 5" w:semiHidden="0" w:uiPriority="64" w:unhideWhenUsed="0"/>
-    <w:lsdException w:name="Medium List 1 Accent 5" w:semiHidden="0" w:uiPriority="65" w:unhideWhenUsed="0"/>
-    <w:lsdException w:name="Medium List 2 Accent 5" w:semiHidden="0" w:uiPriority="66" w:unhideWhenUsed="0"/>
-    <w:lsdException w:name="Medium Grid 1 Accent 5" w:semiHidden="0" w:uiPriority="67" w:unhideWhenUsed="0"/>
-    <w:lsdException w:name="Medium Grid 2 Accent 5" w:semiHidden="0" w:uiPriority="68" w:unhideWhenUsed="0"/>
-    <w:lsdException w:name="Medium Grid 3 Accent 5" w:semiHidden="0" w:uiPriority="69" w:unhideWhenUsed="0"/>
-    <w:lsdException w:name="Dark List Accent 5" w:semiHidden="0" w:uiPriority="70" w:unhideWhenUsed="0"/>
-    <w:lsdException w:name="Colorful Shading Accent 5" w:semiHidden="0" w:uiPriority="71" w:unhideWhenUsed="0"/>
-    <w:lsdException w:name="Colorful List Accent 5" w:semiHidden="0" w:uiPriority="72" w:unhideWhenUsed="0"/>
-    <w:lsdException w:name="Colorful Grid Accent 5" w:semiHidden="0" w:uiPriority="73" w:unhideWhenUsed="0"/>
-    <w:lsdException w:name="Light Shading Accent 6" w:semiHidden="0" w:uiPriority="60" w:unhideWhenUsed="0"/>
-    <w:lsdException w:name="Light List Accent 6" w:semiHidden="0" w:uiPriority="61" w:unhideWhenUsed="0"/>
-    <w:lsdException w:name="Light Grid Accent 6" w:semiHidden="0" w:uiPriority="62" w:unhideWhenUsed="0"/>
-    <w:lsdException w:name="Medium Shading 1 Accent 6" w:semiHidden="0" w:uiPriority="63" w:unhideWhenUsed="0"/>
-    <w:lsdException w:name="Medium Shading 2 Accent 6" w:semiHidden="0" w:uiPriority="64" w:unhideWhenUsed="0"/>
-    <w:lsdException w:name="Medium List 1 Accent 6" w:semiHidden="0" w:uiPriority="65" w:unhideWhenUsed="0"/>
-    <w:lsdException w:name="Medium List 2 Accent 6" w:semiHidden="0" w:uiPriority="66" w:unhideWhenUsed="0"/>
-    <w:lsdException w:name="Medium Grid 1 Accent 6" w:semiHidden="0" w:uiPriority="67" w:unhideWhenUsed="0"/>
-    <w:lsdException w:name="Medium Grid 2 Accent 6" w:semiHidden="0" w:uiPriority="68" w:unhideWhenUsed="0"/>
-    <w:lsdException w:name="Medium Grid 3 Accent 6" w:semiHidden="0" w:uiPriority="69" w:unhideWhenUsed="0"/>
-    <w:lsdException w:name="Dark List Accent 6" w:semiHidden="0" w:uiPriority="70" w:unhideWhenUsed="0"/>
-    <w:lsdException w:name="Colorful Shading Accent 6" w:semiHidden="0" w:uiPriority="71" w:unhideWhenUsed="0"/>
-    <w:lsdException w:name="Colorful List Accent 6" w:semiHidden="0" w:uiPriority="72" w:unhideWhenUsed="0"/>
-    <w:lsdException w:name="Colorful Grid Accent 6" w:semiHidden="0" w:uiPriority="73" w:unhideWhenUsed="0"/>
-    <w:lsdException w:name="Subtle Emphasis" w:semiHidden="0" w:uiPriority="19" w:unhideWhenUsed="0" w:qFormat="1"/>
-    <w:lsdException w:name="Intense Emphasis" w:semiHidden="0" w:uiPriority="21" w:unhideWhenUsed="0" w:qFormat="1"/>
-    <w:lsdException w:name="Subtle Reference" w:semiHidden="0" w:uiPriority="31" w:unhideWhenUsed="0" w:qFormat="1"/>
-    <w:lsdException w:name="Intense Reference" w:semiHidden="0" w:uiPriority="32" w:unhideWhenUsed="0" w:qFormat="1"/>
-    <w:lsdException w:name="Book Title" w:semiHidden="0" w:uiPriority="33" w:unhideWhenUsed="0" w:qFormat="1"/>
-    <w:lsdException w:name="Bibliography" w:uiPriority="37"/>
-    <w:lsdException w:name="TOC Heading" w:uiPriority="39" w:qFormat="1"/>
+  <w:latentStyles w:defLockedState="0" w:defUIPriority="99" w:defSemiHidden="0" w:defUnhideWhenUsed="0" w:defQFormat="0" w:count="376">
+    <w:lsdException w:name="Normal" w:uiPriority="0" w:qFormat="1"/>
+    <w:lsdException w:name="heading 1" w:uiPriority="9" w:qFormat="1"/>
+    <w:lsdException w:name="heading 2" w:uiPriority="9" w:qFormat="1"/>
+    <w:lsdException w:name="heading 3" w:uiPriority="9" w:qFormat="1"/>
+    <w:lsdException w:name="heading 4" w:semiHidden="1" w:uiPriority="9" w:unhideWhenUsed="1" w:qFormat="1"/>
+    <w:lsdException w:name="heading 5" w:semiHidden="1" w:uiPriority="9" w:unhideWhenUsed="1" w:qFormat="1"/>
+    <w:lsdException w:name="heading 6" w:semiHidden="1" w:uiPriority="9" w:unhideWhenUsed="1" w:qFormat="1"/>
+    <w:lsdException w:name="heading 7" w:semiHidden="1" w:uiPriority="9" w:unhideWhenUsed="1" w:qFormat="1"/>
+    <w:lsdException w:name="heading 8" w:semiHidden="1" w:uiPriority="9" w:unhideWhenUsed="1" w:qFormat="1"/>
+    <w:lsdException w:name="heading 9" w:semiHidden="1" w:uiPriority="9" w:unhideWhenUsed="1" w:qFormat="1"/>
+    <w:lsdException w:name="index 1" w:semiHidden="1" w:unhideWhenUsed="1"/>
+    <w:lsdException w:name="index 2" w:semiHidden="1" w:unhideWhenUsed="1"/>
+    <w:lsdException w:name="index 3" w:semiHidden="1" w:unhideWhenUsed="1"/>
+    <w:lsdException w:name="index 4" w:semiHidden="1" w:unhideWhenUsed="1"/>
+    <w:lsdException w:name="index 5" w:semiHidden="1" w:unhideWhenUsed="1"/>
+    <w:lsdException w:name="index 6" w:semiHidden="1" w:unhideWhenUsed="1"/>
+    <w:lsdException w:name="index 7" w:semiHidden="1" w:unhideWhenUsed="1"/>
+    <w:lsdException w:name="index 8" w:semiHidden="1" w:unhideWhenUsed="1"/>
+    <w:lsdException w:name="index 9" w:semiHidden="1" w:unhideWhenUsed="1"/>
+    <w:lsdException w:name="toc 1" w:semiHidden="1" w:uiPriority="39" w:unhideWhenUsed="1"/>
+    <w:lsdException w:name="toc 2" w:semiHidden="1" w:uiPriority="39" w:unhideWhenUsed="1"/>
+    <w:lsdException w:name="toc 3" w:semiHidden="1" w:uiPriority="39" w:unhideWhenUsed="1"/>
+    <w:lsdException w:name="toc 4" w:semiHidden="1" w:uiPriority="39" w:unhideWhenUsed="1"/>
+    <w:lsdException w:name="toc 5" w:semiHidden="1" w:uiPriority="39" w:unhideWhenUsed="1"/>
+    <w:lsdException w:name="toc 6" w:semiHidden="1" w:uiPriority="39" w:unhideWhenUsed="1"/>
+    <w:lsdException w:name="toc 7" w:semiHidden="1" w:uiPriority="39" w:unhideWhenUsed="1"/>
+    <w:lsdException w:name="toc 8" w:semiHidden="1" w:uiPriority="39" w:unhideWhenUsed="1"/>
+    <w:lsdException w:name="toc 9" w:semiHidden="1" w:uiPriority="39" w:unhideWhenUsed="1"/>
+    <w:lsdException w:name="Normal Indent" w:semiHidden="1" w:unhideWhenUsed="1"/>
+    <w:lsdException w:name="footnote text" w:semiHidden="1" w:unhideWhenUsed="1"/>
+    <w:lsdException w:name="annotation text" w:semiHidden="1" w:unhideWhenUsed="1"/>
+    <w:lsdException w:name="header" w:semiHidden="1" w:uiPriority="0" w:unhideWhenUsed="1"/>
+    <w:lsdException w:name="footer" w:semiHidden="1" w:unhideWhenUsed="1"/>
+    <w:lsdException w:name="index heading" w:semiHidden="1" w:unhideWhenUsed="1"/>
+    <w:lsdException w:name="caption" w:semiHidden="1" w:uiPriority="35" w:unhideWhenUsed="1" w:qFormat="1"/>
+    <w:lsdException w:name="table of figures" w:semiHidden="1" w:unhideWhenUsed="1"/>
+    <w:lsdException w:name="envelope address" w:semiHidden="1" w:unhideWhenUsed="1"/>
+    <w:lsdException w:name="envelope return" w:semiHidden="1" w:unhideWhenUsed="1"/>
+    <w:lsdException w:name="footnote reference" w:semiHidden="1" w:unhideWhenUsed="1"/>
+    <w:lsdException w:name="annotation reference" w:semiHidden="1" w:unhideWhenUsed="1"/>
+    <w:lsdException w:name="line number" w:semiHidden="1" w:unhideWhenUsed="1"/>
+    <w:lsdException w:name="page number" w:semiHidden="1" w:unhideWhenUsed="1"/>
+    <w:lsdException w:name="endnote reference" w:semiHidden="1" w:unhideWhenUsed="1"/>
+    <w:lsdException w:name="endnote text" w:semiHidden="1" w:unhideWhenUsed="1"/>
+    <w:lsdException w:name="table of authorities" w:semiHidden="1" w:unhideWhenUsed="1"/>
+    <w:lsdException w:name="macro" w:semiHidden="1" w:unhideWhenUsed="1"/>
+    <w:lsdException w:name="toa heading" w:semiHidden="1" w:unhideWhenUsed="1"/>
+    <w:lsdException w:name="List" w:semiHidden="1" w:unhideWhenUsed="1"/>
+    <w:lsdException w:name="List Bullet" w:semiHidden="1" w:unhideWhenUsed="1"/>
+    <w:lsdException w:name="List Number" w:semiHidden="1" w:unhideWhenUsed="1"/>
+    <w:lsdException w:name="List 2" w:semiHidden="1" w:unhideWhenUsed="1"/>
+    <w:lsdException w:name="List 3" w:semiHidden="1" w:unhideWhenUsed="1"/>
+    <w:lsdException w:name="List 4" w:semiHidden="1" w:unhideWhenUsed="1"/>
+    <w:lsdException w:name="List 5" w:semiHidden="1" w:unhideWhenUsed="1"/>
+    <w:lsdException w:name="List Bullet 2" w:semiHidden="1" w:unhideWhenUsed="1"/>
+    <w:lsdException w:name="List Bullet 3" w:semiHidden="1" w:unhideWhenUsed="1"/>
+    <w:lsdException w:name="List Bullet 4" w:semiHidden="1" w:unhideWhenUsed="1"/>
+    <w:lsdException w:name="List Bullet 5" w:semiHidden="1" w:unhideWhenUsed="1"/>
+    <w:lsdException w:name="List Number 2" w:semiHidden="1" w:unhideWhenUsed="1"/>
+    <w:lsdException w:name="List Number 3" w:semiHidden="1" w:unhideWhenUsed="1"/>
+    <w:lsdException w:name="List Number 4" w:semiHidden="1" w:unhideWhenUsed="1"/>
+    <w:lsdException w:name="List Number 5" w:semiHidden="1" w:unhideWhenUsed="1"/>
+    <w:lsdException w:name="Title" w:uiPriority="10" w:qFormat="1"/>
+    <w:lsdException w:name="Closing" w:semiHidden="1" w:unhideWhenUsed="1"/>
+    <w:lsdException w:name="Signature" w:semiHidden="1" w:unhideWhenUsed="1"/>
+    <w:lsdException w:name="Default Paragraph Font" w:semiHidden="1" w:uiPriority="1" w:unhideWhenUsed="1"/>
+    <w:lsdException w:name="Body Text" w:semiHidden="1" w:unhideWhenUsed="1"/>
+    <w:lsdException w:name="Body Text Indent" w:semiHidden="1" w:unhideWhenUsed="1"/>
+    <w:lsdException w:name="List Continue" w:semiHidden="1" w:unhideWhenUsed="1"/>
+    <w:lsdException w:name="List Continue 2" w:semiHidden="1" w:unhideWhenUsed="1"/>
+    <w:lsdException w:name="List Continue 3" w:semiHidden="1" w:unhideWhenUsed="1"/>
+    <w:lsdException w:name="List Continue 4" w:semiHidden="1" w:unhideWhenUsed="1"/>
+    <w:lsdException w:name="List Continue 5" w:semiHidden="1" w:unhideWhenUsed="1"/>
+    <w:lsdException w:name="Message Header" w:semiHidden="1" w:unhideWhenUsed="1"/>
+    <w:lsdException w:name="Subtitle" w:uiPriority="11" w:qFormat="1"/>
+    <w:lsdException w:name="Salutation" w:semiHidden="1" w:unhideWhenUsed="1"/>
+    <w:lsdException w:name="Date" w:semiHidden="1" w:unhideWhenUsed="1"/>
+    <w:lsdException w:name="Body Text First Indent" w:semiHidden="1" w:unhideWhenUsed="1"/>
+    <w:lsdException w:name="Body Text First Indent 2" w:semiHidden="1" w:unhideWhenUsed="1"/>
+    <w:lsdException w:name="Note Heading" w:semiHidden="1" w:unhideWhenUsed="1"/>
+    <w:lsdException w:name="Body Text 2" w:semiHidden="1" w:unhideWhenUsed="1"/>
+    <w:lsdException w:name="Body Text 3" w:semiHidden="1" w:unhideWhenUsed="1"/>
+    <w:lsdException w:name="Body Text Indent 2" w:semiHidden="1" w:unhideWhenUsed="1"/>
+    <w:lsdException w:name="Body Text Indent 3" w:semiHidden="1" w:unhideWhenUsed="1"/>
+    <w:lsdException w:name="Block Text" w:semiHidden="1" w:unhideWhenUsed="1"/>
+    <w:lsdException w:name="Hyperlink" w:semiHidden="1" w:unhideWhenUsed="1"/>
+    <w:lsdException w:name="FollowedHyperlink" w:semiHidden="1" w:unhideWhenUsed="1"/>
+    <w:lsdException w:name="Strong" w:uiPriority="22" w:qFormat="1"/>
+    <w:lsdException w:name="Emphasis" w:uiPriority="20" w:qFormat="1"/>
+    <w:lsdException w:name="Document Map" w:semiHidden="1" w:unhideWhenUsed="1"/>
+    <w:lsdException w:name="Plain Text" w:semiHidden="1" w:unhideWhenUsed="1"/>
+    <w:lsdException w:name="E-mail Signature" w:semiHidden="1" w:unhideWhenUsed="1"/>
+    <w:lsdException w:name="HTML Top of Form" w:semiHidden="1" w:unhideWhenUsed="1"/>
+    <w:lsdException w:name="HTML Bottom of Form" w:semiHidden="1" w:unhideWhenUsed="1"/>
+    <w:lsdException w:name="Normal (Web)" w:semiHidden="1" w:unhideWhenUsed="1"/>
+    <w:lsdException w:name="HTML Acronym" w:semiHidden="1" w:unhideWhenUsed="1"/>
+    <w:lsdException w:name="HTML Address" w:semiHidden="1" w:unhideWhenUsed="1"/>
+    <w:lsdException w:name="HTML Cite" w:semiHidden="1" w:unhideWhenUsed="1"/>
+    <w:lsdException w:name="HTML Code" w:semiHidden="1" w:unhideWhenUsed="1"/>
+    <w:lsdException w:name="HTML Definition" w:semiHidden="1" w:unhideWhenUsed="1"/>
+    <w:lsdException w:name="HTML Keyboard" w:semiHidden="1" w:unhideWhenUsed="1"/>
+    <w:lsdException w:name="HTML Preformatted" w:semiHidden="1" w:unhideWhenUsed="1"/>
+    <w:lsdException w:name="HTML Sample" w:semiHidden="1" w:unhideWhenUsed="1"/>
+    <w:lsdException w:name="HTML Typewriter" w:semiHidden="1" w:unhideWhenUsed="1"/>
+    <w:lsdException w:name="HTML Variable" w:semiHidden="1" w:unhideWhenUsed="1"/>
+    <w:lsdException w:name="Normal Table" w:semiHidden="1" w:unhideWhenUsed="1"/>
+    <w:lsdException w:name="annotation subject" w:semiHidden="1" w:unhideWhenUsed="1"/>
+    <w:lsdException w:name="No List" w:semiHidden="1" w:unhideWhenUsed="1"/>
+    <w:lsdException w:name="Outline List 1" w:semiHidden="1" w:unhideWhenUsed="1"/>
+    <w:lsdException w:name="Outline List 2" w:semiHidden="1" w:unhideWhenUsed="1"/>
+    <w:lsdException w:name="Outline List 3" w:semiHidden="1" w:unhideWhenUsed="1"/>
+    <w:lsdException w:name="Table Simple 1" w:semiHidden="1" w:unhideWhenUsed="1"/>
+    <w:lsdException w:name="Table Simple 2" w:semiHidden="1" w:unhideWhenUsed="1"/>
+    <w:lsdException w:name="Table Simple 3" w:semiHidden="1" w:unhideWhenUsed="1"/>
+    <w:lsdException w:name="Table Classic 1" w:semiHidden="1" w:unhideWhenUsed="1"/>
+    <w:lsdException w:name="Table Classic 2" w:semiHidden="1" w:unhideWhenUsed="1"/>
+    <w:lsdException w:name="Table Classic 3" w:semiHidden="1" w:unhideWhenUsed="1"/>
+    <w:lsdException w:name="Table Classic 4" w:semiHidden="1" w:unhideWhenUsed="1"/>
+    <w:lsdException w:name="Table Colorful 1" w:semiHidden="1" w:unhideWhenUsed="1"/>
+    <w:lsdException w:name="Table Colorful 2" w:semiHidden="1" w:unhideWhenUsed="1"/>
+    <w:lsdException w:name="Table Colorful 3" w:semiHidden="1" w:unhideWhenUsed="1"/>
+    <w:lsdException w:name="Table Columns 1" w:semiHidden="1" w:unhideWhenUsed="1"/>
+    <w:lsdException w:name="Table Columns 2" w:semiHidden="1" w:unhideWhenUsed="1"/>
+    <w:lsdException w:name="Table Columns 3" w:semiHidden="1" w:unhideWhenUsed="1"/>
+    <w:lsdException w:name="Table Columns 4" w:semiHidden="1" w:unhideWhenUsed="1"/>
+    <w:lsdException w:name="Table Columns 5" w:semiHidden="1" w:unhideWhenUsed="1"/>
+    <w:lsdException w:name="Table Grid 1" w:semiHidden="1" w:unhideWhenUsed="1"/>
+    <w:lsdException w:name="Table Grid 2" w:semiHidden="1" w:unhideWhenUsed="1"/>
+    <w:lsdException w:name="Table Grid 3" w:semiHidden="1" w:unhideWhenUsed="1"/>
+    <w:lsdException w:name="Table Grid 4" w:semiHidden="1" w:unhideWhenUsed="1"/>
+    <w:lsdException w:name="Table Grid 5" w:semiHidden="1" w:unhideWhenUsed="1"/>
+    <w:lsdException w:name="Table Grid 6" w:semiHidden="1" w:unhideWhenUsed="1"/>
+    <w:lsdException w:name="Table Grid 7" w:semiHidden="1" w:unhideWhenUsed="1"/>
+    <w:lsdException w:name="Table Grid 8" w:semiHidden="1" w:unhideWhenUsed="1"/>
+    <w:lsdException w:name="Table List 1" w:semiHidden="1" w:unhideWhenUsed="1"/>
+    <w:lsdException w:name="Table List 2" w:semiHidden="1" w:unhideWhenUsed="1"/>
+    <w:lsdException w:name="Table List 3" w:semiHidden="1" w:unhideWhenUsed="1"/>
+    <w:lsdException w:name="Table List 4" w:semiHidden="1" w:unhideWhenUsed="1"/>
+    <w:lsdException w:name="Table List 5" w:semiHidden="1" w:unhideWhenUsed="1"/>
+    <w:lsdException w:name="Table List 6" w:semiHidden="1" w:unhideWhenUsed="1"/>
+    <w:lsdException w:name="Table List 7" w:semiHidden="1" w:unhideWhenUsed="1"/>
+    <w:lsdException w:name="Table List 8" w:semiHidden="1" w:unhideWhenUsed="1"/>
+    <w:lsdException w:name="Table 3D effects 1" w:semiHidden="1" w:unhideWhenUsed="1"/>
+    <w:lsdException w:name="Table 3D effects 2" w:semiHidden="1" w:unhideWhenUsed="1"/>
+    <w:lsdException w:name="Table 3D effects 3" w:semiHidden="1" w:unhideWhenUsed="1"/>
+    <w:lsdException w:name="Table Contemporary" w:semiHidden="1" w:unhideWhenUsed="1"/>
+    <w:lsdException w:name="Table Elegant" w:semiHidden="1" w:unhideWhenUsed="1"/>
+    <w:lsdException w:name="Table Professional" w:semiHidden="1" w:unhideWhenUsed="1"/>
+    <w:lsdException w:name="Table Subtle 1" w:semiHidden="1" w:unhideWhenUsed="1"/>
+    <w:lsdException w:name="Table Subtle 2" w:semiHidden="1" w:unhideWhenUsed="1"/>
+    <w:lsdException w:name="Table Web 1" w:semiHidden="1" w:unhideWhenUsed="1"/>
+    <w:lsdException w:name="Table Web 2" w:semiHidden="1" w:unhideWhenUsed="1"/>
+    <w:lsdException w:name="Table Web 3" w:semiHidden="1" w:unhideWhenUsed="1"/>
+    <w:lsdException w:name="Balloon Text" w:semiHidden="1" w:uiPriority="0" w:unhideWhenUsed="1"/>
+    <w:lsdException w:name="Table Grid" w:semiHidden="1" w:uiPriority="59" w:unhideWhenUsed="1"/>
+    <w:lsdException w:name="Table Theme" w:semiHidden="1" w:unhideWhenUsed="1"/>
+    <w:lsdException w:name="Placeholder Text" w:semiHidden="1"/>
+    <w:lsdException w:name="No Spacing" w:uiPriority="1" w:qFormat="1"/>
+    <w:lsdException w:name="Light Shading" w:uiPriority="60"/>
+    <w:lsdException w:name="Light List" w:uiPriority="61"/>
+    <w:lsdException w:name="Light Grid" w:uiPriority="62"/>
+    <w:lsdException w:name="Medium Shading 1" w:uiPriority="63"/>
+    <w:lsdException w:name="Medium Shading 2" w:uiPriority="64"/>
+    <w:lsdException w:name="Medium List 1" w:uiPriority="65"/>
+    <w:lsdException w:name="Medium List 2" w:uiPriority="66"/>
+    <w:lsdException w:name="Medium Grid 1" w:uiPriority="67"/>
+    <w:lsdException w:name="Medium Grid 2" w:uiPriority="68"/>
+    <w:lsdException w:name="Medium Grid 3" w:uiPriority="69"/>
+    <w:lsdException w:name="Dark List" w:uiPriority="70"/>
+    <w:lsdException w:name="Colorful Shading" w:uiPriority="71"/>
+    <w:lsdException w:name="Colorful List" w:uiPriority="72"/>
+    <w:lsdException w:name="Colorful Grid" w:uiPriority="73"/>
+    <w:lsdException w:name="Light Shading Accent 1" w:uiPriority="60"/>
+    <w:lsdException w:name="Light List Accent 1" w:uiPriority="61"/>
+    <w:lsdException w:name="Light Grid Accent 1" w:uiPriority="62"/>
+    <w:lsdException w:name="Medium Shading 1 Accent 1" w:uiPriority="63"/>
+    <w:lsdException w:name="Medium Shading 2 Accent 1" w:uiPriority="64"/>
+    <w:lsdException w:name="Medium List 1 Accent 1" w:uiPriority="65"/>
+    <w:lsdException w:name="Revision" w:semiHidden="1"/>
+    <w:lsdException w:name="List Paragraph" w:uiPriority="34" w:qFormat="1"/>
+    <w:lsdException w:name="Quote" w:uiPriority="29" w:qFormat="1"/>
+    <w:lsdException w:name="Intense Quote" w:uiPriority="30" w:qFormat="1"/>
+    <w:lsdException w:name="Medium List 2 Accent 1" w:uiPriority="66"/>
+    <w:lsdException w:name="Medium Grid 1 Accent 1" w:uiPriority="67"/>
+    <w:lsdException w:name="Medium Grid 2 Accent 1" w:uiPriority="68"/>
+    <w:lsdException w:name="Medium Grid 3 Accent 1" w:uiPriority="69"/>
+    <w:lsdException w:name="Dark List Accent 1" w:uiPriority="70"/>
+    <w:lsdException w:name="Colorful Shading Accent 1" w:uiPriority="71"/>
+    <w:lsdException w:name="Colorful List Accent 1" w:uiPriority="72"/>
+    <w:lsdException w:name="Colorful Grid Accent 1" w:uiPriority="73"/>
+    <w:lsdException w:name="Light Shading Accent 2" w:uiPriority="60"/>
+    <w:lsdException w:name="Light List Accent 2" w:uiPriority="61"/>
+    <w:lsdException w:name="Light Grid Accent 2" w:uiPriority="62"/>
+    <w:lsdException w:name="Medium Shading 1 Accent 2" w:uiPriority="63"/>
+    <w:lsdException w:name="Medium Shading 2 Accent 2" w:uiPriority="64"/>
+    <w:lsdException w:name="Medium List 1 Accent 2" w:uiPriority="65"/>
+    <w:lsdException w:name="Medium List 2 Accent 2" w:uiPriority="66"/>
+    <w:lsdException w:name="Medium Grid 1 Accent 2" w:uiPriority="67"/>
+    <w:lsdException w:name="Medium Grid 2 Accent 2" w:uiPriority="68"/>
+    <w:lsdException w:name="Medium Grid 3 Accent 2" w:uiPriority="69"/>
+    <w:lsdException w:name="Dark List Accent 2" w:uiPriority="70"/>
+    <w:lsdException w:name="Colorful Shading Accent 2" w:uiPriority="71"/>
+    <w:lsdException w:name="Colorful List Accent 2" w:uiPriority="72"/>
+    <w:lsdException w:name="Colorful Grid Accent 2" w:uiPriority="73"/>
+    <w:lsdException w:name="Light Shading Accent 3" w:uiPriority="60"/>
+    <w:lsdException w:name="Light List Accent 3" w:uiPriority="61"/>
+    <w:lsdException w:name="Light Grid Accent 3" w:uiPriority="62"/>
+    <w:lsdException w:name="Medium Shading 1 Accent 3" w:uiPriority="63"/>
+    <w:lsdException w:name="Medium Shading 2 Accent 3" w:uiPriority="64"/>
+    <w:lsdException w:name="Medium List 1 Accent 3" w:uiPriority="65"/>
+    <w:lsdException w:name="Medium List 2 Accent 3" w:uiPriority="66"/>
+    <w:lsdException w:name="Medium Grid 1 Accent 3" w:uiPriority="67"/>
+    <w:lsdException w:name="Medium Grid 2 Accent 3" w:uiPriority="68"/>
+    <w:lsdException w:name="Medium Grid 3 Accent 3" w:uiPriority="69"/>
+    <w:lsdException w:name="Dark List Accent 3" w:uiPriority="70"/>
+    <w:lsdException w:name="Colorful Shading Accent 3" w:uiPriority="71"/>
+    <w:lsdException w:name="Colorful List Accent 3" w:uiPriority="72"/>
+    <w:lsdException w:name="Colorful Grid Accent 3" w:uiPriority="73"/>
+    <w:lsdException w:name="Light Shading Accent 4" w:uiPriority="60"/>
+    <w:lsdException w:name="Light List Accent 4" w:uiPriority="61"/>
+    <w:lsdException w:name="Light Grid Accent 4" w:uiPriority="62"/>
+    <w:lsdException w:name="Medium Shading 1 Accent 4" w:uiPriority="63"/>
+    <w:lsdException w:name="Medium Shading 2 Accent 4" w:uiPriority="64"/>
+    <w:lsdException w:name="Medium List 1 Accent 4" w:uiPriority="65"/>
+    <w:lsdException w:name="Medium List 2 Accent 4" w:uiPriority="66"/>
+    <w:lsdException w:name="Medium Grid 1 Accent 4" w:uiPriority="67"/>
+    <w:lsdException w:name="Medium Grid 2 Accent 4" w:uiPriority="68"/>
+    <w:lsdException w:name="Medium Grid 3 Accent 4" w:uiPriority="69"/>
+    <w:lsdException w:name="Dark List Accent 4" w:uiPriority="70"/>
+    <w:lsdException w:name="Colorful Shading Accent 4" w:uiPriority="71"/>
+    <w:lsdException w:name="Colorful List Accent 4" w:uiPriority="72"/>
+    <w:lsdException w:name="Colorful Grid Accent 4" w:uiPriority="73"/>
+    <w:lsdException w:name="Light Shading Accent 5" w:uiPriority="60"/>
+    <w:lsdException w:name="Light List Accent 5" w:uiPriority="61"/>
+    <w:lsdException w:name="Light Grid Accent 5" w:uiPriority="62"/>
+    <w:lsdException w:name="Medium Shading 1 Accent 5" w:uiPriority="63"/>
+    <w:lsdException w:name="Medium Shading 2 Accent 5" w:uiPriority="64"/>
+    <w:lsdException w:name="Medium List 1 Accent 5" w:uiPriority="65"/>
+    <w:lsdException w:name="Medium List 2 Accent 5" w:uiPriority="66"/>
+    <w:lsdException w:name="Medium Grid 1 Accent 5" w:uiPriority="67"/>
+    <w:lsdException w:name="Medium Grid 2 Accent 5" w:uiPriority="68"/>
+    <w:lsdException w:name="Medium Grid 3 Accent 5" w:uiPriority="69"/>
+    <w:lsdException w:name="Dark List Accent 5" w:uiPriority="70"/>
+    <w:lsdException w:name="Colorful Shading Accent 5" w:uiPriority="71"/>
+    <w:lsdException w:name="Colorful List Accent 5" w:uiPriority="72"/>
+    <w:lsdException w:name="Colorful Grid Accent 5" w:uiPriority="73"/>
+    <w:lsdException w:name="Light Shading Accent 6" w:uiPriority="60"/>
+    <w:lsdException w:name="Light List Accent 6" w:uiPriority="61"/>
+    <w:lsdException w:name="Light Grid Accent 6" w:uiPriority="62"/>
+    <w:lsdException w:name="Medium Shading 1 Accent 6" w:uiPriority="63"/>
+    <w:lsdException w:name="Medium Shading 2 Accent 6" w:uiPriority="64"/>
+    <w:lsdException w:name="Medium List 1 Accent 6" w:uiPriority="65"/>
+    <w:lsdException w:name="Medium List 2 Accent 6" w:uiPriority="66"/>
+    <w:lsdException w:name="Medium Grid 1 Accent 6" w:uiPriority="67"/>
+    <w:lsdException w:name="Medium Grid 2 Accent 6" w:uiPriority="68"/>
+    <w:lsdException w:name="Medium Grid 3 Accent 6" w:uiPriority="69"/>
+    <w:lsdException w:name="Dark List Accent 6" w:uiPriority="70"/>
+    <w:lsdException w:name="Colorful Shading Accent 6" w:uiPriority="71"/>
+    <w:lsdException w:name="Colorful List Accent 6" w:uiPriority="72"/>
+    <w:lsdException w:name="Colorful Grid Accent 6" w:uiPriority="73"/>
+    <w:lsdException w:name="Subtle Emphasis" w:uiPriority="19" w:qFormat="1"/>
+    <w:lsdException w:name="Intense Emphasis" w:uiPriority="21" w:qFormat="1"/>
+    <w:lsdException w:name="Subtle Reference" w:uiPriority="31" w:qFormat="1"/>
+    <w:lsdException w:name="Intense Reference" w:uiPriority="32" w:qFormat="1"/>
+    <w:lsdException w:name="Book Title" w:uiPriority="33" w:qFormat="1"/>
+    <w:lsdException w:name="Bibliography" w:semiHidden="1" w:uiPriority="37" w:unhideWhenUsed="1"/>
+    <w:lsdException w:name="TOC Heading" w:semiHidden="1" w:uiPriority="39" w:unhideWhenUsed="1" w:qFormat="1"/>
+    <w:lsdException w:name="Plain Table 1" w:uiPriority="41"/>
+    <w:lsdException w:name="Plain Table 2" w:uiPriority="42"/>
+    <w:lsdException w:name="Plain Table 3" w:uiPriority="43"/>
+    <w:lsdException w:name="Plain Table 4" w:uiPriority="44"/>
+    <w:lsdException w:name="Plain Table 5" w:uiPriority="45"/>
+    <w:lsdException w:name="Grid Table Light" w:uiPriority="40"/>
+    <w:lsdException w:name="Grid Table 1 Light" w:uiPriority="46"/>
+    <w:lsdException w:name="Grid Table 2" w:uiPriority="47"/>
+    <w:lsdException w:name="Grid Table 3" w:uiPriority="48"/>
+    <w:lsdException w:name="Grid Table 4" w:uiPriority="49"/>
+    <w:lsdException w:name="Grid Table 5 Dark" w:uiPriority="50"/>
+    <w:lsdException w:name="Grid Table 6 Colorful" w:uiPriority="51"/>
+    <w:lsdException w:name="Grid Table 7 Colorful" w:uiPriority="52"/>
+    <w:lsdException w:name="Grid Table 1 Light Accent 1" w:uiPriority="46"/>
+    <w:lsdException w:name="Grid Table 2 Accent 1" w:uiPriority="47"/>
+    <w:lsdException w:name="Grid Table 3 Accent 1" w:uiPriority="48"/>
+    <w:lsdException w:name="Grid Table 4 Accent 1" w:uiPriority="49"/>
+    <w:lsdException w:name="Grid Table 5 Dark Accent 1" w:uiPriority="50"/>
+    <w:lsdException w:name="Grid Table 6 Colorful Accent 1" w:uiPriority="51"/>
+    <w:lsdException w:name="Grid Table 7 Colorful Accent 1" w:uiPriority="52"/>
+    <w:lsdException w:name="Grid Table 1 Light Accent 2" w:uiPriority="46"/>
+    <w:lsdException w:name="Grid Table 2 Accent 2" w:uiPriority="47"/>
+    <w:lsdException w:name="Grid Table 3 Accent 2" w:uiPriority="48"/>
+    <w:lsdException w:name="Grid Table 4 Accent 2" w:uiPriority="49"/>
+    <w:lsdException w:name="Grid Table 5 Dark Accent 2" w:uiPriority="50"/>
+    <w:lsdException w:name="Grid Table 6 Colorful Accent 2" w:uiPriority="51"/>
+    <w:lsdException w:name="Grid Table 7 Colorful Accent 2" w:uiPriority="52"/>
+    <w:lsdException w:name="Grid Table 1 Light Accent 3" w:uiPriority="46"/>
+    <w:lsdException w:name="Grid Table 2 Accent 3" w:uiPriority="47"/>
+    <w:lsdException w:name="Grid Table 3 Accent 3" w:uiPriority="48"/>
+    <w:lsdException w:name="Grid Table 4 Accent 3" w:uiPriority="49"/>
+    <w:lsdException w:name="Grid Table 5 Dark Accent 3" w:uiPriority="50"/>
+    <w:lsdException w:name="Grid Table 6 Colorful Accent 3" w:uiPriority="51"/>
+    <w:lsdException w:name="Grid Table 7 Colorful Accent 3" w:uiPriority="52"/>
+    <w:lsdException w:name="Grid Table 1 Light Accent 4" w:uiPriority="46"/>
+    <w:lsdException w:name="Grid Table 2 Accent 4" w:uiPriority="47"/>
+    <w:lsdException w:name="Grid Table 3 Accent 4" w:uiPriority="48"/>
+    <w:lsdException w:name="Grid Table 4 Accent 4" w:uiPriority="49"/>
+    <w:lsdException w:name="Grid Table 5 Dark Accent 4" w:uiPriority="50"/>
+    <w:lsdException w:name="Grid Table 6 Colorful Accent 4" w:uiPriority="51"/>
+    <w:lsdException w:name="Grid Table 7 Colorful Accent 4" w:uiPriority="52"/>
+    <w:lsdException w:name="Grid Table 1 Light Accent 5" w:uiPriority="46"/>
+    <w:lsdException w:name="Grid Table 2 Accent 5" w:uiPriority="47"/>
+    <w:lsdException w:name="Grid Table 3 Accent 5" w:uiPriority="48"/>
+    <w:lsdException w:name="Grid Table 4 Accent 5" w:uiPriority="49"/>
+    <w:lsdException w:name="Grid Table 5 Dark Accent 5" w:uiPriority="50"/>
+    <w:lsdException w:name="Grid Table 6 Colorful Accent 5" w:uiPriority="51"/>
+    <w:lsdException w:name="Grid Table 7 Colorful Accent 5" w:uiPriority="52"/>
+    <w:lsdException w:name="Grid Table 1 Light Accent 6" w:uiPriority="46"/>
+    <w:lsdException w:name="Grid Table 2 Accent 6" w:uiPriority="47"/>
+    <w:lsdException w:name="Grid Table 3 Accent 6" w:uiPriority="48"/>
+    <w:lsdException w:name="Grid Table 4 Accent 6" w:uiPriority="49"/>
+    <w:lsdException w:name="Grid Table 5 Dark Accent 6" w:uiPriority="50"/>
+    <w:lsdException w:name="Grid Table 6 Colorful Accent 6" w:uiPriority="51"/>
+    <w:lsdException w:name="Grid Table 7 Colorful Accent 6" w:uiPriority="52"/>
+    <w:lsdException w:name="List Table 1 Light" w:uiPriority="46"/>
+    <w:lsdException w:name="List Table 2" w:uiPriority="47"/>
+    <w:lsdException w:name="List Table 3" w:uiPriority="48"/>
+    <w:lsdException w:name="List Table 4" w:uiPriority="49"/>
+    <w:lsdException w:name="List Table 5 Dark" w:uiPriority="50"/>
+    <w:lsdException w:name="List Table 6 Colorful" w:uiPriority="51"/>
+    <w:lsdException w:name="List Table 7 Colorful" w:uiPriority="52"/>
+    <w:lsdException w:name="List Table 1 Light Accent 1" w:uiPriority="46"/>
+    <w:lsdException w:name="List Table 2 Accent 1" w:uiPriority="47"/>
+    <w:lsdException w:name="List Table 3 Accent 1" w:uiPriority="48"/>
+    <w:lsdException w:name="List Table 4 Accent 1" w:uiPriority="49"/>
+    <w:lsdException w:name="List Table 5 Dark Accent 1" w:uiPriority="50"/>
+    <w:lsdException w:name="List Table 6 Colorful Accent 1" w:uiPriority="51"/>
+    <w:lsdException w:name="List Table 7 Colorful Accent 1" w:uiPriority="52"/>
+    <w:lsdException w:name="List Table 1 Light Accent 2" w:uiPriority="46"/>
+    <w:lsdException w:name="List Table 2 Accent 2" w:uiPriority="47"/>
+    <w:lsdException w:name="List Table 3 Accent 2" w:uiPriority="48"/>
+    <w:lsdException w:name="List Table 4 Accent 2" w:uiPriority="49"/>
+    <w:lsdException w:name="List Table 5 Dark Accent 2" w:uiPriority="50"/>
+    <w:lsdException w:name="List Table 6 Colorful Accent 2" w:uiPriority="51"/>
+    <w:lsdException w:name="List Table 7 Colorful Accent 2" w:uiPriority="52"/>
+    <w:lsdException w:name="List Table 1 Light Accent 3" w:uiPriority="46"/>
+    <w:lsdException w:name="List Table 2 Accent 3" w:uiPriority="47"/>
+    <w:lsdException w:name="List Table 3 Accent 3" w:uiPriority="48"/>
+    <w:lsdException w:name="List Table 4 Accent 3" w:uiPriority="49"/>
+    <w:lsdException w:name="List Table 5 Dark Accent 3" w:uiPriority="50"/>
+    <w:lsdException w:name="List Table 6 Colorful Accent 3" w:uiPriority="51"/>
+    <w:lsdException w:name="List Table 7 Colorful Accent 3" w:uiPriority="52"/>
+    <w:lsdException w:name="List Table 1 Light Accent 4" w:uiPriority="46"/>
+    <w:lsdException w:name="List Table 2 Accent 4" w:uiPriority="47"/>
+    <w:lsdException w:name="List Table 3 Accent 4" w:uiPriority="48"/>
+    <w:lsdException w:name="List Table 4 Accent 4" w:uiPriority="49"/>
+    <w:lsdException w:name="List Table 5 Dark Accent 4" w:uiPriority="50"/>
+    <w:lsdException w:name="List Table 6 Colorful Accent 4" w:uiPriority="51"/>
+    <w:lsdException w:name="List Table 7 Colorful Accent 4" w:uiPriority="52"/>
+    <w:lsdException w:name="List Table 1 Light Accent 5" w:uiPriority="46"/>
+    <w:lsdException w:name="List Table 2 Accent 5" w:uiPriority="47"/>
+    <w:lsdException w:name="List Table 3 Accent 5" w:uiPriority="48"/>
+    <w:lsdException w:name="List Table 4 Accent 5" w:uiPriority="49"/>
+    <w:lsdException w:name="List Table 5 Dark Accent 5" w:uiPriority="50"/>
+    <w:lsdException w:name="List Table 6 Colorful Accent 5" w:uiPriority="51"/>
+    <w:lsdException w:name="List Table 7 Colorful Accent 5" w:uiPriority="52"/>
+    <w:lsdException w:name="List Table 1 Light Accent 6" w:uiPriority="46"/>
+    <w:lsdException w:name="List Table 2 Accent 6" w:uiPriority="47"/>
+    <w:lsdException w:name="List Table 3 Accent 6" w:uiPriority="48"/>
+    <w:lsdException w:name="List Table 4 Accent 6" w:uiPriority="49"/>
+    <w:lsdException w:name="List Table 5 Dark Accent 6" w:uiPriority="50"/>
+    <w:lsdException w:name="List Table 6 Colorful Accent 6" w:uiPriority="51"/>
+    <w:lsdException w:name="List Table 7 Colorful Accent 6" w:uiPriority="52"/>
+    <w:lsdException w:name="Mention" w:semiHidden="1" w:unhideWhenUsed="1"/>
+    <w:lsdException w:name="Smart Hyperlink" w:semiHidden="1" w:unhideWhenUsed="1"/>
+    <w:lsdException w:name="Hashtag" w:semiHidden="1" w:unhideWhenUsed="1"/>
+    <w:lsdException w:name="Unresolved Mention" w:semiHidden="1" w:unhideWhenUsed="1"/>
+    <w:lsdException w:name="Smart Link" w:semiHidden="1" w:unhideWhenUsed="1"/>
   </w:latentStyles>
   <w:style w:type="paragraph" w:default="1" w:styleId="Normal">
     <w:name w:val="Normal"/>
@@ -10845,7 +11819,6 @@
     <w:basedOn w:val="Normal"/>
     <w:link w:val="CommentTextChar"/>
     <w:uiPriority w:val="99"/>
-    <w:semiHidden/>
     <w:unhideWhenUsed/>
     <w:rsid w:val="004A2ED1"/>
     <w:rPr>
@@ -10857,7 +11830,6 @@
     <w:name w:val="Comment Text Char"/>
     <w:link w:val="CommentText"/>
     <w:uiPriority w:val="99"/>
-    <w:semiHidden/>
     <w:rsid w:val="004A2ED1"/>
     <w:rPr>
       <w:lang w:bidi="en-US"/>
@@ -10895,7 +11867,6 @@
     <w:uiPriority w:val="59"/>
     <w:rsid w:val="00260ACF"/>
     <w:tblPr>
-      <w:tblInd w:w="0" w:type="dxa"/>
       <w:tblBorders>
         <w:top w:val="single" w:sz="4" w:space="0" w:color="000000" w:themeColor="text1"/>
         <w:left w:val="single" w:sz="4" w:space="0" w:color="000000" w:themeColor="text1"/>
@@ -10904,12 +11875,6 @@
         <w:insideH w:val="single" w:sz="4" w:space="0" w:color="000000" w:themeColor="text1"/>
         <w:insideV w:val="single" w:sz="4" w:space="0" w:color="000000" w:themeColor="text1"/>
       </w:tblBorders>
-      <w:tblCellMar>
-        <w:top w:w="0" w:type="dxa"/>
-        <w:left w:w="108" w:type="dxa"/>
-        <w:bottom w:w="0" w:type="dxa"/>
-        <w:right w:w="108" w:type="dxa"/>
-      </w:tblCellMar>
     </w:tblPr>
   </w:style>
   <w:style w:type="paragraph" w:customStyle="1" w:styleId="ProcessBody">
@@ -11029,12 +11994,6 @@
         <w:insideH w:val="single" w:sz="4" w:space="0" w:color="auto"/>
         <w:insideV w:val="single" w:sz="4" w:space="0" w:color="auto"/>
       </w:tblBorders>
-      <w:tblCellMar>
-        <w:top w:w="0" w:type="dxa"/>
-        <w:left w:w="108" w:type="dxa"/>
-        <w:bottom w:w="0" w:type="dxa"/>
-        <w:right w:w="108" w:type="dxa"/>
-      </w:tblCellMar>
     </w:tblPr>
     <w:trPr>
       <w:cantSplit/>
@@ -11118,19 +12077,12 @@
     <w:tblPr>
       <w:tblStyleRowBandSize w:val="1"/>
       <w:tblStyleColBandSize w:val="1"/>
-      <w:tblInd w:w="0" w:type="dxa"/>
       <w:tblBorders>
         <w:top w:val="single" w:sz="8" w:space="0" w:color="4F81BD" w:themeColor="accent1"/>
         <w:left w:val="single" w:sz="8" w:space="0" w:color="4F81BD" w:themeColor="accent1"/>
         <w:bottom w:val="single" w:sz="8" w:space="0" w:color="4F81BD" w:themeColor="accent1"/>
         <w:right w:val="single" w:sz="8" w:space="0" w:color="4F81BD" w:themeColor="accent1"/>
       </w:tblBorders>
-      <w:tblCellMar>
-        <w:top w:w="0" w:type="dxa"/>
-        <w:left w:w="108" w:type="dxa"/>
-        <w:bottom w:w="0" w:type="dxa"/>
-        <w:right w:w="108" w:type="dxa"/>
-      </w:tblCellMar>
     </w:tblPr>
     <w:tblStylePr w:type="firstRow">
       <w:pPr>
@@ -11241,19 +12193,12 @@
     <w:tblPr>
       <w:tblStyleRowBandSize w:val="1"/>
       <w:tblStyleColBandSize w:val="1"/>
-      <w:tblInd w:w="0" w:type="dxa"/>
       <w:tblBorders>
         <w:top w:val="single" w:sz="8" w:space="0" w:color="4F81BD" w:themeColor="accent1"/>
         <w:left w:val="single" w:sz="8" w:space="0" w:color="4F81BD" w:themeColor="accent1"/>
         <w:bottom w:val="single" w:sz="8" w:space="0" w:color="4F81BD" w:themeColor="accent1"/>
         <w:right w:val="single" w:sz="8" w:space="0" w:color="4F81BD" w:themeColor="accent1"/>
       </w:tblBorders>
-      <w:tblCellMar>
-        <w:top w:w="0" w:type="dxa"/>
-        <w:left w:w="108" w:type="dxa"/>
-        <w:bottom w:w="0" w:type="dxa"/>
-        <w:right w:w="108" w:type="dxa"/>
-      </w:tblCellMar>
     </w:tblPr>
     <w:tblStylePr w:type="firstRow">
       <w:pPr>
@@ -11322,1333 +12267,43 @@
       </w:tcPr>
     </w:tblStylePr>
   </w:style>
-</w:styles>
-</file>
-
-<file path=word/stylesWithEffects.xml><?xml version="1.0" encoding="utf-8"?>
-<w:styles xmlns:wpc="http://schemas.microsoft.com/office/word/2010/wordprocessingCanvas" xmlns:mc="http://schemas.openxmlformats.org/markup-compatibility/2006" xmlns:o="urn:schemas-microsoft-com:office:office" xmlns:r="http://schemas.openxmlformats.org/officeDocument/2006/relationships" xmlns:m="http://schemas.openxmlformats.org/officeDocument/2006/math" xmlns:v="urn:schemas-microsoft-com:vml" xmlns:wp14="http://schemas.microsoft.com/office/word/2010/wordprocessingDrawing" xmlns:wp="http://schemas.openxmlformats.org/drawingml/2006/wordprocessingDrawing" xmlns:w10="urn:schemas-microsoft-com:office:word" xmlns:w="http://schemas.openxmlformats.org/wordprocessingml/2006/main" xmlns:w14="http://schemas.microsoft.com/office/word/2010/wordml" xmlns:wpg="http://schemas.microsoft.com/office/word/2010/wordprocessingGroup" xmlns:wpi="http://schemas.microsoft.com/office/word/2010/wordprocessingInk" xmlns:wne="http://schemas.microsoft.com/office/word/2006/wordml" xmlns:wps="http://schemas.microsoft.com/office/word/2010/wordprocessingShape" mc:Ignorable="w14 wp14">
-  <w:docDefaults>
-    <w:rPrDefault>
-      <w:rPr>
-        <w:rFonts w:ascii="Calibri" w:eastAsia="Times New Roman" w:hAnsi="Calibri" w:cs="Times New Roman"/>
-        <w:lang w:val="en-US" w:eastAsia="en-US" w:bidi="ar-SA"/>
-      </w:rPr>
-    </w:rPrDefault>
-    <w:pPrDefault/>
-  </w:docDefaults>
-  <w:latentStyles w:defLockedState="0" w:defUIPriority="99" w:defSemiHidden="1" w:defUnhideWhenUsed="1" w:defQFormat="0" w:count="267">
-    <w:lsdException w:name="Normal" w:semiHidden="0" w:uiPriority="0" w:unhideWhenUsed="0" w:qFormat="1"/>
-    <w:lsdException w:name="heading 1" w:semiHidden="0" w:uiPriority="9" w:unhideWhenUsed="0" w:qFormat="1"/>
-    <w:lsdException w:name="heading 2" w:semiHidden="0" w:uiPriority="9" w:unhideWhenUsed="0" w:qFormat="1"/>
-    <w:lsdException w:name="heading 3" w:semiHidden="0" w:uiPriority="9" w:unhideWhenUsed="0" w:qFormat="1"/>
-    <w:lsdException w:name="heading 4" w:uiPriority="9" w:qFormat="1"/>
-    <w:lsdException w:name="heading 5" w:uiPriority="9" w:qFormat="1"/>
-    <w:lsdException w:name="heading 6" w:uiPriority="9" w:qFormat="1"/>
-    <w:lsdException w:name="heading 7" w:uiPriority="9" w:qFormat="1"/>
-    <w:lsdException w:name="heading 8" w:uiPriority="9" w:qFormat="1"/>
-    <w:lsdException w:name="heading 9" w:uiPriority="9" w:qFormat="1"/>
-    <w:lsdException w:name="toc 1" w:uiPriority="39"/>
-    <w:lsdException w:name="toc 2" w:uiPriority="39"/>
-    <w:lsdException w:name="toc 3" w:uiPriority="39"/>
-    <w:lsdException w:name="toc 4" w:uiPriority="39"/>
-    <w:lsdException w:name="toc 5" w:uiPriority="39"/>
-    <w:lsdException w:name="toc 6" w:uiPriority="39"/>
-    <w:lsdException w:name="toc 7" w:uiPriority="39"/>
-    <w:lsdException w:name="toc 8" w:uiPriority="39"/>
-    <w:lsdException w:name="toc 9" w:uiPriority="39"/>
-    <w:lsdException w:name="header" w:uiPriority="0"/>
-    <w:lsdException w:name="caption" w:uiPriority="35" w:qFormat="1"/>
-    <w:lsdException w:name="Title" w:semiHidden="0" w:uiPriority="10" w:unhideWhenUsed="0" w:qFormat="1"/>
-    <w:lsdException w:name="Default Paragraph Font" w:uiPriority="1"/>
-    <w:lsdException w:name="Subtitle" w:semiHidden="0" w:uiPriority="11" w:unhideWhenUsed="0" w:qFormat="1"/>
-    <w:lsdException w:name="Strong" w:semiHidden="0" w:uiPriority="22" w:unhideWhenUsed="0" w:qFormat="1"/>
-    <w:lsdException w:name="Emphasis" w:semiHidden="0" w:uiPriority="20" w:unhideWhenUsed="0" w:qFormat="1"/>
-    <w:lsdException w:name="Balloon Text" w:uiPriority="0"/>
-    <w:lsdException w:name="Table Grid" w:semiHidden="0" w:uiPriority="59" w:unhideWhenUsed="0"/>
-    <w:lsdException w:name="Placeholder Text" w:unhideWhenUsed="0"/>
-    <w:lsdException w:name="No Spacing" w:semiHidden="0" w:uiPriority="1" w:unhideWhenUsed="0" w:qFormat="1"/>
-    <w:lsdException w:name="Light Shading" w:semiHidden="0" w:uiPriority="60" w:unhideWhenUsed="0"/>
-    <w:lsdException w:name="Light List" w:semiHidden="0" w:uiPriority="61" w:unhideWhenUsed="0"/>
-    <w:lsdException w:name="Light Grid" w:semiHidden="0" w:uiPriority="62" w:unhideWhenUsed="0"/>
-    <w:lsdException w:name="Medium Shading 1" w:semiHidden="0" w:uiPriority="63" w:unhideWhenUsed="0"/>
-    <w:lsdException w:name="Medium Shading 2" w:semiHidden="0" w:uiPriority="64" w:unhideWhenUsed="0"/>
-    <w:lsdException w:name="Medium List 1" w:semiHidden="0" w:uiPriority="65" w:unhideWhenUsed="0"/>
-    <w:lsdException w:name="Medium List 2" w:semiHidden="0" w:uiPriority="66" w:unhideWhenUsed="0"/>
-    <w:lsdException w:name="Medium Grid 1" w:semiHidden="0" w:uiPriority="67" w:unhideWhenUsed="0"/>
-    <w:lsdException w:name="Medium Grid 2" w:semiHidden="0" w:uiPriority="68" w:unhideWhenUsed="0"/>
-    <w:lsdException w:name="Medium Grid 3" w:semiHidden="0" w:uiPriority="69" w:unhideWhenUsed="0"/>
-    <w:lsdException w:name="Dark List" w:semiHidden="0" w:uiPriority="70" w:unhideWhenUsed="0"/>
-    <w:lsdException w:name="Colorful Shading" w:semiHidden="0" w:uiPriority="71" w:unhideWhenUsed="0"/>
-    <w:lsdException w:name="Colorful List" w:semiHidden="0" w:uiPriority="72" w:unhideWhenUsed="0"/>
-    <w:lsdException w:name="Colorful Grid" w:semiHidden="0" w:uiPriority="73" w:unhideWhenUsed="0"/>
-    <w:lsdException w:name="Light Shading Accent 1" w:semiHidden="0" w:uiPriority="60" w:unhideWhenUsed="0"/>
-    <w:lsdException w:name="Light List Accent 1" w:semiHidden="0" w:uiPriority="61" w:unhideWhenUsed="0"/>
-    <w:lsdException w:name="Light Grid Accent 1" w:semiHidden="0" w:uiPriority="62" w:unhideWhenUsed="0"/>
-    <w:lsdException w:name="Medium Shading 1 Accent 1" w:semiHidden="0" w:uiPriority="63" w:unhideWhenUsed="0"/>
-    <w:lsdException w:name="Medium Shading 2 Accent 1" w:semiHidden="0" w:uiPriority="64" w:unhideWhenUsed="0"/>
-    <w:lsdException w:name="Medium List 1 Accent 1" w:semiHidden="0" w:uiPriority="65" w:unhideWhenUsed="0"/>
-    <w:lsdException w:name="Revision" w:unhideWhenUsed="0"/>
-    <w:lsdException w:name="List Paragraph" w:semiHidden="0" w:uiPriority="34" w:unhideWhenUsed="0" w:qFormat="1"/>
-    <w:lsdException w:name="Quote" w:semiHidden="0" w:uiPriority="29" w:unhideWhenUsed="0" w:qFormat="1"/>
-    <w:lsdException w:name="Intense Quote" w:semiHidden="0" w:uiPriority="30" w:unhideWhenUsed="0" w:qFormat="1"/>
-    <w:lsdException w:name="Medium List 2 Accent 1" w:semiHidden="0" w:uiPriority="66" w:unhideWhenUsed="0"/>
-    <w:lsdException w:name="Medium Grid 1 Accent 1" w:semiHidden="0" w:uiPriority="67" w:unhideWhenUsed="0"/>
-    <w:lsdException w:name="Medium Grid 2 Accent 1" w:semiHidden="0" w:uiPriority="68" w:unhideWhenUsed="0"/>
-    <w:lsdException w:name="Medium Grid 3 Accent 1" w:semiHidden="0" w:uiPriority="69" w:unhideWhenUsed="0"/>
-    <w:lsdException w:name="Dark List Accent 1" w:semiHidden="0" w:uiPriority="70" w:unhideWhenUsed="0"/>
-    <w:lsdException w:name="Colorful Shading Accent 1" w:semiHidden="0" w:uiPriority="71" w:unhideWhenUsed="0"/>
-    <w:lsdException w:name="Colorful List Accent 1" w:semiHidden="0" w:uiPriority="72" w:unhideWhenUsed="0"/>
-    <w:lsdException w:name="Colorful Grid Accent 1" w:semiHidden="0" w:uiPriority="73" w:unhideWhenUsed="0"/>
-    <w:lsdException w:name="Light Shading Accent 2" w:semiHidden="0" w:uiPriority="60" w:unhideWhenUsed="0"/>
-    <w:lsdException w:name="Light List Accent 2" w:semiHidden="0" w:uiPriority="61" w:unhideWhenUsed="0"/>
-    <w:lsdException w:name="Light Grid Accent 2" w:semiHidden="0" w:uiPriority="62" w:unhideWhenUsed="0"/>
-    <w:lsdException w:name="Medium Shading 1 Accent 2" w:semiHidden="0" w:uiPriority="63" w:unhideWhenUsed="0"/>
-    <w:lsdException w:name="Medium Shading 2 Accent 2" w:semiHidden="0" w:uiPriority="64" w:unhideWhenUsed="0"/>
-    <w:lsdException w:name="Medium List 1 Accent 2" w:semiHidden="0" w:uiPriority="65" w:unhideWhenUsed="0"/>
-    <w:lsdException w:name="Medium List 2 Accent 2" w:semiHidden="0" w:uiPriority="66" w:unhideWhenUsed="0"/>
-    <w:lsdException w:name="Medium Grid 1 Accent 2" w:semiHidden="0" w:uiPriority="67" w:unhideWhenUsed="0"/>
-    <w:lsdException w:name="Medium Grid 2 Accent 2" w:semiHidden="0" w:uiPriority="68" w:unhideWhenUsed="0"/>
-    <w:lsdException w:name="Medium Grid 3 Accent 2" w:semiHidden="0" w:uiPriority="69" w:unhideWhenUsed="0"/>
-    <w:lsdException w:name="Dark List Accent 2" w:semiHidden="0" w:uiPriority="70" w:unhideWhenUsed="0"/>
-    <w:lsdException w:name="Colorful Shading Accent 2" w:semiHidden="0" w:uiPriority="71" w:unhideWhenUsed="0"/>
-    <w:lsdException w:name="Colorful List Accent 2" w:semiHidden="0" w:uiPriority="72" w:unhideWhenUsed="0"/>
-    <w:lsdException w:name="Colorful Grid Accent 2" w:semiHidden="0" w:uiPriority="73" w:unhideWhenUsed="0"/>
-    <w:lsdException w:name="Light Shading Accent 3" w:semiHidden="0" w:uiPriority="60" w:unhideWhenUsed="0"/>
-    <w:lsdException w:name="Light List Accent 3" w:semiHidden="0" w:uiPriority="61" w:unhideWhenUsed="0"/>
-    <w:lsdException w:name="Light Grid Accent 3" w:semiHidden="0" w:uiPriority="62" w:unhideWhenUsed="0"/>
-    <w:lsdException w:name="Medium Shading 1 Accent 3" w:semiHidden="0" w:uiPriority="63" w:unhideWhenUsed="0"/>
-    <w:lsdException w:name="Medium Shading 2 Accent 3" w:semiHidden="0" w:uiPriority="64" w:unhideWhenUsed="0"/>
-    <w:lsdException w:name="Medium List 1 Accent 3" w:semiHidden="0" w:uiPriority="65" w:unhideWhenUsed="0"/>
-    <w:lsdException w:name="Medium List 2 Accent 3" w:semiHidden="0" w:uiPriority="66" w:unhideWhenUsed="0"/>
-    <w:lsdException w:name="Medium Grid 1 Accent 3" w:semiHidden="0" w:uiPriority="67" w:unhideWhenUsed="0"/>
-    <w:lsdException w:name="Medium Grid 2 Accent 3" w:semiHidden="0" w:uiPriority="68" w:unhideWhenUsed="0"/>
-    <w:lsdException w:name="Medium Grid 3 Accent 3" w:semiHidden="0" w:uiPriority="69" w:unhideWhenUsed="0"/>
-    <w:lsdException w:name="Dark List Accent 3" w:semiHidden="0" w:uiPriority="70" w:unhideWhenUsed="0"/>
-    <w:lsdException w:name="Colorful Shading Accent 3" w:semiHidden="0" w:uiPriority="71" w:unhideWhenUsed="0"/>
-    <w:lsdException w:name="Colorful List Accent 3" w:semiHidden="0" w:uiPriority="72" w:unhideWhenUsed="0"/>
-    <w:lsdException w:name="Colorful Grid Accent 3" w:semiHidden="0" w:uiPriority="73" w:unhideWhenUsed="0"/>
-    <w:lsdException w:name="Light Shading Accent 4" w:semiHidden="0" w:uiPriority="60" w:unhideWhenUsed="0"/>
-    <w:lsdException w:name="Light List Accent 4" w:semiHidden="0" w:uiPriority="61" w:unhideWhenUsed="0"/>
-    <w:lsdException w:name="Light Grid Accent 4" w:semiHidden="0" w:uiPriority="62" w:unhideWhenUsed="0"/>
-    <w:lsdException w:name="Medium Shading 1 Accent 4" w:semiHidden="0" w:uiPriority="63" w:unhideWhenUsed="0"/>
-    <w:lsdException w:name="Medium Shading 2 Accent 4" w:semiHidden="0" w:uiPriority="64" w:unhideWhenUsed="0"/>
-    <w:lsdException w:name="Medium List 1 Accent 4" w:semiHidden="0" w:uiPriority="65" w:unhideWhenUsed="0"/>
-    <w:lsdException w:name="Medium List 2 Accent 4" w:semiHidden="0" w:uiPriority="66" w:unhideWhenUsed="0"/>
-    <w:lsdException w:name="Medium Grid 1 Accent 4" w:semiHidden="0" w:uiPriority="67" w:unhideWhenUsed="0"/>
-    <w:lsdException w:name="Medium Grid 2 Accent 4" w:semiHidden="0" w:uiPriority="68" w:unhideWhenUsed="0"/>
-    <w:lsdException w:name="Medium Grid 3 Accent 4" w:semiHidden="0" w:uiPriority="69" w:unhideWhenUsed="0"/>
-    <w:lsdException w:name="Dark List Accent 4" w:semiHidden="0" w:uiPriority="70" w:unhideWhenUsed="0"/>
-    <w:lsdException w:name="Colorful Shading Accent 4" w:semiHidden="0" w:uiPriority="71" w:unhideWhenUsed="0"/>
-    <w:lsdException w:name="Colorful List Accent 4" w:semiHidden="0" w:uiPriority="72" w:unhideWhenUsed="0"/>
-    <w:lsdException w:name="Colorful Grid Accent 4" w:semiHidden="0" w:uiPriority="73" w:unhideWhenUsed="0"/>
-    <w:lsdException w:name="Light Shading Accent 5" w:semiHidden="0" w:uiPriority="60" w:unhideWhenUsed="0"/>
-    <w:lsdException w:name="Light List Accent 5" w:semiHidden="0" w:uiPriority="61" w:unhideWhenUsed="0"/>
-    <w:lsdException w:name="Light Grid Accent 5" w:semiHidden="0" w:uiPriority="62" w:unhideWhenUsed="0"/>
-    <w:lsdException w:name="Medium Shading 1 Accent 5" w:semiHidden="0" w:uiPriority="63" w:unhideWhenUsed="0"/>
-    <w:lsdException w:name="Medium Shading 2 Accent 5" w:semiHidden="0" w:uiPriority="64" w:unhideWhenUsed="0"/>
-    <w:lsdException w:name="Medium List 1 Accent 5" w:semiHidden="0" w:uiPriority="65" w:unhideWhenUsed="0"/>
-    <w:lsdException w:name="Medium List 2 Accent 5" w:semiHidden="0" w:uiPriority="66" w:unhideWhenUsed="0"/>
-    <w:lsdException w:name="Medium Grid 1 Accent 5" w:semiHidden="0" w:uiPriority="67" w:unhideWhenUsed="0"/>
-    <w:lsdException w:name="Medium Grid 2 Accent 5" w:semiHidden="0" w:uiPriority="68" w:unhideWhenUsed="0"/>
-    <w:lsdException w:name="Medium Grid 3 Accent 5" w:semiHidden="0" w:uiPriority="69" w:unhideWhenUsed="0"/>
-    <w:lsdException w:name="Dark List Accent 5" w:semiHidden="0" w:uiPriority="70" w:unhideWhenUsed="0"/>
-    <w:lsdException w:name="Colorful Shading Accent 5" w:semiHidden="0" w:uiPriority="71" w:unhideWhenUsed="0"/>
-    <w:lsdException w:name="Colorful List Accent 5" w:semiHidden="0" w:uiPriority="72" w:unhideWhenUsed="0"/>
-    <w:lsdException w:name="Colorful Grid Accent 5" w:semiHidden="0" w:uiPriority="73" w:unhideWhenUsed="0"/>
-    <w:lsdException w:name="Light Shading Accent 6" w:semiHidden="0" w:uiPriority="60" w:unhideWhenUsed="0"/>
-    <w:lsdException w:name="Light List Accent 6" w:semiHidden="0" w:uiPriority="61" w:unhideWhenUsed="0"/>
-    <w:lsdException w:name="Light Grid Accent 6" w:semiHidden="0" w:uiPriority="62" w:unhideWhenUsed="0"/>
-    <w:lsdException w:name="Medium Shading 1 Accent 6" w:semiHidden="0" w:uiPriority="63" w:unhideWhenUsed="0"/>
-    <w:lsdException w:name="Medium Shading 2 Accent 6" w:semiHidden="0" w:uiPriority="64" w:unhideWhenUsed="0"/>
-    <w:lsdException w:name="Medium List 1 Accent 6" w:semiHidden="0" w:uiPriority="65" w:unhideWhenUsed="0"/>
-    <w:lsdException w:name="Medium List 2 Accent 6" w:semiHidden="0" w:uiPriority="66" w:unhideWhenUsed="0"/>
-    <w:lsdException w:name="Medium Grid 1 Accent 6" w:semiHidden="0" w:uiPriority="67" w:unhideWhenUsed="0"/>
-    <w:lsdException w:name="Medium Grid 2 Accent 6" w:semiHidden="0" w:uiPriority="68" w:unhideWhenUsed="0"/>
-    <w:lsdException w:name="Medium Grid 3 Accent 6" w:semiHidden="0" w:uiPriority="69" w:unhideWhenUsed="0"/>
-    <w:lsdException w:name="Dark List Accent 6" w:semiHidden="0" w:uiPriority="70" w:unhideWhenUsed="0"/>
-    <w:lsdException w:name="Colorful Shading Accent 6" w:semiHidden="0" w:uiPriority="71" w:unhideWhenUsed="0"/>
-    <w:lsdException w:name="Colorful List Accent 6" w:semiHidden="0" w:uiPriority="72" w:unhideWhenUsed="0"/>
-    <w:lsdException w:name="Colorful Grid Accent 6" w:semiHidden="0" w:uiPriority="73" w:unhideWhenUsed="0"/>
-    <w:lsdException w:name="Subtle Emphasis" w:semiHidden="0" w:uiPriority="19" w:unhideWhenUsed="0" w:qFormat="1"/>
-    <w:lsdException w:name="Intense Emphasis" w:semiHidden="0" w:uiPriority="21" w:unhideWhenUsed="0" w:qFormat="1"/>
-    <w:lsdException w:name="Subtle Reference" w:semiHidden="0" w:uiPriority="31" w:unhideWhenUsed="0" w:qFormat="1"/>
-    <w:lsdException w:name="Intense Reference" w:semiHidden="0" w:uiPriority="32" w:unhideWhenUsed="0" w:qFormat="1"/>
-    <w:lsdException w:name="Book Title" w:semiHidden="0" w:uiPriority="33" w:unhideWhenUsed="0" w:qFormat="1"/>
-    <w:lsdException w:name="Bibliography" w:uiPriority="37"/>
-    <w:lsdException w:name="TOC Heading" w:uiPriority="39" w:qFormat="1"/>
-  </w:latentStyles>
-  <w:style w:type="paragraph" w:default="1" w:styleId="Normal">
-    <w:name w:val="Normal"/>
-    <w:qFormat/>
-    <w:rsid w:val="001117ED"/>
-    <w:pPr>
-      <w:spacing w:after="200" w:line="276" w:lineRule="auto"/>
-    </w:pPr>
-    <w:rPr>
-      <w:sz w:val="22"/>
-      <w:szCs w:val="22"/>
-      <w:lang w:bidi="en-US"/>
-    </w:rPr>
-  </w:style>
-  <w:style w:type="paragraph" w:styleId="Heading1">
-    <w:name w:val="heading 1"/>
+  <w:style w:type="paragraph" w:styleId="FootnoteText">
+    <w:name w:val="footnote text"/>
     <w:basedOn w:val="Normal"/>
-    <w:next w:val="Normal"/>
-    <w:link w:val="Heading1Char"/>
-    <w:uiPriority w:val="9"/>
-    <w:qFormat/>
-    <w:rsid w:val="001117ED"/>
-    <w:pPr>
-      <w:keepNext/>
-      <w:keepLines/>
-      <w:spacing w:before="480" w:after="0"/>
-      <w:outlineLvl w:val="0"/>
-    </w:pPr>
-    <w:rPr>
-      <w:rFonts w:ascii="Cambria" w:hAnsi="Cambria"/>
-      <w:b/>
-      <w:bCs/>
-      <w:color w:val="365F91"/>
-      <w:sz w:val="28"/>
-      <w:szCs w:val="28"/>
-    </w:rPr>
-  </w:style>
-  <w:style w:type="paragraph" w:styleId="Heading2">
-    <w:name w:val="heading 2"/>
-    <w:basedOn w:val="Normal"/>
-    <w:next w:val="Normal"/>
-    <w:link w:val="Heading2Char"/>
-    <w:uiPriority w:val="9"/>
-    <w:unhideWhenUsed/>
-    <w:qFormat/>
-    <w:rsid w:val="001117ED"/>
-    <w:pPr>
-      <w:keepNext/>
-      <w:keepLines/>
-      <w:spacing w:before="200" w:after="0"/>
-      <w:outlineLvl w:val="1"/>
-    </w:pPr>
-    <w:rPr>
-      <w:rFonts w:ascii="Cambria" w:hAnsi="Cambria"/>
-      <w:b/>
-      <w:bCs/>
-      <w:color w:val="4F81BD"/>
-      <w:sz w:val="26"/>
-      <w:szCs w:val="26"/>
-    </w:rPr>
-  </w:style>
-  <w:style w:type="paragraph" w:styleId="Heading3">
-    <w:name w:val="heading 3"/>
-    <w:basedOn w:val="Normal"/>
-    <w:next w:val="Normal"/>
-    <w:link w:val="Heading3Char"/>
-    <w:uiPriority w:val="9"/>
-    <w:unhideWhenUsed/>
-    <w:qFormat/>
-    <w:rsid w:val="001117ED"/>
-    <w:pPr>
-      <w:keepNext/>
-      <w:keepLines/>
-      <w:spacing w:before="200" w:after="0"/>
-      <w:outlineLvl w:val="2"/>
-    </w:pPr>
-    <w:rPr>
-      <w:rFonts w:ascii="Cambria" w:hAnsi="Cambria"/>
-      <w:b/>
-      <w:bCs/>
-      <w:color w:val="4F81BD"/>
-    </w:rPr>
-  </w:style>
-  <w:style w:type="paragraph" w:styleId="Heading4">
-    <w:name w:val="heading 4"/>
-    <w:basedOn w:val="Normal"/>
-    <w:next w:val="Normal"/>
-    <w:link w:val="Heading4Char"/>
-    <w:uiPriority w:val="9"/>
-    <w:semiHidden/>
-    <w:unhideWhenUsed/>
-    <w:qFormat/>
-    <w:rsid w:val="001117ED"/>
-    <w:pPr>
-      <w:keepNext/>
-      <w:keepLines/>
-      <w:spacing w:before="200" w:after="0"/>
-      <w:outlineLvl w:val="3"/>
-    </w:pPr>
-    <w:rPr>
-      <w:rFonts w:ascii="Cambria" w:hAnsi="Cambria"/>
-      <w:b/>
-      <w:bCs/>
-      <w:i/>
-      <w:iCs/>
-      <w:color w:val="4F81BD"/>
-    </w:rPr>
-  </w:style>
-  <w:style w:type="paragraph" w:styleId="Heading5">
-    <w:name w:val="heading 5"/>
-    <w:basedOn w:val="Normal"/>
-    <w:next w:val="Normal"/>
-    <w:link w:val="Heading5Char"/>
-    <w:uiPriority w:val="9"/>
-    <w:semiHidden/>
-    <w:unhideWhenUsed/>
-    <w:qFormat/>
-    <w:rsid w:val="001117ED"/>
-    <w:pPr>
-      <w:keepNext/>
-      <w:keepLines/>
-      <w:spacing w:before="200" w:after="0"/>
-      <w:outlineLvl w:val="4"/>
-    </w:pPr>
-    <w:rPr>
-      <w:rFonts w:ascii="Cambria" w:hAnsi="Cambria"/>
-      <w:color w:val="243F60"/>
-    </w:rPr>
-  </w:style>
-  <w:style w:type="paragraph" w:styleId="Heading6">
-    <w:name w:val="heading 6"/>
-    <w:basedOn w:val="Normal"/>
-    <w:next w:val="Normal"/>
-    <w:link w:val="Heading6Char"/>
-    <w:uiPriority w:val="9"/>
-    <w:semiHidden/>
-    <w:unhideWhenUsed/>
-    <w:qFormat/>
-    <w:rsid w:val="001117ED"/>
-    <w:pPr>
-      <w:keepNext/>
-      <w:keepLines/>
-      <w:spacing w:before="200" w:after="0"/>
-      <w:outlineLvl w:val="5"/>
-    </w:pPr>
-    <w:rPr>
-      <w:rFonts w:ascii="Cambria" w:hAnsi="Cambria"/>
-      <w:i/>
-      <w:iCs/>
-      <w:color w:val="243F60"/>
-    </w:rPr>
-  </w:style>
-  <w:style w:type="paragraph" w:styleId="Heading7">
-    <w:name w:val="heading 7"/>
-    <w:basedOn w:val="Normal"/>
-    <w:next w:val="Normal"/>
-    <w:link w:val="Heading7Char"/>
-    <w:uiPriority w:val="9"/>
-    <w:semiHidden/>
-    <w:unhideWhenUsed/>
-    <w:qFormat/>
-    <w:rsid w:val="001117ED"/>
-    <w:pPr>
-      <w:keepNext/>
-      <w:keepLines/>
-      <w:spacing w:before="200" w:after="0"/>
-      <w:outlineLvl w:val="6"/>
-    </w:pPr>
-    <w:rPr>
-      <w:rFonts w:ascii="Cambria" w:hAnsi="Cambria"/>
-      <w:i/>
-      <w:iCs/>
-      <w:color w:val="404040"/>
-    </w:rPr>
-  </w:style>
-  <w:style w:type="paragraph" w:styleId="Heading8">
-    <w:name w:val="heading 8"/>
-    <w:basedOn w:val="Normal"/>
-    <w:next w:val="Normal"/>
-    <w:link w:val="Heading8Char"/>
-    <w:uiPriority w:val="9"/>
-    <w:semiHidden/>
-    <w:unhideWhenUsed/>
-    <w:qFormat/>
-    <w:rsid w:val="001117ED"/>
-    <w:pPr>
-      <w:keepNext/>
-      <w:keepLines/>
-      <w:spacing w:before="200" w:after="0"/>
-      <w:outlineLvl w:val="7"/>
-    </w:pPr>
-    <w:rPr>
-      <w:rFonts w:ascii="Cambria" w:hAnsi="Cambria"/>
-      <w:color w:val="4F81BD"/>
-      <w:sz w:val="20"/>
-      <w:szCs w:val="20"/>
-    </w:rPr>
-  </w:style>
-  <w:style w:type="paragraph" w:styleId="Heading9">
-    <w:name w:val="heading 9"/>
-    <w:basedOn w:val="Normal"/>
-    <w:next w:val="Normal"/>
-    <w:link w:val="Heading9Char"/>
-    <w:uiPriority w:val="9"/>
-    <w:semiHidden/>
-    <w:unhideWhenUsed/>
-    <w:qFormat/>
-    <w:rsid w:val="001117ED"/>
-    <w:pPr>
-      <w:keepNext/>
-      <w:keepLines/>
-      <w:spacing w:before="200" w:after="0"/>
-      <w:outlineLvl w:val="8"/>
-    </w:pPr>
-    <w:rPr>
-      <w:rFonts w:ascii="Cambria" w:hAnsi="Cambria"/>
-      <w:i/>
-      <w:iCs/>
-      <w:color w:val="404040"/>
-      <w:sz w:val="20"/>
-      <w:szCs w:val="20"/>
-    </w:rPr>
-  </w:style>
-  <w:style w:type="character" w:default="1" w:styleId="DefaultParagraphFont">
-    <w:name w:val="Default Paragraph Font"/>
-    <w:uiPriority w:val="1"/>
-    <w:semiHidden/>
-    <w:unhideWhenUsed/>
-  </w:style>
-  <w:style w:type="table" w:default="1" w:styleId="TableNormal">
-    <w:name w:val="Normal Table"/>
+    <w:link w:val="FootnoteTextChar"/>
     <w:uiPriority w:val="99"/>
     <w:semiHidden/>
     <w:unhideWhenUsed/>
-    <w:tblPr>
-      <w:tblInd w:w="0" w:type="dxa"/>
-      <w:tblCellMar>
-        <w:top w:w="0" w:type="dxa"/>
-        <w:left w:w="108" w:type="dxa"/>
-        <w:bottom w:w="0" w:type="dxa"/>
-        <w:right w:w="108" w:type="dxa"/>
-      </w:tblCellMar>
-    </w:tblPr>
-  </w:style>
-  <w:style w:type="numbering" w:default="1" w:styleId="NoList">
-    <w:name w:val="No List"/>
-    <w:uiPriority w:val="99"/>
-    <w:semiHidden/>
-    <w:unhideWhenUsed/>
-  </w:style>
-  <w:style w:type="paragraph" w:styleId="Index1">
-    <w:name w:val="index 1"/>
-    <w:basedOn w:val="Normal"/>
-    <w:next w:val="Normal"/>
-    <w:autoRedefine/>
-    <w:semiHidden/>
-    <w:rsid w:val="00B23694"/>
+    <w:rsid w:val="00FF5222"/>
     <w:pPr>
-      <w:spacing w:after="60"/>
-      <w:ind w:left="720" w:right="-117" w:hanging="360"/>
+      <w:spacing w:after="0" w:line="240" w:lineRule="auto"/>
     </w:pPr>
-  </w:style>
-  <w:style w:type="paragraph" w:customStyle="1" w:styleId="Blocklabel">
-    <w:name w:val="Block label"/>
-    <w:basedOn w:val="Normal"/>
-    <w:next w:val="Normal"/>
-    <w:rsid w:val="00B23694"/>
-    <w:pPr>
-      <w:keepNext/>
-    </w:pPr>
-    <w:rPr>
-      <w:b/>
-    </w:rPr>
-  </w:style>
-  <w:style w:type="paragraph" w:styleId="Header">
-    <w:name w:val="header"/>
-    <w:basedOn w:val="Normal"/>
-    <w:link w:val="HeaderChar"/>
-    <w:semiHidden/>
-    <w:rsid w:val="00B23694"/>
-    <w:pPr>
-      <w:tabs>
-        <w:tab w:val="center" w:pos="4320"/>
-        <w:tab w:val="right" w:pos="8640"/>
-      </w:tabs>
-    </w:pPr>
-  </w:style>
-  <w:style w:type="paragraph" w:styleId="Footer">
-    <w:name w:val="footer"/>
-    <w:basedOn w:val="Normal"/>
-    <w:semiHidden/>
-    <w:rsid w:val="00B23694"/>
-    <w:pPr>
-      <w:tabs>
-        <w:tab w:val="center" w:pos="4320"/>
-        <w:tab w:val="right" w:pos="8640"/>
-      </w:tabs>
-    </w:pPr>
-  </w:style>
-  <w:style w:type="paragraph" w:styleId="BodyTextIndent">
-    <w:name w:val="Body Text Indent"/>
-    <w:basedOn w:val="Normal"/>
-    <w:semiHidden/>
-    <w:rsid w:val="00B23694"/>
-    <w:pPr>
-      <w:numPr>
-        <w:ilvl w:val="12"/>
-      </w:numPr>
-      <w:tabs>
-        <w:tab w:val="left" w:pos="346"/>
-      </w:tabs>
-      <w:spacing w:after="60"/>
-      <w:ind w:left="432"/>
-    </w:pPr>
-  </w:style>
-  <w:style w:type="paragraph" w:styleId="BodyTextIndent2">
-    <w:name w:val="Body Text Indent 2"/>
-    <w:basedOn w:val="Normal"/>
-    <w:semiHidden/>
-    <w:rsid w:val="00B23694"/>
-    <w:pPr>
-      <w:numPr>
-        <w:ilvl w:val="12"/>
-      </w:numPr>
-      <w:spacing w:after="60"/>
-      <w:ind w:left="450"/>
-    </w:pPr>
-  </w:style>
-  <w:style w:type="paragraph" w:styleId="DocumentMap">
-    <w:name w:val="Document Map"/>
-    <w:basedOn w:val="Normal"/>
-    <w:semiHidden/>
-    <w:rsid w:val="00B23694"/>
-    <w:pPr>
-      <w:shd w:val="clear" w:color="auto" w:fill="000080"/>
-    </w:pPr>
-    <w:rPr>
-      <w:rFonts w:ascii="Tahoma" w:hAnsi="Tahoma"/>
-    </w:rPr>
-  </w:style>
-  <w:style w:type="character" w:styleId="PageNumber">
-    <w:name w:val="page number"/>
-    <w:basedOn w:val="DefaultParagraphFont"/>
-    <w:semiHidden/>
-    <w:rsid w:val="00B23694"/>
-  </w:style>
-  <w:style w:type="paragraph" w:customStyle="1" w:styleId="Bullet">
-    <w:name w:val="Bullet"/>
-    <w:basedOn w:val="Normal"/>
-    <w:rsid w:val="00B23694"/>
-    <w:pPr>
-      <w:tabs>
-        <w:tab w:val="left" w:pos="720"/>
-      </w:tabs>
-      <w:spacing w:before="60" w:after="60"/>
-      <w:ind w:left="720" w:hanging="360"/>
-    </w:pPr>
-  </w:style>
-  <w:style w:type="character" w:styleId="FollowedHyperlink">
-    <w:name w:val="FollowedHyperlink"/>
-    <w:semiHidden/>
-    <w:rsid w:val="00B23694"/>
-    <w:rPr>
-      <w:color w:val="800080"/>
-      <w:u w:val="single"/>
-    </w:rPr>
-  </w:style>
-  <w:style w:type="character" w:styleId="Hyperlink">
-    <w:name w:val="Hyperlink"/>
-    <w:uiPriority w:val="99"/>
-    <w:rsid w:val="00B23694"/>
-    <w:rPr>
-      <w:color w:val="0000FF"/>
-      <w:u w:val="single"/>
-    </w:rPr>
-  </w:style>
-  <w:style w:type="paragraph" w:customStyle="1" w:styleId="StepText">
-    <w:name w:val="Step Text"/>
-    <w:basedOn w:val="Normal"/>
-    <w:rsid w:val="00B23694"/>
-    <w:pPr>
-      <w:ind w:left="360"/>
-    </w:pPr>
-  </w:style>
-  <w:style w:type="paragraph" w:styleId="BalloonText">
-    <w:name w:val="Balloon Text"/>
-    <w:basedOn w:val="Normal"/>
-    <w:semiHidden/>
-    <w:rsid w:val="00B23694"/>
-    <w:rPr>
-      <w:rFonts w:ascii="Tahoma" w:hAnsi="Tahoma" w:cs="Tahoma"/>
-      <w:sz w:val="16"/>
-      <w:szCs w:val="16"/>
-    </w:rPr>
-  </w:style>
-  <w:style w:type="character" w:customStyle="1" w:styleId="Heading1Char">
-    <w:name w:val="Heading 1 Char"/>
-    <w:link w:val="Heading1"/>
-    <w:uiPriority w:val="9"/>
-    <w:rsid w:val="001117ED"/>
-    <w:rPr>
-      <w:rFonts w:ascii="Cambria" w:eastAsia="Times New Roman" w:hAnsi="Cambria" w:cs="Times New Roman"/>
-      <w:b/>
-      <w:bCs/>
-      <w:color w:val="365F91"/>
-      <w:sz w:val="28"/>
-      <w:szCs w:val="28"/>
-    </w:rPr>
-  </w:style>
-  <w:style w:type="character" w:customStyle="1" w:styleId="Heading2Char">
-    <w:name w:val="Heading 2 Char"/>
-    <w:link w:val="Heading2"/>
-    <w:uiPriority w:val="9"/>
-    <w:rsid w:val="001117ED"/>
-    <w:rPr>
-      <w:rFonts w:ascii="Cambria" w:eastAsia="Times New Roman" w:hAnsi="Cambria" w:cs="Times New Roman"/>
-      <w:b/>
-      <w:bCs/>
-      <w:color w:val="4F81BD"/>
-      <w:sz w:val="26"/>
-      <w:szCs w:val="26"/>
-    </w:rPr>
-  </w:style>
-  <w:style w:type="character" w:customStyle="1" w:styleId="Heading3Char">
-    <w:name w:val="Heading 3 Char"/>
-    <w:link w:val="Heading3"/>
-    <w:uiPriority w:val="9"/>
-    <w:rsid w:val="001117ED"/>
-    <w:rPr>
-      <w:rFonts w:ascii="Cambria" w:eastAsia="Times New Roman" w:hAnsi="Cambria" w:cs="Times New Roman"/>
-      <w:b/>
-      <w:bCs/>
-      <w:color w:val="4F81BD"/>
-    </w:rPr>
-  </w:style>
-  <w:style w:type="character" w:customStyle="1" w:styleId="Heading4Char">
-    <w:name w:val="Heading 4 Char"/>
-    <w:link w:val="Heading4"/>
-    <w:uiPriority w:val="9"/>
-    <w:rsid w:val="001117ED"/>
-    <w:rPr>
-      <w:rFonts w:ascii="Cambria" w:eastAsia="Times New Roman" w:hAnsi="Cambria" w:cs="Times New Roman"/>
-      <w:b/>
-      <w:bCs/>
-      <w:i/>
-      <w:iCs/>
-      <w:color w:val="4F81BD"/>
-    </w:rPr>
-  </w:style>
-  <w:style w:type="character" w:customStyle="1" w:styleId="Heading5Char">
-    <w:name w:val="Heading 5 Char"/>
-    <w:link w:val="Heading5"/>
-    <w:uiPriority w:val="9"/>
-    <w:rsid w:val="001117ED"/>
-    <w:rPr>
-      <w:rFonts w:ascii="Cambria" w:eastAsia="Times New Roman" w:hAnsi="Cambria" w:cs="Times New Roman"/>
-      <w:color w:val="243F60"/>
-    </w:rPr>
-  </w:style>
-  <w:style w:type="character" w:customStyle="1" w:styleId="Heading6Char">
-    <w:name w:val="Heading 6 Char"/>
-    <w:link w:val="Heading6"/>
-    <w:uiPriority w:val="9"/>
-    <w:rsid w:val="001117ED"/>
-    <w:rPr>
-      <w:rFonts w:ascii="Cambria" w:eastAsia="Times New Roman" w:hAnsi="Cambria" w:cs="Times New Roman"/>
-      <w:i/>
-      <w:iCs/>
-      <w:color w:val="243F60"/>
-    </w:rPr>
-  </w:style>
-  <w:style w:type="character" w:customStyle="1" w:styleId="Heading7Char">
-    <w:name w:val="Heading 7 Char"/>
-    <w:link w:val="Heading7"/>
-    <w:uiPriority w:val="9"/>
-    <w:rsid w:val="001117ED"/>
-    <w:rPr>
-      <w:rFonts w:ascii="Cambria" w:eastAsia="Times New Roman" w:hAnsi="Cambria" w:cs="Times New Roman"/>
-      <w:i/>
-      <w:iCs/>
-      <w:color w:val="404040"/>
-    </w:rPr>
-  </w:style>
-  <w:style w:type="character" w:customStyle="1" w:styleId="Heading8Char">
-    <w:name w:val="Heading 8 Char"/>
-    <w:link w:val="Heading8"/>
-    <w:uiPriority w:val="9"/>
-    <w:rsid w:val="001117ED"/>
-    <w:rPr>
-      <w:rFonts w:ascii="Cambria" w:eastAsia="Times New Roman" w:hAnsi="Cambria" w:cs="Times New Roman"/>
-      <w:color w:val="4F81BD"/>
-      <w:sz w:val="20"/>
-      <w:szCs w:val="20"/>
-    </w:rPr>
-  </w:style>
-  <w:style w:type="character" w:customStyle="1" w:styleId="Heading9Char">
-    <w:name w:val="Heading 9 Char"/>
-    <w:link w:val="Heading9"/>
-    <w:uiPriority w:val="9"/>
-    <w:rsid w:val="001117ED"/>
-    <w:rPr>
-      <w:rFonts w:ascii="Cambria" w:eastAsia="Times New Roman" w:hAnsi="Cambria" w:cs="Times New Roman"/>
-      <w:i/>
-      <w:iCs/>
-      <w:color w:val="404040"/>
-      <w:sz w:val="20"/>
-      <w:szCs w:val="20"/>
-    </w:rPr>
-  </w:style>
-  <w:style w:type="paragraph" w:styleId="Caption">
-    <w:name w:val="caption"/>
-    <w:basedOn w:val="Normal"/>
-    <w:next w:val="Normal"/>
-    <w:uiPriority w:val="35"/>
-    <w:semiHidden/>
-    <w:unhideWhenUsed/>
-    <w:qFormat/>
-    <w:rsid w:val="001117ED"/>
-    <w:pPr>
-      <w:spacing w:line="240" w:lineRule="auto"/>
-    </w:pPr>
-    <w:rPr>
-      <w:b/>
-      <w:bCs/>
-      <w:color w:val="4F81BD"/>
-      <w:sz w:val="18"/>
-      <w:szCs w:val="18"/>
-    </w:rPr>
-  </w:style>
-  <w:style w:type="paragraph" w:styleId="Title">
-    <w:name w:val="Title"/>
-    <w:basedOn w:val="Normal"/>
-    <w:next w:val="Normal"/>
-    <w:link w:val="TitleChar"/>
-    <w:uiPriority w:val="10"/>
-    <w:qFormat/>
-    <w:rsid w:val="001117ED"/>
-    <w:pPr>
-      <w:pBdr>
-        <w:bottom w:val="single" w:sz="8" w:space="4" w:color="4F81BD"/>
-      </w:pBdr>
-      <w:spacing w:after="300" w:line="240" w:lineRule="auto"/>
-      <w:contextualSpacing/>
-    </w:pPr>
-    <w:rPr>
-      <w:rFonts w:ascii="Cambria" w:hAnsi="Cambria"/>
-      <w:color w:val="17365D"/>
-      <w:spacing w:val="5"/>
-      <w:kern w:val="28"/>
-      <w:sz w:val="52"/>
-      <w:szCs w:val="52"/>
-    </w:rPr>
-  </w:style>
-  <w:style w:type="character" w:customStyle="1" w:styleId="TitleChar">
-    <w:name w:val="Title Char"/>
-    <w:link w:val="Title"/>
-    <w:uiPriority w:val="10"/>
-    <w:rsid w:val="001117ED"/>
-    <w:rPr>
-      <w:rFonts w:ascii="Cambria" w:eastAsia="Times New Roman" w:hAnsi="Cambria" w:cs="Times New Roman"/>
-      <w:color w:val="17365D"/>
-      <w:spacing w:val="5"/>
-      <w:kern w:val="28"/>
-      <w:sz w:val="52"/>
-      <w:szCs w:val="52"/>
-    </w:rPr>
-  </w:style>
-  <w:style w:type="paragraph" w:styleId="Subtitle">
-    <w:name w:val="Subtitle"/>
-    <w:basedOn w:val="Normal"/>
-    <w:next w:val="Normal"/>
-    <w:link w:val="SubtitleChar"/>
-    <w:uiPriority w:val="11"/>
-    <w:qFormat/>
-    <w:rsid w:val="001117ED"/>
-    <w:pPr>
-      <w:numPr>
-        <w:ilvl w:val="1"/>
-      </w:numPr>
-    </w:pPr>
-    <w:rPr>
-      <w:rFonts w:ascii="Cambria" w:hAnsi="Cambria"/>
-      <w:i/>
-      <w:iCs/>
-      <w:color w:val="4F81BD"/>
-      <w:spacing w:val="15"/>
-      <w:sz w:val="24"/>
-      <w:szCs w:val="24"/>
-    </w:rPr>
-  </w:style>
-  <w:style w:type="character" w:customStyle="1" w:styleId="SubtitleChar">
-    <w:name w:val="Subtitle Char"/>
-    <w:link w:val="Subtitle"/>
-    <w:uiPriority w:val="11"/>
-    <w:rsid w:val="001117ED"/>
-    <w:rPr>
-      <w:rFonts w:ascii="Cambria" w:eastAsia="Times New Roman" w:hAnsi="Cambria" w:cs="Times New Roman"/>
-      <w:i/>
-      <w:iCs/>
-      <w:color w:val="4F81BD"/>
-      <w:spacing w:val="15"/>
-      <w:sz w:val="24"/>
-      <w:szCs w:val="24"/>
-    </w:rPr>
-  </w:style>
-  <w:style w:type="character" w:styleId="Strong">
-    <w:name w:val="Strong"/>
-    <w:uiPriority w:val="22"/>
-    <w:qFormat/>
-    <w:rsid w:val="001117ED"/>
-    <w:rPr>
-      <w:b/>
-      <w:bCs/>
-    </w:rPr>
-  </w:style>
-  <w:style w:type="character" w:styleId="Emphasis">
-    <w:name w:val="Emphasis"/>
-    <w:uiPriority w:val="20"/>
-    <w:qFormat/>
-    <w:rsid w:val="001117ED"/>
-    <w:rPr>
-      <w:i/>
-      <w:iCs/>
-    </w:rPr>
-  </w:style>
-  <w:style w:type="paragraph" w:styleId="NoSpacing">
-    <w:name w:val="No Spacing"/>
-    <w:link w:val="NoSpacingChar"/>
-    <w:uiPriority w:val="1"/>
-    <w:qFormat/>
-    <w:rsid w:val="001117ED"/>
-    <w:rPr>
-      <w:sz w:val="22"/>
-      <w:szCs w:val="22"/>
-      <w:lang w:bidi="en-US"/>
-    </w:rPr>
-  </w:style>
-  <w:style w:type="paragraph" w:styleId="ListParagraph">
-    <w:name w:val="List Paragraph"/>
-    <w:basedOn w:val="Normal"/>
-    <w:uiPriority w:val="34"/>
-    <w:qFormat/>
-    <w:rsid w:val="001117ED"/>
-    <w:pPr>
-      <w:ind w:left="720"/>
-      <w:contextualSpacing/>
-    </w:pPr>
-  </w:style>
-  <w:style w:type="paragraph" w:styleId="Quote">
-    <w:name w:val="Quote"/>
-    <w:basedOn w:val="Normal"/>
-    <w:next w:val="Normal"/>
-    <w:link w:val="QuoteChar"/>
-    <w:uiPriority w:val="29"/>
-    <w:qFormat/>
-    <w:rsid w:val="001117ED"/>
-    <w:rPr>
-      <w:i/>
-      <w:iCs/>
-      <w:color w:val="000000"/>
-    </w:rPr>
-  </w:style>
-  <w:style w:type="character" w:customStyle="1" w:styleId="QuoteChar">
-    <w:name w:val="Quote Char"/>
-    <w:link w:val="Quote"/>
-    <w:uiPriority w:val="29"/>
-    <w:rsid w:val="001117ED"/>
-    <w:rPr>
-      <w:i/>
-      <w:iCs/>
-      <w:color w:val="000000"/>
-    </w:rPr>
-  </w:style>
-  <w:style w:type="paragraph" w:styleId="IntenseQuote">
-    <w:name w:val="Intense Quote"/>
-    <w:basedOn w:val="Normal"/>
-    <w:next w:val="Normal"/>
-    <w:link w:val="IntenseQuoteChar"/>
-    <w:uiPriority w:val="30"/>
-    <w:qFormat/>
-    <w:rsid w:val="001117ED"/>
-    <w:pPr>
-      <w:pBdr>
-        <w:bottom w:val="single" w:sz="4" w:space="4" w:color="4F81BD"/>
-      </w:pBdr>
-      <w:spacing w:before="200" w:after="280"/>
-      <w:ind w:left="936" w:right="936"/>
-    </w:pPr>
-    <w:rPr>
-      <w:b/>
-      <w:bCs/>
-      <w:i/>
-      <w:iCs/>
-      <w:color w:val="4F81BD"/>
-    </w:rPr>
-  </w:style>
-  <w:style w:type="character" w:customStyle="1" w:styleId="IntenseQuoteChar">
-    <w:name w:val="Intense Quote Char"/>
-    <w:link w:val="IntenseQuote"/>
-    <w:uiPriority w:val="30"/>
-    <w:rsid w:val="001117ED"/>
-    <w:rPr>
-      <w:b/>
-      <w:bCs/>
-      <w:i/>
-      <w:iCs/>
-      <w:color w:val="4F81BD"/>
-    </w:rPr>
-  </w:style>
-  <w:style w:type="character" w:styleId="SubtleEmphasis">
-    <w:name w:val="Subtle Emphasis"/>
-    <w:uiPriority w:val="19"/>
-    <w:qFormat/>
-    <w:rsid w:val="001117ED"/>
-    <w:rPr>
-      <w:i/>
-      <w:iCs/>
-      <w:color w:val="808080"/>
-    </w:rPr>
-  </w:style>
-  <w:style w:type="character" w:styleId="IntenseEmphasis">
-    <w:name w:val="Intense Emphasis"/>
-    <w:uiPriority w:val="21"/>
-    <w:qFormat/>
-    <w:rsid w:val="001117ED"/>
-    <w:rPr>
-      <w:b/>
-      <w:bCs/>
-      <w:i/>
-      <w:iCs/>
-      <w:color w:val="4F81BD"/>
-    </w:rPr>
-  </w:style>
-  <w:style w:type="character" w:styleId="SubtleReference">
-    <w:name w:val="Subtle Reference"/>
-    <w:uiPriority w:val="31"/>
-    <w:qFormat/>
-    <w:rsid w:val="001117ED"/>
-    <w:rPr>
-      <w:smallCaps/>
-      <w:color w:val="C0504D"/>
-      <w:u w:val="single"/>
-    </w:rPr>
-  </w:style>
-  <w:style w:type="character" w:styleId="IntenseReference">
-    <w:name w:val="Intense Reference"/>
-    <w:uiPriority w:val="32"/>
-    <w:qFormat/>
-    <w:rsid w:val="001117ED"/>
-    <w:rPr>
-      <w:b/>
-      <w:bCs/>
-      <w:smallCaps/>
-      <w:color w:val="C0504D"/>
-      <w:spacing w:val="5"/>
-      <w:u w:val="single"/>
-    </w:rPr>
-  </w:style>
-  <w:style w:type="character" w:styleId="BookTitle">
-    <w:name w:val="Book Title"/>
-    <w:uiPriority w:val="33"/>
-    <w:qFormat/>
-    <w:rsid w:val="001117ED"/>
-    <w:rPr>
-      <w:b/>
-      <w:bCs/>
-      <w:smallCaps/>
-      <w:spacing w:val="5"/>
-    </w:rPr>
-  </w:style>
-  <w:style w:type="paragraph" w:styleId="TOCHeading">
-    <w:name w:val="TOC Heading"/>
-    <w:basedOn w:val="Heading1"/>
-    <w:next w:val="Normal"/>
-    <w:uiPriority w:val="39"/>
-    <w:semiHidden/>
-    <w:unhideWhenUsed/>
-    <w:qFormat/>
-    <w:rsid w:val="001117ED"/>
-    <w:pPr>
-      <w:outlineLvl w:val="9"/>
-    </w:pPr>
-  </w:style>
-  <w:style w:type="character" w:customStyle="1" w:styleId="HeaderChar">
-    <w:name w:val="Header Char"/>
-    <w:link w:val="Header"/>
-    <w:semiHidden/>
-    <w:rsid w:val="00D06F22"/>
-    <w:rPr>
-      <w:sz w:val="22"/>
-      <w:szCs w:val="22"/>
-      <w:lang w:bidi="en-US"/>
-    </w:rPr>
-  </w:style>
-  <w:style w:type="character" w:styleId="CommentReference">
-    <w:name w:val="annotation reference"/>
-    <w:uiPriority w:val="99"/>
-    <w:semiHidden/>
-    <w:unhideWhenUsed/>
-    <w:rsid w:val="004A2ED1"/>
-    <w:rPr>
-      <w:sz w:val="16"/>
-      <w:szCs w:val="16"/>
-    </w:rPr>
-  </w:style>
-  <w:style w:type="paragraph" w:styleId="CommentText">
-    <w:name w:val="annotation text"/>
-    <w:basedOn w:val="Normal"/>
-    <w:link w:val="CommentTextChar"/>
-    <w:uiPriority w:val="99"/>
-    <w:semiHidden/>
-    <w:unhideWhenUsed/>
-    <w:rsid w:val="004A2ED1"/>
     <w:rPr>
       <w:sz w:val="20"/>
       <w:szCs w:val="20"/>
     </w:rPr>
   </w:style>
-  <w:style w:type="character" w:customStyle="1" w:styleId="CommentTextChar">
-    <w:name w:val="Comment Text Char"/>
-    <w:link w:val="CommentText"/>
+  <w:style w:type="character" w:customStyle="1" w:styleId="FootnoteTextChar">
+    <w:name w:val="Footnote Text Char"/>
+    <w:basedOn w:val="DefaultParagraphFont"/>
+    <w:link w:val="FootnoteText"/>
     <w:uiPriority w:val="99"/>
     <w:semiHidden/>
-    <w:rsid w:val="004A2ED1"/>
+    <w:rsid w:val="00FF5222"/>
     <w:rPr>
       <w:lang w:bidi="en-US"/>
     </w:rPr>
   </w:style>
-  <w:style w:type="paragraph" w:styleId="CommentSubject">
-    <w:name w:val="annotation subject"/>
-    <w:basedOn w:val="CommentText"/>
-    <w:next w:val="CommentText"/>
-    <w:link w:val="CommentSubjectChar"/>
+  <w:style w:type="character" w:styleId="FootnoteReference">
+    <w:name w:val="footnote reference"/>
+    <w:basedOn w:val="DefaultParagraphFont"/>
     <w:uiPriority w:val="99"/>
     <w:semiHidden/>
     <w:unhideWhenUsed/>
-    <w:rsid w:val="004A2ED1"/>
+    <w:rsid w:val="00FF5222"/>
     <w:rPr>
-      <w:b/>
-      <w:bCs/>
+      <w:vertAlign w:val="superscript"/>
     </w:rPr>
-  </w:style>
-  <w:style w:type="character" w:customStyle="1" w:styleId="CommentSubjectChar">
-    <w:name w:val="Comment Subject Char"/>
-    <w:link w:val="CommentSubject"/>
-    <w:uiPriority w:val="99"/>
-    <w:semiHidden/>
-    <w:rsid w:val="004A2ED1"/>
-    <w:rPr>
-      <w:b/>
-      <w:bCs/>
-      <w:lang w:bidi="en-US"/>
-    </w:rPr>
-  </w:style>
-  <w:style w:type="table" w:styleId="TableGrid">
-    <w:name w:val="Table Grid"/>
-    <w:basedOn w:val="TableNormal"/>
-    <w:uiPriority w:val="59"/>
-    <w:rsid w:val="00260ACF"/>
-    <w:tblPr>
-      <w:tblInd w:w="0" w:type="dxa"/>
-      <w:tblBorders>
-        <w:top w:val="single" w:sz="4" w:space="0" w:color="000000" w:themeColor="text1"/>
-        <w:left w:val="single" w:sz="4" w:space="0" w:color="000000" w:themeColor="text1"/>
-        <w:bottom w:val="single" w:sz="4" w:space="0" w:color="000000" w:themeColor="text1"/>
-        <w:right w:val="single" w:sz="4" w:space="0" w:color="000000" w:themeColor="text1"/>
-        <w:insideH w:val="single" w:sz="4" w:space="0" w:color="000000" w:themeColor="text1"/>
-        <w:insideV w:val="single" w:sz="4" w:space="0" w:color="000000" w:themeColor="text1"/>
-      </w:tblBorders>
-      <w:tblCellMar>
-        <w:top w:w="0" w:type="dxa"/>
-        <w:left w:w="108" w:type="dxa"/>
-        <w:bottom w:w="0" w:type="dxa"/>
-        <w:right w:w="108" w:type="dxa"/>
-      </w:tblCellMar>
-    </w:tblPr>
-  </w:style>
-  <w:style w:type="paragraph" w:customStyle="1" w:styleId="ProcessBody">
-    <w:name w:val="ProcessBody"/>
-    <w:basedOn w:val="Normal"/>
-    <w:link w:val="ProcessBodyChar"/>
-    <w:rsid w:val="001700DE"/>
-    <w:pPr>
-      <w:widowControl w:val="0"/>
-      <w:suppressLineNumbers/>
-      <w:suppressAutoHyphens/>
-      <w:spacing w:before="60" w:after="60" w:line="280" w:lineRule="exact"/>
-      <w:ind w:left="709"/>
-      <w:jc w:val="both"/>
-    </w:pPr>
-    <w:rPr>
-      <w:rFonts w:ascii="Arial" w:hAnsi="Arial"/>
-      <w:sz w:val="20"/>
-      <w:lang w:bidi="ar-SA"/>
-    </w:rPr>
-  </w:style>
-  <w:style w:type="character" w:customStyle="1" w:styleId="ProcessBodyChar">
-    <w:name w:val="ProcessBody Char"/>
-    <w:basedOn w:val="DefaultParagraphFont"/>
-    <w:link w:val="ProcessBody"/>
-    <w:rsid w:val="001700DE"/>
-    <w:rPr>
-      <w:rFonts w:ascii="Arial" w:hAnsi="Arial"/>
-      <w:szCs w:val="22"/>
-    </w:rPr>
-  </w:style>
-  <w:style w:type="paragraph" w:customStyle="1" w:styleId="Char">
-    <w:name w:val="Char"/>
-    <w:basedOn w:val="Normal"/>
-    <w:semiHidden/>
-    <w:rsid w:val="001700DE"/>
-    <w:pPr>
-      <w:widowControl w:val="0"/>
-      <w:spacing w:after="0" w:line="280" w:lineRule="atLeast"/>
-    </w:pPr>
-    <w:rPr>
-      <w:rFonts w:ascii="Times New Roman" w:eastAsia="MS Mincho" w:hAnsi="Times New Roman"/>
-      <w:lang w:val="en-GB" w:eastAsia="en-GB" w:bidi="ar-SA"/>
-    </w:rPr>
-  </w:style>
-  <w:style w:type="paragraph" w:customStyle="1" w:styleId="TableText-bullet">
-    <w:name w:val="TableText-bullet"/>
-    <w:basedOn w:val="Normal"/>
-    <w:rsid w:val="001700DE"/>
-    <w:pPr>
-      <w:widowControl w:val="0"/>
-      <w:suppressLineNumbers/>
-      <w:tabs>
-        <w:tab w:val="num" w:pos="397"/>
-        <w:tab w:val="num" w:pos="720"/>
-      </w:tabs>
-      <w:suppressAutoHyphens/>
-      <w:spacing w:before="60" w:after="60" w:line="240" w:lineRule="exact"/>
-      <w:ind w:left="397" w:hanging="720"/>
-    </w:pPr>
-    <w:rPr>
-      <w:rFonts w:ascii="Arial" w:hAnsi="Arial"/>
-      <w:sz w:val="16"/>
-      <w:lang w:bidi="ar-SA"/>
-    </w:rPr>
-  </w:style>
-  <w:style w:type="paragraph" w:customStyle="1" w:styleId="Tabletext">
-    <w:name w:val="Tabletext"/>
-    <w:basedOn w:val="Normal"/>
-    <w:rsid w:val="00E157F9"/>
-    <w:pPr>
-      <w:widowControl w:val="0"/>
-      <w:suppressLineNumbers/>
-      <w:suppressAutoHyphens/>
-      <w:spacing w:before="60" w:after="60" w:line="240" w:lineRule="exact"/>
-      <w:ind w:left="57"/>
-    </w:pPr>
-    <w:rPr>
-      <w:rFonts w:ascii="Arial" w:hAnsi="Arial"/>
-      <w:sz w:val="16"/>
-      <w:lang w:bidi="ar-SA"/>
-    </w:rPr>
-  </w:style>
-  <w:style w:type="paragraph" w:customStyle="1" w:styleId="TableFormat">
-    <w:name w:val="Table Format"/>
-    <w:basedOn w:val="Normal"/>
-    <w:autoRedefine/>
-    <w:rsid w:val="00E157F9"/>
-    <w:pPr>
-      <w:spacing w:before="120" w:after="120" w:line="240" w:lineRule="auto"/>
-    </w:pPr>
-    <w:rPr>
-      <w:rFonts w:ascii="Arial" w:hAnsi="Arial"/>
-      <w:sz w:val="20"/>
-      <w:szCs w:val="20"/>
-      <w:lang w:bidi="ar-SA"/>
-    </w:rPr>
-  </w:style>
-  <w:style w:type="table" w:customStyle="1" w:styleId="RBI-Table">
-    <w:name w:val="RBI-Table"/>
-    <w:basedOn w:val="TableNormal"/>
-    <w:rsid w:val="001479E0"/>
-    <w:rPr>
-      <w:rFonts w:ascii="Arial" w:hAnsi="Arial"/>
-      <w:sz w:val="18"/>
-    </w:rPr>
-    <w:tblPr>
-      <w:tblInd w:w="709" w:type="dxa"/>
-      <w:tblBorders>
-        <w:top w:val="single" w:sz="4" w:space="0" w:color="auto"/>
-        <w:left w:val="single" w:sz="4" w:space="0" w:color="auto"/>
-        <w:bottom w:val="single" w:sz="4" w:space="0" w:color="auto"/>
-        <w:right w:val="single" w:sz="4" w:space="0" w:color="auto"/>
-        <w:insideH w:val="single" w:sz="4" w:space="0" w:color="auto"/>
-        <w:insideV w:val="single" w:sz="4" w:space="0" w:color="auto"/>
-      </w:tblBorders>
-      <w:tblCellMar>
-        <w:top w:w="0" w:type="dxa"/>
-        <w:left w:w="108" w:type="dxa"/>
-        <w:bottom w:w="0" w:type="dxa"/>
-        <w:right w:w="108" w:type="dxa"/>
-      </w:tblCellMar>
-    </w:tblPr>
-    <w:trPr>
-      <w:cantSplit/>
-    </w:trPr>
-    <w:tcPr>
-      <w:vAlign w:val="center"/>
-    </w:tcPr>
-    <w:tblStylePr w:type="firstRow">
-      <w:pPr>
-        <w:jc w:val="center"/>
-      </w:pPr>
-      <w:rPr>
-        <w:rFonts w:ascii="Arial" w:hAnsi="Arial"/>
-        <w:b/>
-        <w:color w:val="FFFFFF"/>
-        <w:sz w:val="22"/>
-      </w:rPr>
-      <w:tblPr/>
-      <w:trPr>
-        <w:tblHeader/>
-      </w:trPr>
-      <w:tcPr>
-        <w:shd w:val="clear" w:color="auto" w:fill="666666"/>
-      </w:tcPr>
-    </w:tblStylePr>
-  </w:style>
-  <w:style w:type="paragraph" w:styleId="Revision">
-    <w:name w:val="Revision"/>
-    <w:hidden/>
-    <w:uiPriority w:val="99"/>
-    <w:semiHidden/>
-    <w:rsid w:val="00C36060"/>
-    <w:rPr>
-      <w:sz w:val="22"/>
-      <w:szCs w:val="22"/>
-      <w:lang w:bidi="en-US"/>
-    </w:rPr>
-  </w:style>
-  <w:style w:type="paragraph" w:styleId="TOC1">
-    <w:name w:val="toc 1"/>
-    <w:basedOn w:val="Normal"/>
-    <w:next w:val="Normal"/>
-    <w:autoRedefine/>
-    <w:uiPriority w:val="39"/>
-    <w:unhideWhenUsed/>
-    <w:rsid w:val="004B4664"/>
-    <w:pPr>
-      <w:spacing w:after="100"/>
-    </w:pPr>
-  </w:style>
-  <w:style w:type="paragraph" w:styleId="TOC2">
-    <w:name w:val="toc 2"/>
-    <w:basedOn w:val="Normal"/>
-    <w:next w:val="Normal"/>
-    <w:autoRedefine/>
-    <w:uiPriority w:val="39"/>
-    <w:unhideWhenUsed/>
-    <w:rsid w:val="004B4664"/>
-    <w:pPr>
-      <w:spacing w:after="100"/>
-      <w:ind w:left="220"/>
-    </w:pPr>
-  </w:style>
-  <w:style w:type="character" w:customStyle="1" w:styleId="NoSpacingChar">
-    <w:name w:val="No Spacing Char"/>
-    <w:basedOn w:val="DefaultParagraphFont"/>
-    <w:link w:val="NoSpacing"/>
-    <w:uiPriority w:val="1"/>
-    <w:rsid w:val="004B4664"/>
-    <w:rPr>
-      <w:sz w:val="22"/>
-      <w:szCs w:val="22"/>
-      <w:lang w:bidi="en-US"/>
-    </w:rPr>
-  </w:style>
-  <w:style w:type="table" w:customStyle="1" w:styleId="LightList-Accent11">
-    <w:name w:val="Light List - Accent 11"/>
-    <w:basedOn w:val="TableNormal"/>
-    <w:uiPriority w:val="61"/>
-    <w:rsid w:val="00E57469"/>
-    <w:tblPr>
-      <w:tblStyleRowBandSize w:val="1"/>
-      <w:tblStyleColBandSize w:val="1"/>
-      <w:tblInd w:w="0" w:type="dxa"/>
-      <w:tblBorders>
-        <w:top w:val="single" w:sz="8" w:space="0" w:color="4F81BD" w:themeColor="accent1"/>
-        <w:left w:val="single" w:sz="8" w:space="0" w:color="4F81BD" w:themeColor="accent1"/>
-        <w:bottom w:val="single" w:sz="8" w:space="0" w:color="4F81BD" w:themeColor="accent1"/>
-        <w:right w:val="single" w:sz="8" w:space="0" w:color="4F81BD" w:themeColor="accent1"/>
-      </w:tblBorders>
-      <w:tblCellMar>
-        <w:top w:w="0" w:type="dxa"/>
-        <w:left w:w="108" w:type="dxa"/>
-        <w:bottom w:w="0" w:type="dxa"/>
-        <w:right w:w="108" w:type="dxa"/>
-      </w:tblCellMar>
-    </w:tblPr>
-    <w:tblStylePr w:type="firstRow">
-      <w:pPr>
-        <w:spacing w:before="0" w:after="0" w:line="240" w:lineRule="auto"/>
-      </w:pPr>
-      <w:rPr>
-        <w:b/>
-        <w:bCs/>
-        <w:color w:val="FFFFFF" w:themeColor="background1"/>
-      </w:rPr>
-      <w:tblPr/>
-      <w:tcPr>
-        <w:shd w:val="clear" w:color="auto" w:fill="4F81BD" w:themeFill="accent1"/>
-      </w:tcPr>
-    </w:tblStylePr>
-    <w:tblStylePr w:type="lastRow">
-      <w:pPr>
-        <w:spacing w:before="0" w:after="0" w:line="240" w:lineRule="auto"/>
-      </w:pPr>
-      <w:rPr>
-        <w:b/>
-        <w:bCs/>
-      </w:rPr>
-      <w:tblPr/>
-      <w:tcPr>
-        <w:tcBorders>
-          <w:top w:val="double" w:sz="6" w:space="0" w:color="4F81BD" w:themeColor="accent1"/>
-          <w:left w:val="single" w:sz="8" w:space="0" w:color="4F81BD" w:themeColor="accent1"/>
-          <w:bottom w:val="single" w:sz="8" w:space="0" w:color="4F81BD" w:themeColor="accent1"/>
-          <w:right w:val="single" w:sz="8" w:space="0" w:color="4F81BD" w:themeColor="accent1"/>
-        </w:tcBorders>
-      </w:tcPr>
-    </w:tblStylePr>
-    <w:tblStylePr w:type="firstCol">
-      <w:rPr>
-        <w:b/>
-        <w:bCs/>
-      </w:rPr>
-    </w:tblStylePr>
-    <w:tblStylePr w:type="lastCol">
-      <w:rPr>
-        <w:b/>
-        <w:bCs/>
-      </w:rPr>
-    </w:tblStylePr>
-    <w:tblStylePr w:type="band1Vert">
-      <w:tblPr/>
-      <w:tcPr>
-        <w:tcBorders>
-          <w:top w:val="single" w:sz="8" w:space="0" w:color="4F81BD" w:themeColor="accent1"/>
-          <w:left w:val="single" w:sz="8" w:space="0" w:color="4F81BD" w:themeColor="accent1"/>
-          <w:bottom w:val="single" w:sz="8" w:space="0" w:color="4F81BD" w:themeColor="accent1"/>
-          <w:right w:val="single" w:sz="8" w:space="0" w:color="4F81BD" w:themeColor="accent1"/>
-        </w:tcBorders>
-      </w:tcPr>
-    </w:tblStylePr>
-    <w:tblStylePr w:type="band1Horz">
-      <w:tblPr/>
-      <w:tcPr>
-        <w:tcBorders>
-          <w:top w:val="single" w:sz="8" w:space="0" w:color="4F81BD" w:themeColor="accent1"/>
-          <w:left w:val="single" w:sz="8" w:space="0" w:color="4F81BD" w:themeColor="accent1"/>
-          <w:bottom w:val="single" w:sz="8" w:space="0" w:color="4F81BD" w:themeColor="accent1"/>
-          <w:right w:val="single" w:sz="8" w:space="0" w:color="4F81BD" w:themeColor="accent1"/>
-        </w:tcBorders>
-      </w:tcPr>
-    </w:tblStylePr>
-  </w:style>
-  <w:style w:type="paragraph" w:styleId="TOC3">
-    <w:name w:val="toc 3"/>
-    <w:basedOn w:val="Normal"/>
-    <w:next w:val="Normal"/>
-    <w:autoRedefine/>
-    <w:uiPriority w:val="39"/>
-    <w:unhideWhenUsed/>
-    <w:rsid w:val="00F60E9C"/>
-    <w:pPr>
-      <w:spacing w:after="100"/>
-      <w:ind w:left="440"/>
-    </w:pPr>
   </w:style>
 </w:styles>
 </file>
@@ -13782,13 +13437,6 @@
         </dgm:presLayoutVars>
       </dgm:prSet>
       <dgm:spPr/>
-      <dgm:t>
-        <a:bodyPr/>
-        <a:lstStyle/>
-        <a:p>
-          <a:endParaRPr lang="en-US"/>
-        </a:p>
-      </dgm:t>
     </dgm:pt>
     <dgm:pt modelId="{FF1A2968-6165-4F31-9AD7-E7A53EBE5EEE}" type="pres">
       <dgm:prSet presAssocID="{50299BD0-FC4D-452F-AD09-5037DDE2B7A8}" presName="node" presStyleLbl="node1" presStyleIdx="0" presStyleCnt="10">
@@ -13797,35 +13445,14 @@
         </dgm:presLayoutVars>
       </dgm:prSet>
       <dgm:spPr/>
-      <dgm:t>
-        <a:bodyPr/>
-        <a:lstStyle/>
-        <a:p>
-          <a:endParaRPr lang="en-US"/>
-        </a:p>
-      </dgm:t>
     </dgm:pt>
     <dgm:pt modelId="{42CA7B45-DA98-440E-8445-C8EDBEC2E083}" type="pres">
       <dgm:prSet presAssocID="{54EB66BB-4FD1-41B6-A5FD-A0F1423102A7}" presName="sibTrans" presStyleLbl="sibTrans1D1" presStyleIdx="0" presStyleCnt="9"/>
       <dgm:spPr/>
-      <dgm:t>
-        <a:bodyPr/>
-        <a:lstStyle/>
-        <a:p>
-          <a:endParaRPr lang="en-US"/>
-        </a:p>
-      </dgm:t>
     </dgm:pt>
     <dgm:pt modelId="{EE460B87-23CB-4172-9E1C-7E9F17694CE7}" type="pres">
       <dgm:prSet presAssocID="{54EB66BB-4FD1-41B6-A5FD-A0F1423102A7}" presName="connectorText" presStyleLbl="sibTrans1D1" presStyleIdx="0" presStyleCnt="9"/>
       <dgm:spPr/>
-      <dgm:t>
-        <a:bodyPr/>
-        <a:lstStyle/>
-        <a:p>
-          <a:endParaRPr lang="en-US"/>
-        </a:p>
-      </dgm:t>
     </dgm:pt>
     <dgm:pt modelId="{D26AE815-717F-4977-8515-2283D8357ACE}" type="pres">
       <dgm:prSet presAssocID="{143C9F3C-FE7A-47CF-83E2-A4C9492823E7}" presName="node" presStyleLbl="node1" presStyleIdx="1" presStyleCnt="10">
@@ -13834,35 +13461,14 @@
         </dgm:presLayoutVars>
       </dgm:prSet>
       <dgm:spPr/>
-      <dgm:t>
-        <a:bodyPr/>
-        <a:lstStyle/>
-        <a:p>
-          <a:endParaRPr lang="en-US"/>
-        </a:p>
-      </dgm:t>
     </dgm:pt>
     <dgm:pt modelId="{507C0152-98A0-4C90-B201-D65D2E612E0E}" type="pres">
       <dgm:prSet presAssocID="{FAD635EE-8597-48E3-8E70-1AD27A5DE73D}" presName="sibTrans" presStyleLbl="sibTrans1D1" presStyleIdx="1" presStyleCnt="9"/>
       <dgm:spPr/>
-      <dgm:t>
-        <a:bodyPr/>
-        <a:lstStyle/>
-        <a:p>
-          <a:endParaRPr lang="en-US"/>
-        </a:p>
-      </dgm:t>
     </dgm:pt>
     <dgm:pt modelId="{24A6EE26-EB78-4AF2-8AA0-8623187E31D7}" type="pres">
       <dgm:prSet presAssocID="{FAD635EE-8597-48E3-8E70-1AD27A5DE73D}" presName="connectorText" presStyleLbl="sibTrans1D1" presStyleIdx="1" presStyleCnt="9"/>
       <dgm:spPr/>
-      <dgm:t>
-        <a:bodyPr/>
-        <a:lstStyle/>
-        <a:p>
-          <a:endParaRPr lang="en-US"/>
-        </a:p>
-      </dgm:t>
     </dgm:pt>
     <dgm:pt modelId="{EF1EC076-9C30-48C5-AA05-56D37CE912E3}" type="pres">
       <dgm:prSet presAssocID="{5A473D3D-40A5-4A08-8F5C-10F434C830B0}" presName="node" presStyleLbl="node1" presStyleIdx="2" presStyleCnt="10">
@@ -13871,35 +13477,14 @@
         </dgm:presLayoutVars>
       </dgm:prSet>
       <dgm:spPr/>
-      <dgm:t>
-        <a:bodyPr/>
-        <a:lstStyle/>
-        <a:p>
-          <a:endParaRPr lang="en-US"/>
-        </a:p>
-      </dgm:t>
     </dgm:pt>
     <dgm:pt modelId="{D2312431-7167-4B9A-A2FC-BBFE12C152EB}" type="pres">
       <dgm:prSet presAssocID="{37EB7682-5E8C-420D-A304-1F72FDCB9A3D}" presName="sibTrans" presStyleLbl="sibTrans1D1" presStyleIdx="2" presStyleCnt="9"/>
       <dgm:spPr/>
-      <dgm:t>
-        <a:bodyPr/>
-        <a:lstStyle/>
-        <a:p>
-          <a:endParaRPr lang="en-US"/>
-        </a:p>
-      </dgm:t>
     </dgm:pt>
     <dgm:pt modelId="{9C95957A-D549-4E08-A143-5D9491529C92}" type="pres">
       <dgm:prSet presAssocID="{37EB7682-5E8C-420D-A304-1F72FDCB9A3D}" presName="connectorText" presStyleLbl="sibTrans1D1" presStyleIdx="2" presStyleCnt="9"/>
       <dgm:spPr/>
-      <dgm:t>
-        <a:bodyPr/>
-        <a:lstStyle/>
-        <a:p>
-          <a:endParaRPr lang="en-US"/>
-        </a:p>
-      </dgm:t>
     </dgm:pt>
     <dgm:pt modelId="{D34514D8-B2B3-4EA4-A44E-906D552A77BB}" type="pres">
       <dgm:prSet presAssocID="{C6EA7FC7-BB03-488D-AB5B-13982182D341}" presName="node" presStyleLbl="node1" presStyleIdx="3" presStyleCnt="10">
@@ -13908,35 +13493,14 @@
         </dgm:presLayoutVars>
       </dgm:prSet>
       <dgm:spPr/>
-      <dgm:t>
-        <a:bodyPr/>
-        <a:lstStyle/>
-        <a:p>
-          <a:endParaRPr lang="en-US"/>
-        </a:p>
-      </dgm:t>
     </dgm:pt>
     <dgm:pt modelId="{B3925EB0-5CA0-4FE9-958F-FF53FB50CE53}" type="pres">
       <dgm:prSet presAssocID="{73B56BD6-9C07-450C-9032-7396D463A332}" presName="sibTrans" presStyleLbl="sibTrans1D1" presStyleIdx="3" presStyleCnt="9"/>
       <dgm:spPr/>
-      <dgm:t>
-        <a:bodyPr/>
-        <a:lstStyle/>
-        <a:p>
-          <a:endParaRPr lang="en-US"/>
-        </a:p>
-      </dgm:t>
     </dgm:pt>
     <dgm:pt modelId="{ACDED7A4-877F-4D4F-B1D9-A0DB3C38D1D9}" type="pres">
       <dgm:prSet presAssocID="{73B56BD6-9C07-450C-9032-7396D463A332}" presName="connectorText" presStyleLbl="sibTrans1D1" presStyleIdx="3" presStyleCnt="9"/>
       <dgm:spPr/>
-      <dgm:t>
-        <a:bodyPr/>
-        <a:lstStyle/>
-        <a:p>
-          <a:endParaRPr lang="en-US"/>
-        </a:p>
-      </dgm:t>
     </dgm:pt>
     <dgm:pt modelId="{97BF5E19-1E5F-4B64-8F48-07D3B7BFB57E}" type="pres">
       <dgm:prSet presAssocID="{1EDE3EF8-9E51-4A55-B126-654B3415BF76}" presName="node" presStyleLbl="node1" presStyleIdx="4" presStyleCnt="10">
@@ -13945,35 +13509,14 @@
         </dgm:presLayoutVars>
       </dgm:prSet>
       <dgm:spPr/>
-      <dgm:t>
-        <a:bodyPr/>
-        <a:lstStyle/>
-        <a:p>
-          <a:endParaRPr lang="en-US"/>
-        </a:p>
-      </dgm:t>
     </dgm:pt>
     <dgm:pt modelId="{3249FF01-EB33-4333-8C45-3D383DDA5B20}" type="pres">
       <dgm:prSet presAssocID="{F4AA492B-CF27-4F7D-B6E2-ECDCFCB68273}" presName="sibTrans" presStyleLbl="sibTrans1D1" presStyleIdx="4" presStyleCnt="9"/>
       <dgm:spPr/>
-      <dgm:t>
-        <a:bodyPr/>
-        <a:lstStyle/>
-        <a:p>
-          <a:endParaRPr lang="en-US"/>
-        </a:p>
-      </dgm:t>
     </dgm:pt>
     <dgm:pt modelId="{C35EDB0C-A6ED-48F7-9BC0-524AD36D924D}" type="pres">
       <dgm:prSet presAssocID="{F4AA492B-CF27-4F7D-B6E2-ECDCFCB68273}" presName="connectorText" presStyleLbl="sibTrans1D1" presStyleIdx="4" presStyleCnt="9"/>
       <dgm:spPr/>
-      <dgm:t>
-        <a:bodyPr/>
-        <a:lstStyle/>
-        <a:p>
-          <a:endParaRPr lang="en-US"/>
-        </a:p>
-      </dgm:t>
     </dgm:pt>
     <dgm:pt modelId="{0C5EDC08-256E-489C-B7BE-312DBF69F215}" type="pres">
       <dgm:prSet presAssocID="{69122C80-2860-47D7-91CA-37355AC27263}" presName="node" presStyleLbl="node1" presStyleIdx="5" presStyleCnt="10">
@@ -13982,35 +13525,14 @@
         </dgm:presLayoutVars>
       </dgm:prSet>
       <dgm:spPr/>
-      <dgm:t>
-        <a:bodyPr/>
-        <a:lstStyle/>
-        <a:p>
-          <a:endParaRPr lang="en-US"/>
-        </a:p>
-      </dgm:t>
     </dgm:pt>
     <dgm:pt modelId="{8FEA10C5-2829-4DC0-B6FB-19AF5211440C}" type="pres">
       <dgm:prSet presAssocID="{91C9C104-BF12-46F2-B780-FA976218C1C0}" presName="sibTrans" presStyleLbl="sibTrans1D1" presStyleIdx="5" presStyleCnt="9"/>
       <dgm:spPr/>
-      <dgm:t>
-        <a:bodyPr/>
-        <a:lstStyle/>
-        <a:p>
-          <a:endParaRPr lang="en-US"/>
-        </a:p>
-      </dgm:t>
     </dgm:pt>
     <dgm:pt modelId="{CBF1DA4D-DF8B-406F-A910-65D331544680}" type="pres">
       <dgm:prSet presAssocID="{91C9C104-BF12-46F2-B780-FA976218C1C0}" presName="connectorText" presStyleLbl="sibTrans1D1" presStyleIdx="5" presStyleCnt="9"/>
       <dgm:spPr/>
-      <dgm:t>
-        <a:bodyPr/>
-        <a:lstStyle/>
-        <a:p>
-          <a:endParaRPr lang="en-US"/>
-        </a:p>
-      </dgm:t>
     </dgm:pt>
     <dgm:pt modelId="{692C335E-0657-4488-A54E-60D787A339D7}" type="pres">
       <dgm:prSet presAssocID="{E6CDB54B-41BB-4A28-B52E-E32060827593}" presName="node" presStyleLbl="node1" presStyleIdx="6" presStyleCnt="10">
@@ -14019,35 +13541,14 @@
         </dgm:presLayoutVars>
       </dgm:prSet>
       <dgm:spPr/>
-      <dgm:t>
-        <a:bodyPr/>
-        <a:lstStyle/>
-        <a:p>
-          <a:endParaRPr lang="en-US"/>
-        </a:p>
-      </dgm:t>
     </dgm:pt>
     <dgm:pt modelId="{38F83C22-1DD3-427B-B1F2-68C3C529A871}" type="pres">
       <dgm:prSet presAssocID="{15353E7F-9D24-4373-8189-CC968F67221B}" presName="sibTrans" presStyleLbl="sibTrans1D1" presStyleIdx="6" presStyleCnt="9"/>
       <dgm:spPr/>
-      <dgm:t>
-        <a:bodyPr/>
-        <a:lstStyle/>
-        <a:p>
-          <a:endParaRPr lang="en-US"/>
-        </a:p>
-      </dgm:t>
     </dgm:pt>
     <dgm:pt modelId="{27839ABB-305C-456A-B0C4-BA9859075D6D}" type="pres">
       <dgm:prSet presAssocID="{15353E7F-9D24-4373-8189-CC968F67221B}" presName="connectorText" presStyleLbl="sibTrans1D1" presStyleIdx="6" presStyleCnt="9"/>
       <dgm:spPr/>
-      <dgm:t>
-        <a:bodyPr/>
-        <a:lstStyle/>
-        <a:p>
-          <a:endParaRPr lang="en-US"/>
-        </a:p>
-      </dgm:t>
     </dgm:pt>
     <dgm:pt modelId="{02C771CA-716A-463D-BBB9-75C34472CAC5}" type="pres">
       <dgm:prSet presAssocID="{A3BE1381-D5DF-4152-83D0-56E98C2B53B8}" presName="node" presStyleLbl="node1" presStyleIdx="7" presStyleCnt="10">
@@ -14056,35 +13557,14 @@
         </dgm:presLayoutVars>
       </dgm:prSet>
       <dgm:spPr/>
-      <dgm:t>
-        <a:bodyPr/>
-        <a:lstStyle/>
-        <a:p>
-          <a:endParaRPr lang="en-US"/>
-        </a:p>
-      </dgm:t>
     </dgm:pt>
     <dgm:pt modelId="{32DC0BAC-C38C-4C54-B6A5-F1E8B912996D}" type="pres">
       <dgm:prSet presAssocID="{00228B14-8E3C-4C7F-BB75-2D4183B29902}" presName="sibTrans" presStyleLbl="sibTrans1D1" presStyleIdx="7" presStyleCnt="9"/>
       <dgm:spPr/>
-      <dgm:t>
-        <a:bodyPr/>
-        <a:lstStyle/>
-        <a:p>
-          <a:endParaRPr lang="en-US"/>
-        </a:p>
-      </dgm:t>
     </dgm:pt>
     <dgm:pt modelId="{D29EB72F-CE7A-46B3-9067-AC13217988FD}" type="pres">
       <dgm:prSet presAssocID="{00228B14-8E3C-4C7F-BB75-2D4183B29902}" presName="connectorText" presStyleLbl="sibTrans1D1" presStyleIdx="7" presStyleCnt="9"/>
       <dgm:spPr/>
-      <dgm:t>
-        <a:bodyPr/>
-        <a:lstStyle/>
-        <a:p>
-          <a:endParaRPr lang="en-US"/>
-        </a:p>
-      </dgm:t>
     </dgm:pt>
     <dgm:pt modelId="{5B3E535E-58C9-4DC0-AD6A-7721EA670AC9}" type="pres">
       <dgm:prSet presAssocID="{9CA50C42-D309-4A71-B71F-ED489CF0B5BC}" presName="node" presStyleLbl="node1" presStyleIdx="8" presStyleCnt="10">
@@ -14093,35 +13573,14 @@
         </dgm:presLayoutVars>
       </dgm:prSet>
       <dgm:spPr/>
-      <dgm:t>
-        <a:bodyPr/>
-        <a:lstStyle/>
-        <a:p>
-          <a:endParaRPr lang="en-US"/>
-        </a:p>
-      </dgm:t>
     </dgm:pt>
     <dgm:pt modelId="{6195B546-4881-4D07-A102-4A5B8CE97879}" type="pres">
       <dgm:prSet presAssocID="{47D76523-F819-4D9D-AA19-7046AE3F989C}" presName="sibTrans" presStyleLbl="sibTrans1D1" presStyleIdx="8" presStyleCnt="9"/>
       <dgm:spPr/>
-      <dgm:t>
-        <a:bodyPr/>
-        <a:lstStyle/>
-        <a:p>
-          <a:endParaRPr lang="en-US"/>
-        </a:p>
-      </dgm:t>
     </dgm:pt>
     <dgm:pt modelId="{C889172C-83BB-434F-9AC8-405D8BB377DB}" type="pres">
       <dgm:prSet presAssocID="{47D76523-F819-4D9D-AA19-7046AE3F989C}" presName="connectorText" presStyleLbl="sibTrans1D1" presStyleIdx="8" presStyleCnt="9"/>
       <dgm:spPr/>
-      <dgm:t>
-        <a:bodyPr/>
-        <a:lstStyle/>
-        <a:p>
-          <a:endParaRPr lang="en-US"/>
-        </a:p>
-      </dgm:t>
     </dgm:pt>
     <dgm:pt modelId="{254FB748-353A-4B19-A43C-01558384C048}" type="pres">
       <dgm:prSet presAssocID="{D844F7C5-0E70-404B-B720-9FD355CB66C7}" presName="node" presStyleLbl="node1" presStyleIdx="9" presStyleCnt="10">
@@ -14130,55 +13589,48 @@
         </dgm:presLayoutVars>
       </dgm:prSet>
       <dgm:spPr/>
-      <dgm:t>
-        <a:bodyPr/>
-        <a:lstStyle/>
-        <a:p>
-          <a:endParaRPr lang="en-US"/>
-        </a:p>
-      </dgm:t>
     </dgm:pt>
   </dgm:ptLst>
   <dgm:cxnLst>
-    <dgm:cxn modelId="{6E17B2EF-74E4-481D-ADC2-A7086CA6F56B}" srcId="{90DB8B46-4538-4ABC-B3AC-AEA0DF4FA414}" destId="{50299BD0-FC4D-452F-AD09-5037DDE2B7A8}" srcOrd="0" destOrd="0" parTransId="{598F5C4D-6C22-440F-BA3D-80D5CE257359}" sibTransId="{54EB66BB-4FD1-41B6-A5FD-A0F1423102A7}"/>
+    <dgm:cxn modelId="{2315EB04-7AB3-4A4A-9433-6028C6BFA983}" type="presOf" srcId="{69122C80-2860-47D7-91CA-37355AC27263}" destId="{0C5EDC08-256E-489C-B7BE-312DBF69F215}" srcOrd="0" destOrd="0" presId="urn:microsoft.com/office/officeart/2005/8/layout/bProcess3"/>
+    <dgm:cxn modelId="{FED0FA15-9FEB-4FA0-8C6A-94CD8C95AF8D}" srcId="{90DB8B46-4538-4ABC-B3AC-AEA0DF4FA414}" destId="{143C9F3C-FE7A-47CF-83E2-A4C9492823E7}" srcOrd="1" destOrd="0" parTransId="{7486DA88-6894-4F93-A1E1-06DBF3265980}" sibTransId="{FAD635EE-8597-48E3-8E70-1AD27A5DE73D}"/>
     <dgm:cxn modelId="{792BEC1F-5C7A-4230-83A2-C2EB7967F4AA}" type="presOf" srcId="{F4AA492B-CF27-4F7D-B6E2-ECDCFCB68273}" destId="{C35EDB0C-A6ED-48F7-9BC0-524AD36D924D}" srcOrd="1" destOrd="0" presId="urn:microsoft.com/office/officeart/2005/8/layout/bProcess3"/>
+    <dgm:cxn modelId="{B65DC920-3735-4103-BA4E-B5A9226BA7AE}" type="presOf" srcId="{E6CDB54B-41BB-4A28-B52E-E32060827593}" destId="{692C335E-0657-4488-A54E-60D787A339D7}" srcOrd="0" destOrd="0" presId="urn:microsoft.com/office/officeart/2005/8/layout/bProcess3"/>
+    <dgm:cxn modelId="{AE9DC42D-98E3-417D-BEC3-11D95696F6B7}" type="presOf" srcId="{1EDE3EF8-9E51-4A55-B126-654B3415BF76}" destId="{97BF5E19-1E5F-4B64-8F48-07D3B7BFB57E}" srcOrd="0" destOrd="0" presId="urn:microsoft.com/office/officeart/2005/8/layout/bProcess3"/>
+    <dgm:cxn modelId="{053EA334-D7E3-435F-8ECA-9BE0B864A066}" type="presOf" srcId="{50299BD0-FC4D-452F-AD09-5037DDE2B7A8}" destId="{FF1A2968-6165-4F31-9AD7-E7A53EBE5EEE}" srcOrd="0" destOrd="0" presId="urn:microsoft.com/office/officeart/2005/8/layout/bProcess3"/>
+    <dgm:cxn modelId="{0B183440-D5B5-4C53-BA11-BEF2082E2E96}" type="presOf" srcId="{73B56BD6-9C07-450C-9032-7396D463A332}" destId="{ACDED7A4-877F-4D4F-B1D9-A0DB3C38D1D9}" srcOrd="1" destOrd="0" presId="urn:microsoft.com/office/officeart/2005/8/layout/bProcess3"/>
+    <dgm:cxn modelId="{FB2E7F64-3321-48A1-9D04-F9743BA31E59}" type="presOf" srcId="{90DB8B46-4538-4ABC-B3AC-AEA0DF4FA414}" destId="{D199E3D4-7204-42C7-B361-CB2B05A34492}" srcOrd="0" destOrd="0" presId="urn:microsoft.com/office/officeart/2005/8/layout/bProcess3"/>
+    <dgm:cxn modelId="{5BAEEB65-65D7-4195-8219-0B586937D6EC}" type="presOf" srcId="{15353E7F-9D24-4373-8189-CC968F67221B}" destId="{27839ABB-305C-456A-B0C4-BA9859075D6D}" srcOrd="1" destOrd="0" presId="urn:microsoft.com/office/officeart/2005/8/layout/bProcess3"/>
     <dgm:cxn modelId="{3714AD69-F3C9-40FB-9A5C-F97DC9967D60}" type="presOf" srcId="{D844F7C5-0E70-404B-B720-9FD355CB66C7}" destId="{254FB748-353A-4B19-A43C-01558384C048}" srcOrd="0" destOrd="0" presId="urn:microsoft.com/office/officeart/2005/8/layout/bProcess3"/>
+    <dgm:cxn modelId="{F784766A-97AD-4957-867C-E620D2C076F0}" type="presOf" srcId="{9CA50C42-D309-4A71-B71F-ED489CF0B5BC}" destId="{5B3E535E-58C9-4DC0-AD6A-7721EA670AC9}" srcOrd="0" destOrd="0" presId="urn:microsoft.com/office/officeart/2005/8/layout/bProcess3"/>
+    <dgm:cxn modelId="{48271D6C-C4DC-423B-B636-87327CA62222}" type="presOf" srcId="{54EB66BB-4FD1-41B6-A5FD-A0F1423102A7}" destId="{EE460B87-23CB-4172-9E1C-7E9F17694CE7}" srcOrd="1" destOrd="0" presId="urn:microsoft.com/office/officeart/2005/8/layout/bProcess3"/>
+    <dgm:cxn modelId="{58AC916D-044E-460E-B3FD-7A840E17778E}" type="presOf" srcId="{37EB7682-5E8C-420D-A304-1F72FDCB9A3D}" destId="{9C95957A-D549-4E08-A143-5D9491529C92}" srcOrd="1" destOrd="0" presId="urn:microsoft.com/office/officeart/2005/8/layout/bProcess3"/>
     <dgm:cxn modelId="{BC152F4E-5AEB-4153-B805-048F5E27FC30}" srcId="{90DB8B46-4538-4ABC-B3AC-AEA0DF4FA414}" destId="{69122C80-2860-47D7-91CA-37355AC27263}" srcOrd="5" destOrd="0" parTransId="{CCB86BF9-A56B-436E-AFDC-77A0C918E724}" sibTransId="{91C9C104-BF12-46F2-B780-FA976218C1C0}"/>
-    <dgm:cxn modelId="{1BF3BDEA-D77F-4079-829B-12C34C4D3536}" type="presOf" srcId="{FAD635EE-8597-48E3-8E70-1AD27A5DE73D}" destId="{24A6EE26-EB78-4AF2-8AA0-8623187E31D7}" srcOrd="1" destOrd="0" presId="urn:microsoft.com/office/officeart/2005/8/layout/bProcess3"/>
-    <dgm:cxn modelId="{AE9DC42D-98E3-417D-BEC3-11D95696F6B7}" type="presOf" srcId="{1EDE3EF8-9E51-4A55-B126-654B3415BF76}" destId="{97BF5E19-1E5F-4B64-8F48-07D3B7BFB57E}" srcOrd="0" destOrd="0" presId="urn:microsoft.com/office/officeart/2005/8/layout/bProcess3"/>
-    <dgm:cxn modelId="{88D192C6-585B-4BD3-BB2D-1020271FDF23}" srcId="{90DB8B46-4538-4ABC-B3AC-AEA0DF4FA414}" destId="{5A473D3D-40A5-4A08-8F5C-10F434C830B0}" srcOrd="2" destOrd="0" parTransId="{4C221D3F-9108-49E3-9D7C-1C99B4E28349}" sibTransId="{37EB7682-5E8C-420D-A304-1F72FDCB9A3D}"/>
-    <dgm:cxn modelId="{053EA334-D7E3-435F-8ECA-9BE0B864A066}" type="presOf" srcId="{50299BD0-FC4D-452F-AD09-5037DDE2B7A8}" destId="{FF1A2968-6165-4F31-9AD7-E7A53EBE5EEE}" srcOrd="0" destOrd="0" presId="urn:microsoft.com/office/officeart/2005/8/layout/bProcess3"/>
+    <dgm:cxn modelId="{8704696E-62A7-4700-8B39-86F80D86C2C5}" type="presOf" srcId="{00228B14-8E3C-4C7F-BB75-2D4183B29902}" destId="{D29EB72F-CE7A-46B3-9067-AC13217988FD}" srcOrd="1" destOrd="0" presId="urn:microsoft.com/office/officeart/2005/8/layout/bProcess3"/>
+    <dgm:cxn modelId="{BF397974-3B07-459A-BBE9-F0624A0BAFD0}" type="presOf" srcId="{FAD635EE-8597-48E3-8E70-1AD27A5DE73D}" destId="{507C0152-98A0-4C90-B201-D65D2E612E0E}" srcOrd="0" destOrd="0" presId="urn:microsoft.com/office/officeart/2005/8/layout/bProcess3"/>
     <dgm:cxn modelId="{6F42FC54-B2AD-4554-A554-2E4A5EE3FED4}" type="presOf" srcId="{37EB7682-5E8C-420D-A304-1F72FDCB9A3D}" destId="{D2312431-7167-4B9A-A2FC-BBFE12C152EB}" srcOrd="0" destOrd="0" presId="urn:microsoft.com/office/officeart/2005/8/layout/bProcess3"/>
-    <dgm:cxn modelId="{F784766A-97AD-4957-867C-E620D2C076F0}" type="presOf" srcId="{9CA50C42-D309-4A71-B71F-ED489CF0B5BC}" destId="{5B3E535E-58C9-4DC0-AD6A-7721EA670AC9}" srcOrd="0" destOrd="0" presId="urn:microsoft.com/office/officeart/2005/8/layout/bProcess3"/>
-    <dgm:cxn modelId="{FB2E7F64-3321-48A1-9D04-F9743BA31E59}" type="presOf" srcId="{90DB8B46-4538-4ABC-B3AC-AEA0DF4FA414}" destId="{D199E3D4-7204-42C7-B361-CB2B05A34492}" srcOrd="0" destOrd="0" presId="urn:microsoft.com/office/officeart/2005/8/layout/bProcess3"/>
     <dgm:cxn modelId="{522DCE77-0A40-40F2-853F-321644133868}" srcId="{90DB8B46-4538-4ABC-B3AC-AEA0DF4FA414}" destId="{C6EA7FC7-BB03-488D-AB5B-13982182D341}" srcOrd="3" destOrd="0" parTransId="{0D58F828-9B71-4113-A5EE-698E21858C9D}" sibTransId="{73B56BD6-9C07-450C-9032-7396D463A332}"/>
-    <dgm:cxn modelId="{153DA99F-E9F3-4D4C-BDE3-C220757DE8A9}" type="presOf" srcId="{73B56BD6-9C07-450C-9032-7396D463A332}" destId="{B3925EB0-5CA0-4FE9-958F-FF53FB50CE53}" srcOrd="0" destOrd="0" presId="urn:microsoft.com/office/officeart/2005/8/layout/bProcess3"/>
-    <dgm:cxn modelId="{98220886-CB8A-4B08-B59B-D20E32193896}" srcId="{90DB8B46-4538-4ABC-B3AC-AEA0DF4FA414}" destId="{E6CDB54B-41BB-4A28-B52E-E32060827593}" srcOrd="6" destOrd="0" parTransId="{54C69327-27B6-45BA-A509-0976F8FBE64B}" sibTransId="{15353E7F-9D24-4373-8189-CC968F67221B}"/>
-    <dgm:cxn modelId="{C3DF14FA-2B2B-4270-B07C-0E158DD0427B}" type="presOf" srcId="{54EB66BB-4FD1-41B6-A5FD-A0F1423102A7}" destId="{42CA7B45-DA98-440E-8445-C8EDBEC2E083}" srcOrd="0" destOrd="0" presId="urn:microsoft.com/office/officeart/2005/8/layout/bProcess3"/>
-    <dgm:cxn modelId="{BF397974-3B07-459A-BBE9-F0624A0BAFD0}" type="presOf" srcId="{FAD635EE-8597-48E3-8E70-1AD27A5DE73D}" destId="{507C0152-98A0-4C90-B201-D65D2E612E0E}" srcOrd="0" destOrd="0" presId="urn:microsoft.com/office/officeart/2005/8/layout/bProcess3"/>
-    <dgm:cxn modelId="{0B183440-D5B5-4C53-BA11-BEF2082E2E96}" type="presOf" srcId="{73B56BD6-9C07-450C-9032-7396D463A332}" destId="{ACDED7A4-877F-4D4F-B1D9-A0DB3C38D1D9}" srcOrd="1" destOrd="0" presId="urn:microsoft.com/office/officeart/2005/8/layout/bProcess3"/>
-    <dgm:cxn modelId="{4F5C3EF5-C7F8-4336-9F64-AC07DB91DCEF}" srcId="{90DB8B46-4538-4ABC-B3AC-AEA0DF4FA414}" destId="{9CA50C42-D309-4A71-B71F-ED489CF0B5BC}" srcOrd="8" destOrd="0" parTransId="{65C32652-D2FA-4AA4-8750-C9E1EC3C8398}" sibTransId="{47D76523-F819-4D9D-AA19-7046AE3F989C}"/>
-    <dgm:cxn modelId="{72FE209C-A3B9-4A20-9F3B-84C0347104C2}" type="presOf" srcId="{F4AA492B-CF27-4F7D-B6E2-ECDCFCB68273}" destId="{3249FF01-EB33-4333-8C45-3D383DDA5B20}" srcOrd="0" destOrd="0" presId="urn:microsoft.com/office/officeart/2005/8/layout/bProcess3"/>
-    <dgm:cxn modelId="{5BAEEB65-65D7-4195-8219-0B586937D6EC}" type="presOf" srcId="{15353E7F-9D24-4373-8189-CC968F67221B}" destId="{27839ABB-305C-456A-B0C4-BA9859075D6D}" srcOrd="1" destOrd="0" presId="urn:microsoft.com/office/officeart/2005/8/layout/bProcess3"/>
-    <dgm:cxn modelId="{23812093-644C-4DCA-BA42-1C4CD7CB73F1}" srcId="{90DB8B46-4538-4ABC-B3AC-AEA0DF4FA414}" destId="{1EDE3EF8-9E51-4A55-B126-654B3415BF76}" srcOrd="4" destOrd="0" parTransId="{CE0CC44C-AD62-4189-B7B5-B96F979B2B09}" sibTransId="{F4AA492B-CF27-4F7D-B6E2-ECDCFCB68273}"/>
-    <dgm:cxn modelId="{58AC916D-044E-460E-B3FD-7A840E17778E}" type="presOf" srcId="{37EB7682-5E8C-420D-A304-1F72FDCB9A3D}" destId="{9C95957A-D549-4E08-A143-5D9491529C92}" srcOrd="1" destOrd="0" presId="urn:microsoft.com/office/officeart/2005/8/layout/bProcess3"/>
-    <dgm:cxn modelId="{48271D6C-C4DC-423B-B636-87327CA62222}" type="presOf" srcId="{54EB66BB-4FD1-41B6-A5FD-A0F1423102A7}" destId="{EE460B87-23CB-4172-9E1C-7E9F17694CE7}" srcOrd="1" destOrd="0" presId="urn:microsoft.com/office/officeart/2005/8/layout/bProcess3"/>
-    <dgm:cxn modelId="{834077C4-3E0B-4CAC-84C1-42DE5F7815FC}" type="presOf" srcId="{47D76523-F819-4D9D-AA19-7046AE3F989C}" destId="{C889172C-83BB-434F-9AC8-405D8BB377DB}" srcOrd="1" destOrd="0" presId="urn:microsoft.com/office/officeart/2005/8/layout/bProcess3"/>
-    <dgm:cxn modelId="{8055D29E-CDF7-469D-9200-96F2D8C38D23}" type="presOf" srcId="{143C9F3C-FE7A-47CF-83E2-A4C9492823E7}" destId="{D26AE815-717F-4977-8515-2283D8357ACE}" srcOrd="0" destOrd="0" presId="urn:microsoft.com/office/officeart/2005/8/layout/bProcess3"/>
-    <dgm:cxn modelId="{2EC18296-A89F-431F-8754-94BD51A3CA16}" srcId="{90DB8B46-4538-4ABC-B3AC-AEA0DF4FA414}" destId="{A3BE1381-D5DF-4152-83D0-56E98C2B53B8}" srcOrd="7" destOrd="0" parTransId="{6DFCADA8-03DB-4918-9C17-1F3F479E7210}" sibTransId="{00228B14-8E3C-4C7F-BB75-2D4183B29902}"/>
-    <dgm:cxn modelId="{8704696E-62A7-4700-8B39-86F80D86C2C5}" type="presOf" srcId="{00228B14-8E3C-4C7F-BB75-2D4183B29902}" destId="{D29EB72F-CE7A-46B3-9067-AC13217988FD}" srcOrd="1" destOrd="0" presId="urn:microsoft.com/office/officeart/2005/8/layout/bProcess3"/>
-    <dgm:cxn modelId="{80AFEF8B-B8BB-4DC4-B214-CF6953925D7C}" type="presOf" srcId="{A3BE1381-D5DF-4152-83D0-56E98C2B53B8}" destId="{02C771CA-716A-463D-BBB9-75C34472CAC5}" srcOrd="0" destOrd="0" presId="urn:microsoft.com/office/officeart/2005/8/layout/bProcess3"/>
-    <dgm:cxn modelId="{138CC6A6-C02E-4CBE-82F3-E1228A3B1597}" type="presOf" srcId="{47D76523-F819-4D9D-AA19-7046AE3F989C}" destId="{6195B546-4881-4D07-A102-4A5B8CE97879}" srcOrd="0" destOrd="0" presId="urn:microsoft.com/office/officeart/2005/8/layout/bProcess3"/>
     <dgm:cxn modelId="{D1D70F82-D158-4E8B-8B5C-9B3C32B01670}" type="presOf" srcId="{5A473D3D-40A5-4A08-8F5C-10F434C830B0}" destId="{EF1EC076-9C30-48C5-AA05-56D37CE912E3}" srcOrd="0" destOrd="0" presId="urn:microsoft.com/office/officeart/2005/8/layout/bProcess3"/>
     <dgm:cxn modelId="{50A79C84-4891-4D2C-8D24-1B6610CD2B3F}" type="presOf" srcId="{C6EA7FC7-BB03-488D-AB5B-13982182D341}" destId="{D34514D8-B2B3-4EA4-A44E-906D552A77BB}" srcOrd="0" destOrd="0" presId="urn:microsoft.com/office/officeart/2005/8/layout/bProcess3"/>
-    <dgm:cxn modelId="{B65DC920-3735-4103-BA4E-B5A9226BA7AE}" type="presOf" srcId="{E6CDB54B-41BB-4A28-B52E-E32060827593}" destId="{692C335E-0657-4488-A54E-60D787A339D7}" srcOrd="0" destOrd="0" presId="urn:microsoft.com/office/officeart/2005/8/layout/bProcess3"/>
+    <dgm:cxn modelId="{98220886-CB8A-4B08-B59B-D20E32193896}" srcId="{90DB8B46-4538-4ABC-B3AC-AEA0DF4FA414}" destId="{E6CDB54B-41BB-4A28-B52E-E32060827593}" srcOrd="6" destOrd="0" parTransId="{54C69327-27B6-45BA-A509-0976F8FBE64B}" sibTransId="{15353E7F-9D24-4373-8189-CC968F67221B}"/>
+    <dgm:cxn modelId="{80AFEF8B-B8BB-4DC4-B214-CF6953925D7C}" type="presOf" srcId="{A3BE1381-D5DF-4152-83D0-56E98C2B53B8}" destId="{02C771CA-716A-463D-BBB9-75C34472CAC5}" srcOrd="0" destOrd="0" presId="urn:microsoft.com/office/officeart/2005/8/layout/bProcess3"/>
+    <dgm:cxn modelId="{23812093-644C-4DCA-BA42-1C4CD7CB73F1}" srcId="{90DB8B46-4538-4ABC-B3AC-AEA0DF4FA414}" destId="{1EDE3EF8-9E51-4A55-B126-654B3415BF76}" srcOrd="4" destOrd="0" parTransId="{CE0CC44C-AD62-4189-B7B5-B96F979B2B09}" sibTransId="{F4AA492B-CF27-4F7D-B6E2-ECDCFCB68273}"/>
+    <dgm:cxn modelId="{2EC18296-A89F-431F-8754-94BD51A3CA16}" srcId="{90DB8B46-4538-4ABC-B3AC-AEA0DF4FA414}" destId="{A3BE1381-D5DF-4152-83D0-56E98C2B53B8}" srcOrd="7" destOrd="0" parTransId="{6DFCADA8-03DB-4918-9C17-1F3F479E7210}" sibTransId="{00228B14-8E3C-4C7F-BB75-2D4183B29902}"/>
+    <dgm:cxn modelId="{72FE209C-A3B9-4A20-9F3B-84C0347104C2}" type="presOf" srcId="{F4AA492B-CF27-4F7D-B6E2-ECDCFCB68273}" destId="{3249FF01-EB33-4333-8C45-3D383DDA5B20}" srcOrd="0" destOrd="0" presId="urn:microsoft.com/office/officeart/2005/8/layout/bProcess3"/>
+    <dgm:cxn modelId="{8055D29E-CDF7-469D-9200-96F2D8C38D23}" type="presOf" srcId="{143C9F3C-FE7A-47CF-83E2-A4C9492823E7}" destId="{D26AE815-717F-4977-8515-2283D8357ACE}" srcOrd="0" destOrd="0" presId="urn:microsoft.com/office/officeart/2005/8/layout/bProcess3"/>
+    <dgm:cxn modelId="{153DA99F-E9F3-4D4C-BDE3-C220757DE8A9}" type="presOf" srcId="{73B56BD6-9C07-450C-9032-7396D463A332}" destId="{B3925EB0-5CA0-4FE9-958F-FF53FB50CE53}" srcOrd="0" destOrd="0" presId="urn:microsoft.com/office/officeart/2005/8/layout/bProcess3"/>
+    <dgm:cxn modelId="{3727F6A2-5A74-42B1-8DE0-05E15C552B9B}" type="presOf" srcId="{91C9C104-BF12-46F2-B780-FA976218C1C0}" destId="{CBF1DA4D-DF8B-406F-A910-65D331544680}" srcOrd="1" destOrd="0" presId="urn:microsoft.com/office/officeart/2005/8/layout/bProcess3"/>
+    <dgm:cxn modelId="{138CC6A6-C02E-4CBE-82F3-E1228A3B1597}" type="presOf" srcId="{47D76523-F819-4D9D-AA19-7046AE3F989C}" destId="{6195B546-4881-4D07-A102-4A5B8CE97879}" srcOrd="0" destOrd="0" presId="urn:microsoft.com/office/officeart/2005/8/layout/bProcess3"/>
+    <dgm:cxn modelId="{834077C4-3E0B-4CAC-84C1-42DE5F7815FC}" type="presOf" srcId="{47D76523-F819-4D9D-AA19-7046AE3F989C}" destId="{C889172C-83BB-434F-9AC8-405D8BB377DB}" srcOrd="1" destOrd="0" presId="urn:microsoft.com/office/officeart/2005/8/layout/bProcess3"/>
+    <dgm:cxn modelId="{14EF82C5-3EB3-4518-90CE-4A84C491A81B}" srcId="{90DB8B46-4538-4ABC-B3AC-AEA0DF4FA414}" destId="{D844F7C5-0E70-404B-B720-9FD355CB66C7}" srcOrd="9" destOrd="0" parTransId="{72999248-F427-4CE2-B2C8-F50E792092FD}" sibTransId="{F579D3D9-1107-4729-AEE9-B50297914953}"/>
+    <dgm:cxn modelId="{88D192C6-585B-4BD3-BB2D-1020271FDF23}" srcId="{90DB8B46-4538-4ABC-B3AC-AEA0DF4FA414}" destId="{5A473D3D-40A5-4A08-8F5C-10F434C830B0}" srcOrd="2" destOrd="0" parTransId="{4C221D3F-9108-49E3-9D7C-1C99B4E28349}" sibTransId="{37EB7682-5E8C-420D-A304-1F72FDCB9A3D}"/>
+    <dgm:cxn modelId="{1BF3BDEA-D77F-4079-829B-12C34C4D3536}" type="presOf" srcId="{FAD635EE-8597-48E3-8E70-1AD27A5DE73D}" destId="{24A6EE26-EB78-4AF2-8AA0-8623187E31D7}" srcOrd="1" destOrd="0" presId="urn:microsoft.com/office/officeart/2005/8/layout/bProcess3"/>
+    <dgm:cxn modelId="{6E17B2EF-74E4-481D-ADC2-A7086CA6F56B}" srcId="{90DB8B46-4538-4ABC-B3AC-AEA0DF4FA414}" destId="{50299BD0-FC4D-452F-AD09-5037DDE2B7A8}" srcOrd="0" destOrd="0" parTransId="{598F5C4D-6C22-440F-BA3D-80D5CE257359}" sibTransId="{54EB66BB-4FD1-41B6-A5FD-A0F1423102A7}"/>
     <dgm:cxn modelId="{757CD6F1-494F-4595-AC53-AC88632729C3}" type="presOf" srcId="{00228B14-8E3C-4C7F-BB75-2D4183B29902}" destId="{32DC0BAC-C38C-4C54-B6A5-F1E8B912996D}" srcOrd="0" destOrd="0" presId="urn:microsoft.com/office/officeart/2005/8/layout/bProcess3"/>
-    <dgm:cxn modelId="{3727F6A2-5A74-42B1-8DE0-05E15C552B9B}" type="presOf" srcId="{91C9C104-BF12-46F2-B780-FA976218C1C0}" destId="{CBF1DA4D-DF8B-406F-A910-65D331544680}" srcOrd="1" destOrd="0" presId="urn:microsoft.com/office/officeart/2005/8/layout/bProcess3"/>
-    <dgm:cxn modelId="{2315EB04-7AB3-4A4A-9433-6028C6BFA983}" type="presOf" srcId="{69122C80-2860-47D7-91CA-37355AC27263}" destId="{0C5EDC08-256E-489C-B7BE-312DBF69F215}" srcOrd="0" destOrd="0" presId="urn:microsoft.com/office/officeart/2005/8/layout/bProcess3"/>
+    <dgm:cxn modelId="{4F5C3EF5-C7F8-4336-9F64-AC07DB91DCEF}" srcId="{90DB8B46-4538-4ABC-B3AC-AEA0DF4FA414}" destId="{9CA50C42-D309-4A71-B71F-ED489CF0B5BC}" srcOrd="8" destOrd="0" parTransId="{65C32652-D2FA-4AA4-8750-C9E1EC3C8398}" sibTransId="{47D76523-F819-4D9D-AA19-7046AE3F989C}"/>
+    <dgm:cxn modelId="{C3DF14FA-2B2B-4270-B07C-0E158DD0427B}" type="presOf" srcId="{54EB66BB-4FD1-41B6-A5FD-A0F1423102A7}" destId="{42CA7B45-DA98-440E-8445-C8EDBEC2E083}" srcOrd="0" destOrd="0" presId="urn:microsoft.com/office/officeart/2005/8/layout/bProcess3"/>
     <dgm:cxn modelId="{85E049FE-5BA1-43A9-B1B0-BD46E81009C7}" type="presOf" srcId="{91C9C104-BF12-46F2-B780-FA976218C1C0}" destId="{8FEA10C5-2829-4DC0-B6FB-19AF5211440C}" srcOrd="0" destOrd="0" presId="urn:microsoft.com/office/officeart/2005/8/layout/bProcess3"/>
     <dgm:cxn modelId="{337536FF-542E-443E-9257-0B3142C94E29}" type="presOf" srcId="{15353E7F-9D24-4373-8189-CC968F67221B}" destId="{38F83C22-1DD3-427B-B1F2-68C3C529A871}" srcOrd="0" destOrd="0" presId="urn:microsoft.com/office/officeart/2005/8/layout/bProcess3"/>
-    <dgm:cxn modelId="{14EF82C5-3EB3-4518-90CE-4A84C491A81B}" srcId="{90DB8B46-4538-4ABC-B3AC-AEA0DF4FA414}" destId="{D844F7C5-0E70-404B-B720-9FD355CB66C7}" srcOrd="9" destOrd="0" parTransId="{72999248-F427-4CE2-B2C8-F50E792092FD}" sibTransId="{F579D3D9-1107-4729-AEE9-B50297914953}"/>
-    <dgm:cxn modelId="{FED0FA15-9FEB-4FA0-8C6A-94CD8C95AF8D}" srcId="{90DB8B46-4538-4ABC-B3AC-AEA0DF4FA414}" destId="{143C9F3C-FE7A-47CF-83E2-A4C9492823E7}" srcOrd="1" destOrd="0" parTransId="{7486DA88-6894-4F93-A1E1-06DBF3265980}" sibTransId="{FAD635EE-8597-48E3-8E70-1AD27A5DE73D}"/>
     <dgm:cxn modelId="{5873337B-EE6C-4565-8A62-F600AB12848B}" type="presParOf" srcId="{D199E3D4-7204-42C7-B361-CB2B05A34492}" destId="{FF1A2968-6165-4F31-9AD7-E7A53EBE5EEE}" srcOrd="0" destOrd="0" presId="urn:microsoft.com/office/officeart/2005/8/layout/bProcess3"/>
     <dgm:cxn modelId="{C97FD560-5014-43DD-96BA-6BDC7DCEED59}" type="presParOf" srcId="{D199E3D4-7204-42C7-B361-CB2B05A34492}" destId="{42CA7B45-DA98-440E-8445-C8EDBEC2E083}" srcOrd="1" destOrd="0" presId="urn:microsoft.com/office/officeart/2005/8/layout/bProcess3"/>
     <dgm:cxn modelId="{200B40D2-60AF-468A-9E9D-186D150E4ADC}" type="presParOf" srcId="{42CA7B45-DA98-440E-8445-C8EDBEC2E083}" destId="{EE460B87-23CB-4172-9E1C-7E9F17694CE7}" srcOrd="0" destOrd="0" presId="urn:microsoft.com/office/officeart/2005/8/layout/bProcess3"/>
@@ -14212,7 +13664,7 @@
   <dgm:whole/>
   <dgm:extLst>
     <a:ext uri="http://schemas.microsoft.com/office/drawing/2008/diagram">
-      <dsp:dataModelExt xmlns:dsp="http://schemas.microsoft.com/office/drawing/2008/diagram" relId="rId20" minVer="http://schemas.openxmlformats.org/drawingml/2006/diagram"/>
+      <dsp:dataModelExt xmlns:dsp="http://schemas.microsoft.com/office/drawing/2008/diagram" relId="rId22" minVer="http://schemas.openxmlformats.org/drawingml/2006/diagram"/>
     </a:ext>
   </dgm:extLst>
 </dgm:dataModel>
@@ -14286,7 +13738,7 @@
         </a:bodyPr>
         <a:lstStyle/>
         <a:p>
-          <a:pPr lvl="0" algn="ctr" defTabSz="222250">
+          <a:pPr marL="0" lvl="0" indent="0" algn="ctr" defTabSz="222250">
             <a:lnSpc>
               <a:spcPct val="90000"/>
             </a:lnSpc>
@@ -14296,6 +13748,7 @@
             <a:spcAft>
               <a:spcPct val="35000"/>
             </a:spcAft>
+            <a:buNone/>
           </a:pPr>
           <a:endParaRPr lang="en-US" sz="500" kern="1200"/>
         </a:p>
@@ -14391,7 +13844,7 @@
         </a:bodyPr>
         <a:lstStyle/>
         <a:p>
-          <a:pPr lvl="0" algn="ctr" defTabSz="444500">
+          <a:pPr marL="0" lvl="0" indent="0" algn="ctr" defTabSz="444500">
             <a:lnSpc>
               <a:spcPct val="90000"/>
             </a:lnSpc>
@@ -14401,6 +13854,7 @@
             <a:spcAft>
               <a:spcPct val="35000"/>
             </a:spcAft>
+            <a:buNone/>
           </a:pPr>
           <a:r>
             <a:rPr lang="en-US" sz="1000" kern="1200"/>
@@ -14473,7 +13927,7 @@
         </a:bodyPr>
         <a:lstStyle/>
         <a:p>
-          <a:pPr lvl="0" algn="ctr" defTabSz="222250">
+          <a:pPr marL="0" lvl="0" indent="0" algn="ctr" defTabSz="222250">
             <a:lnSpc>
               <a:spcPct val="90000"/>
             </a:lnSpc>
@@ -14483,6 +13937,7 @@
             <a:spcAft>
               <a:spcPct val="35000"/>
             </a:spcAft>
+            <a:buNone/>
           </a:pPr>
           <a:endParaRPr lang="en-US" sz="500" kern="1200"/>
         </a:p>
@@ -14578,7 +14033,7 @@
         </a:bodyPr>
         <a:lstStyle/>
         <a:p>
-          <a:pPr lvl="0" algn="ctr" defTabSz="444500">
+          <a:pPr marL="0" lvl="0" indent="0" algn="ctr" defTabSz="444500">
             <a:lnSpc>
               <a:spcPct val="90000"/>
             </a:lnSpc>
@@ -14588,6 +14043,7 @@
             <a:spcAft>
               <a:spcPct val="35000"/>
             </a:spcAft>
+            <a:buNone/>
           </a:pPr>
           <a:r>
             <a:rPr lang="en-US" sz="1000" kern="1200"/>
@@ -14660,7 +14116,7 @@
         </a:bodyPr>
         <a:lstStyle/>
         <a:p>
-          <a:pPr lvl="0" algn="ctr" defTabSz="222250">
+          <a:pPr marL="0" lvl="0" indent="0" algn="ctr" defTabSz="222250">
             <a:lnSpc>
               <a:spcPct val="90000"/>
             </a:lnSpc>
@@ -14670,6 +14126,7 @@
             <a:spcAft>
               <a:spcPct val="35000"/>
             </a:spcAft>
+            <a:buNone/>
           </a:pPr>
           <a:endParaRPr lang="en-US" sz="500" kern="1200"/>
         </a:p>
@@ -14765,7 +14222,7 @@
         </a:bodyPr>
         <a:lstStyle/>
         <a:p>
-          <a:pPr lvl="0" algn="ctr" defTabSz="444500">
+          <a:pPr marL="0" lvl="0" indent="0" algn="ctr" defTabSz="444500">
             <a:lnSpc>
               <a:spcPct val="90000"/>
             </a:lnSpc>
@@ -14775,6 +14232,7 @@
             <a:spcAft>
               <a:spcPct val="35000"/>
             </a:spcAft>
+            <a:buNone/>
           </a:pPr>
           <a:r>
             <a:rPr lang="en-US" sz="1000" kern="1200"/>
@@ -14853,7 +14311,7 @@
         </a:bodyPr>
         <a:lstStyle/>
         <a:p>
-          <a:pPr lvl="0" algn="ctr" defTabSz="222250">
+          <a:pPr marL="0" lvl="0" indent="0" algn="ctr" defTabSz="222250">
             <a:lnSpc>
               <a:spcPct val="90000"/>
             </a:lnSpc>
@@ -14863,6 +14321,7 @@
             <a:spcAft>
               <a:spcPct val="35000"/>
             </a:spcAft>
+            <a:buNone/>
           </a:pPr>
           <a:endParaRPr lang="en-US" sz="500" kern="1200"/>
         </a:p>
@@ -14958,7 +14417,7 @@
         </a:bodyPr>
         <a:lstStyle/>
         <a:p>
-          <a:pPr lvl="0" algn="ctr" defTabSz="444500">
+          <a:pPr marL="0" lvl="0" indent="0" algn="ctr" defTabSz="444500">
             <a:lnSpc>
               <a:spcPct val="90000"/>
             </a:lnSpc>
@@ -14968,6 +14427,7 @@
             <a:spcAft>
               <a:spcPct val="35000"/>
             </a:spcAft>
+            <a:buNone/>
           </a:pPr>
           <a:r>
             <a:rPr lang="en-US" sz="1000" kern="1200"/>
@@ -15040,7 +14500,7 @@
         </a:bodyPr>
         <a:lstStyle/>
         <a:p>
-          <a:pPr lvl="0" algn="ctr" defTabSz="222250">
+          <a:pPr marL="0" lvl="0" indent="0" algn="ctr" defTabSz="222250">
             <a:lnSpc>
               <a:spcPct val="90000"/>
             </a:lnSpc>
@@ -15050,6 +14510,7 @@
             <a:spcAft>
               <a:spcPct val="35000"/>
             </a:spcAft>
+            <a:buNone/>
           </a:pPr>
           <a:endParaRPr lang="en-US" sz="500" kern="1200"/>
         </a:p>
@@ -15145,7 +14606,7 @@
         </a:bodyPr>
         <a:lstStyle/>
         <a:p>
-          <a:pPr lvl="0" algn="ctr" defTabSz="444500">
+          <a:pPr marL="0" lvl="0" indent="0" algn="ctr" defTabSz="444500">
             <a:lnSpc>
               <a:spcPct val="90000"/>
             </a:lnSpc>
@@ -15155,6 +14616,7 @@
             <a:spcAft>
               <a:spcPct val="35000"/>
             </a:spcAft>
+            <a:buNone/>
           </a:pPr>
           <a:r>
             <a:rPr lang="en-US" sz="1000" kern="1200"/>
@@ -15227,7 +14689,7 @@
         </a:bodyPr>
         <a:lstStyle/>
         <a:p>
-          <a:pPr lvl="0" algn="ctr" defTabSz="222250">
+          <a:pPr marL="0" lvl="0" indent="0" algn="ctr" defTabSz="222250">
             <a:lnSpc>
               <a:spcPct val="90000"/>
             </a:lnSpc>
@@ -15237,6 +14699,7 @@
             <a:spcAft>
               <a:spcPct val="35000"/>
             </a:spcAft>
+            <a:buNone/>
           </a:pPr>
           <a:endParaRPr lang="en-US" sz="500" kern="1200"/>
         </a:p>
@@ -15332,7 +14795,7 @@
         </a:bodyPr>
         <a:lstStyle/>
         <a:p>
-          <a:pPr lvl="0" algn="ctr" defTabSz="444500">
+          <a:pPr marL="0" lvl="0" indent="0" algn="ctr" defTabSz="444500">
             <a:lnSpc>
               <a:spcPct val="90000"/>
             </a:lnSpc>
@@ -15342,6 +14805,7 @@
             <a:spcAft>
               <a:spcPct val="35000"/>
             </a:spcAft>
+            <a:buNone/>
           </a:pPr>
           <a:r>
             <a:rPr lang="en-US" sz="1000" kern="1200"/>
@@ -15414,7 +14878,7 @@
         </a:bodyPr>
         <a:lstStyle/>
         <a:p>
-          <a:pPr lvl="0" algn="ctr" defTabSz="222250">
+          <a:pPr marL="0" lvl="0" indent="0" algn="ctr" defTabSz="222250">
             <a:lnSpc>
               <a:spcPct val="90000"/>
             </a:lnSpc>
@@ -15424,6 +14888,7 @@
             <a:spcAft>
               <a:spcPct val="35000"/>
             </a:spcAft>
+            <a:buNone/>
           </a:pPr>
           <a:endParaRPr lang="en-US" sz="500" kern="1200"/>
         </a:p>
@@ -15519,7 +14984,7 @@
         </a:bodyPr>
         <a:lstStyle/>
         <a:p>
-          <a:pPr lvl="0" algn="ctr" defTabSz="444500">
+          <a:pPr marL="0" lvl="0" indent="0" algn="ctr" defTabSz="444500">
             <a:lnSpc>
               <a:spcPct val="90000"/>
             </a:lnSpc>
@@ -15529,6 +14994,7 @@
             <a:spcAft>
               <a:spcPct val="35000"/>
             </a:spcAft>
+            <a:buNone/>
           </a:pPr>
           <a:r>
             <a:rPr lang="en-US" sz="1000" kern="1200"/>
@@ -15607,7 +15073,7 @@
         </a:bodyPr>
         <a:lstStyle/>
         <a:p>
-          <a:pPr lvl="0" algn="ctr" defTabSz="222250">
+          <a:pPr marL="0" lvl="0" indent="0" algn="ctr" defTabSz="222250">
             <a:lnSpc>
               <a:spcPct val="90000"/>
             </a:lnSpc>
@@ -15617,6 +15083,7 @@
             <a:spcAft>
               <a:spcPct val="35000"/>
             </a:spcAft>
+            <a:buNone/>
           </a:pPr>
           <a:endParaRPr lang="en-US" sz="500" kern="1200"/>
         </a:p>
@@ -15712,7 +15179,7 @@
         </a:bodyPr>
         <a:lstStyle/>
         <a:p>
-          <a:pPr lvl="0" algn="ctr" defTabSz="444500">
+          <a:pPr marL="0" lvl="0" indent="0" algn="ctr" defTabSz="444500">
             <a:lnSpc>
               <a:spcPct val="90000"/>
             </a:lnSpc>
@@ -15722,6 +15189,7 @@
             <a:spcAft>
               <a:spcPct val="35000"/>
             </a:spcAft>
+            <a:buNone/>
           </a:pPr>
           <a:r>
             <a:rPr lang="en-US" sz="1000" kern="1200"/>
@@ -15794,7 +15262,7 @@
         </a:bodyPr>
         <a:lstStyle/>
         <a:p>
-          <a:pPr lvl="0" algn="ctr" defTabSz="222250">
+          <a:pPr marL="0" lvl="0" indent="0" algn="ctr" defTabSz="222250">
             <a:lnSpc>
               <a:spcPct val="90000"/>
             </a:lnSpc>
@@ -15804,6 +15272,7 @@
             <a:spcAft>
               <a:spcPct val="35000"/>
             </a:spcAft>
+            <a:buNone/>
           </a:pPr>
           <a:endParaRPr lang="en-US" sz="500" kern="1200"/>
         </a:p>
@@ -15899,7 +15368,7 @@
         </a:bodyPr>
         <a:lstStyle/>
         <a:p>
-          <a:pPr lvl="0" algn="ctr" defTabSz="444500">
+          <a:pPr marL="0" lvl="0" indent="0" algn="ctr" defTabSz="444500">
             <a:lnSpc>
               <a:spcPct val="90000"/>
             </a:lnSpc>
@@ -15909,6 +15378,7 @@
             <a:spcAft>
               <a:spcPct val="35000"/>
             </a:spcAft>
+            <a:buNone/>
           </a:pPr>
           <a:r>
             <a:rPr lang="en-US" sz="1000" kern="1200"/>
@@ -16007,7 +15477,7 @@
         </a:bodyPr>
         <a:lstStyle/>
         <a:p>
-          <a:pPr lvl="0" algn="ctr" defTabSz="444500">
+          <a:pPr marL="0" lvl="0" indent="0" algn="ctr" defTabSz="444500">
             <a:lnSpc>
               <a:spcPct val="90000"/>
             </a:lnSpc>
@@ -16017,6 +15487,7 @@
             <a:spcAft>
               <a:spcPct val="35000"/>
             </a:spcAft>
+            <a:buNone/>
           </a:pPr>
           <a:r>
             <a:rPr lang="en-US" sz="1000" kern="1200"/>
@@ -17576,19 +17047,12 @@
 </file>
 
 <file path=customXml/item2.xml><?xml version="1.0" encoding="utf-8"?>
-<LongProperties xmlns="http://schemas.microsoft.com/office/2006/metadata/longProperties"/>
+<p:properties xmlns:p="http://schemas.microsoft.com/office/2006/metadata/properties" xmlns:xsi="http://www.w3.org/2001/XMLSchema-instance">
+  <documentManagement/>
+</p:properties>
 </file>
 
 <file path=customXml/item3.xml><?xml version="1.0" encoding="utf-8"?>
-<?mso-contentType ?>
-<FormTemplates xmlns="http://schemas.microsoft.com/sharepoint/v3/contenttype/forms">
-  <Display>DocumentLibraryForm</Display>
-  <Edit>DocumentLibraryForm</Edit>
-  <New>DocumentLibraryForm</New>
-</FormTemplates>
-</file>
-
-<file path=customXml/item4.xml><?xml version="1.0" encoding="utf-8"?>
 <ct:contentTypeSchema xmlns:ct="http://schemas.microsoft.com/office/2006/metadata/contentType" xmlns:ma="http://schemas.microsoft.com/office/2006/metadata/properties/metaAttributes" ct:_="" ma:_="" ma:contentTypeName="Document" ma:contentTypeID="0x01010005A068604E74C047BC66B3ED07869872" ma:contentTypeVersion="0" ma:contentTypeDescription="Create a new document." ma:contentTypeScope="" ma:versionID="7d65b694ac3f1c289d6201da35c196e2">
   <xsd:schema xmlns:xsd="http://www.w3.org/2001/XMLSchema" xmlns:p="http://schemas.microsoft.com/office/2006/metadata/properties" targetNamespace="http://schemas.microsoft.com/office/2006/metadata/properties" ma:root="true" ma:fieldsID="4aeb20c0e3442673af7ee10786458764">
     <xsd:element name="properties">
@@ -17637,10 +17101,17 @@
 </ct:contentTypeSchema>
 </file>
 
+<file path=customXml/item4.xml><?xml version="1.0" encoding="utf-8"?>
+<?mso-contentType ?>
+<FormTemplates xmlns="http://schemas.microsoft.com/sharepoint/v3/contenttype/forms">
+  <Display>DocumentLibraryForm</Display>
+  <Edit>DocumentLibraryForm</Edit>
+  <New>DocumentLibraryForm</New>
+</FormTemplates>
+</file>
+
 <file path=customXml/item5.xml><?xml version="1.0" encoding="utf-8"?>
-<p:properties xmlns:p="http://schemas.microsoft.com/office/2006/metadata/properties" xmlns:xsi="http://www.w3.org/2001/XMLSchema-instance">
-  <documentManagement/>
-</p:properties>
+<LongProperties xmlns="http://schemas.microsoft.com/office/2006/metadata/longProperties"/>
 </file>
 
 <file path=customXml/item6.xml><?xml version="1.0" encoding="utf-8"?>
@@ -17656,22 +17127,14 @@
 </file>
 
 <file path=customXml/itemProps2.xml><?xml version="1.0" encoding="utf-8"?>
-<ds:datastoreItem xmlns:ds="http://schemas.openxmlformats.org/officeDocument/2006/customXml" ds:itemID="{C160D463-E0A4-43CC-B4FC-6A78BAE7598D}">
+<ds:datastoreItem xmlns:ds="http://schemas.openxmlformats.org/officeDocument/2006/customXml" ds:itemID="{413EE0B9-61A1-4D97-84E8-9D6D67F97DB6}">
   <ds:schemaRefs>
-    <ds:schemaRef ds:uri="http://schemas.microsoft.com/office/2006/metadata/longProperties"/>
+    <ds:schemaRef ds:uri="http://schemas.microsoft.com/office/2006/metadata/properties"/>
   </ds:schemaRefs>
 </ds:datastoreItem>
 </file>
 
 <file path=customXml/itemProps3.xml><?xml version="1.0" encoding="utf-8"?>
-<ds:datastoreItem xmlns:ds="http://schemas.openxmlformats.org/officeDocument/2006/customXml" ds:itemID="{F17621D5-8118-4296-944B-367BCA2FC84A}">
-  <ds:schemaRefs>
-    <ds:schemaRef ds:uri="http://schemas.microsoft.com/sharepoint/v3/contenttype/forms"/>
-  </ds:schemaRefs>
-</ds:datastoreItem>
-</file>
-
-<file path=customXml/itemProps4.xml><?xml version="1.0" encoding="utf-8"?>
 <ds:datastoreItem xmlns:ds="http://schemas.openxmlformats.org/officeDocument/2006/customXml" ds:itemID="{473611F3-2F3E-4402-BF97-CA1E1AD2D648}">
   <ds:schemaRefs>
     <ds:schemaRef ds:uri="http://schemas.microsoft.com/office/2006/metadata/contentType"/>
@@ -17686,10 +17149,18 @@
 </ds:datastoreItem>
 </file>
 
+<file path=customXml/itemProps4.xml><?xml version="1.0" encoding="utf-8"?>
+<ds:datastoreItem xmlns:ds="http://schemas.openxmlformats.org/officeDocument/2006/customXml" ds:itemID="{F17621D5-8118-4296-944B-367BCA2FC84A}">
+  <ds:schemaRefs>
+    <ds:schemaRef ds:uri="http://schemas.microsoft.com/sharepoint/v3/contenttype/forms"/>
+  </ds:schemaRefs>
+</ds:datastoreItem>
+</file>
+
 <file path=customXml/itemProps5.xml><?xml version="1.0" encoding="utf-8"?>
-<ds:datastoreItem xmlns:ds="http://schemas.openxmlformats.org/officeDocument/2006/customXml" ds:itemID="{413EE0B9-61A1-4D97-84E8-9D6D67F97DB6}">
+<ds:datastoreItem xmlns:ds="http://schemas.openxmlformats.org/officeDocument/2006/customXml" ds:itemID="{C160D463-E0A4-43CC-B4FC-6A78BAE7598D}">
   <ds:schemaRefs>
-    <ds:schemaRef ds:uri="http://schemas.microsoft.com/office/2006/metadata/properties"/>
+    <ds:schemaRef ds:uri="http://schemas.microsoft.com/office/2006/metadata/longProperties"/>
   </ds:schemaRefs>
 </ds:datastoreItem>
 </file>

</xml_diff>